<commit_message>
add stab at third paragraph of intro
</commit_message>
<xml_diff>
--- a/docs/2021NxI_ms_v0.3.docx
+++ b/docs/2021NxI_ms_v0.3.docx
@@ -719,7 +719,13 @@
         <w:t xml:space="preserve"> reliably</w:t>
       </w:r>
       <w:r>
-        <w:t xml:space="preserve"> simulate past, present, and future carbon and nutrient fluxes between the atmosphere and biosphere </w:t>
+        <w:t xml:space="preserve"> simulate past, present, and future carbon and nutrient </w:t>
+      </w:r>
+      <w:r>
+        <w:t xml:space="preserve">atmosphere-biosphere </w:t>
+      </w:r>
+      <w:r>
+        <w:t xml:space="preserve">fluxes </w:t>
       </w:r>
       <w:r>
         <w:fldChar w:fldCharType="begin" w:fldLock="1"/>
@@ -845,13 +851,22 @@
         <w:t xml:space="preserve">, </w:t>
       </w:r>
       <w:r>
-        <w:t xml:space="preserve">and soil respiration </w:t>
+        <w:t xml:space="preserve">gross primary productivity (), </w:t>
+      </w:r>
+      <w:r>
+        <w:t xml:space="preserve">and </w:t>
+      </w:r>
+      <w:r>
+        <w:t>heterotrophic or autotrophic</w:t>
+      </w:r>
+      <w:r>
+        <w:t xml:space="preserve"> respiration </w:t>
       </w:r>
       <w:r>
         <w:fldChar w:fldCharType="begin" w:fldLock="1"/>
       </w:r>
       <w:r>
-        <w:instrText>ADDIN CSL_CITATION {"citationItems":[{"id":"ITEM-1","itemData":{"DOI":"10.1111/gcb.15666","ISSN":"13652486","PMID":"33934461","abstract":"Soil respiration (Rs), the efflux of CO2 from soils to the atmosphere, is a major component of the terrestrial carbon cycle, but is poorly constrained from regional to global scales. The global soil respiration database (SRDB) is a compilation of in situ Rs observations from around the globe that has been consistently updated with new measurements over the past decade. It is unclear whether the addition of data to new versions has produced better-constrained global Rs estimates. We compared two versions of the SRDB (v3.0 n = 5173 and v5.0 n = 10,366) to determine how additional data influenced global Rs annual sum, spatial patterns and associated uncertainty (1 km spatial resolution) using a machine learning approach. A quantile regression forest model parameterized using SRDBv3 yielded a global Rs sum of 88.6 Pg C year−1, and associated uncertainty of 29.9 (mean absolute error) and 57.9 (standard deviation) Pg C year−1, whereas parameterization using SRDBv5 yielded 96.5 Pg C year−1 and associated uncertainty of 30.2 (mean average error) and 73.4 (standard deviation) Pg C year−1. Empirically estimated global heterotrophic respiration (Rh) from v3 and v5 were 49.9–50.2 (mean 50.1) and 53.3–53.5 (mean 53.4) Pg C year−1, respectively. SRDBv5’s inclusion of new data from underrepresented regions (e.g., Asia, Africa, South America) resulted in overall higher model uncertainty. The largest differences between models parameterized with different SRDVB versions were in arid/semi-arid regions. The SRDBv5 is still biased toward northern latitudes and temperate zones, so we tested an optimized global distribution of Rs measurements, which resulted in a global sum of 96.4 ± 21.4 Pg C year−1 with an overall lower model uncertainty. These results support current global estimates of Rs but highlight spatial biases that influence model parameterization and interpretation and provide insights for design of environmental networks to improve global-scale Rs estimates.","author":[{"dropping-particle":"","family":"Stell","given":"Emma","non-dropping-particle":"","parse-names":false,"suffix":""},{"dropping-particle":"","family":"Warner","given":"Daniel","non-dropping-particle":"","parse-names":false,"suffix":""},{"dropping-particle":"","family":"Jian","given":"Jinshi","non-dropping-particle":"","parse-names":false,"suffix":""},{"dropping-particle":"","family":"Bond-Lamberty","given":"Ben","non-dropping-particle":"","parse-names":false,"suffix":""},{"dropping-particle":"","family":"Vargas","given":"Rodrigo","non-dropping-particle":"","parse-names":false,"suffix":""}],"container-title":"Global Change Biology","id":"ITEM-1","issue":"16","issued":{"date-parts":[["2021"]]},"page":"3923-3938","title":"Spatial biases of information influence global estimates of soil respiration: How can we improve global predictions?","type":"article-journal","volume":"27"},"uris":["http://www.mendeley.com/documents/?uuid=92563c38-8f7f-41b9-b3d4-9546c8528d6e"]},{"id":"ITEM-2","itemData":{"DOI":"10.1038/s41586-018-0358-x","ISSN":"14764687","PMID":"30068952","abstract":"Global soils store at least twice as much carbon as Earth’s atmosphere1,2. The global soil-to-atmosphere (or total soil respiration, RS) carbon dioxide (CO2) flux is increasing3,4, but the degree to which climate change will stimulate carbon losses from soils as a result of heterotrophic respiration (RH) remains highly uncertain5–8. Here we use an updated global soil respiration database9 to show that the observed soil surface RH:RS ratio increased significantly, from 0.54 to 0.63, between 1990 and 2014 (P = 0.009). Three additional lines of evidence provide support for this finding. By analysing two separate global gross primary production datasets10,11, we find that the ratios of both RH and RS to gross primary production have increased over time. Similarly, significant increases in RH are observed against the longest available solar-induced chlorophyll fluorescence global dataset, as well as gross primary production computed by an ensemble of global land models. We also show that the ratio of night-time net ecosystem exchange to gross primary production is rising across the FLUXNET201512 dataset. All trends are robust to sampling variability in ecosystem type, disturbance, methodology, CO2 fertilization effects and mean climate. Taken together, our findings provide observational evidence that global RH is rising, probably in response to environmental changes, consistent with meta-analyses13–16 and long-term experiments17. This suggests that climate-driven losses of soil carbon are currently occurring across many ecosystems, with a detectable and sustained trend emerging at the global scale.","author":[{"dropping-particle":"","family":"Bond-Lamberty","given":"Ben","non-dropping-particle":"","parse-names":false,"suffix":""},{"dropping-particle":"","family":"Bailey","given":"Vanessa L.","non-dropping-particle":"","parse-names":false,"suffix":""},{"dropping-particle":"","family":"Chen","given":"Min","non-dropping-particle":"","parse-names":false,"suffix":""},{"dropping-particle":"","family":"Gough","given":"Christopher M.","non-dropping-particle":"","parse-names":false,"suffix":""},{"dropping-particle":"","family":"Vargas","given":"Rodrigo","non-dropping-particle":"","parse-names":false,"suffix":""}],"container-title":"Nature","id":"ITEM-2","issue":"7716","issued":{"date-parts":[["2018"]]},"page":"80-83","publisher":"Springer US","title":"Globally rising soil heterotrophic respiration over recent decades","type":"article-journal","volume":"560"},"uris":["http://www.mendeley.com/documents/?uuid=30d03f44-c5c1-44cc-a284-a20336192643"]},{"id":"ITEM-3","itemData":{"DOI":"10.1111/gcb.13253","ISSN":"13652486","PMID":"26896336","abstract":"As the second largest carbon (C) flux between the atmosphere and terrestrial ecosystems, soil respiration (Rs) plays vital roles in regulating atmospheric CO2 concentration ([CO2 ]) and climatic dynamics in the earth system. Although numerous manipulative studies and a few meta-analyses have been conducted to determine the responses of Rs and its two components [i.e., autotrophic (Ra) and heterotrophic (Rh) respiration] to single global change factors, the interactive effects of the multiple factors are still unclear. In this study, we performed a meta-analysis of 150 multiple-factor (≥2) studies to examine the main and interactive effects of global change factors on Rs and its two components. Our results showed that elevated [CO2 ] (E), nitrogen addition (N), irrigation (I), and warming (W) induced significant increases in Rs by 28.6%, 8.8%, 9.7%, and 7.1%, respectively. The combined effects of the multiple factors, EN, EW, DE, IE, IN, IW, IEW, and DEW, were also significantly positive on Rs to a greater extent than those of the single-factor ones. For all the individual studies, the additive interactions were predominant on Rs (90.6%) and its components (≈70.0%) relative to synergistic and antagonistic ones. However, the different combinations of global change factors (e.g., EN, NW, EW, IW) indicated that the three types of interactions were all important, with two combinations for synergistic effects, two for antagonistic, and five for additive when at least eight independent experiments were considered. In addition, the interactions of elevated [CO2 ] and warming had opposite effects on Ra and Rh, suggesting that different processes may influence their responses to the multifactor interactions. Our study highlights the crucial importance of the interactive effects among the multiple factors on Rs and its components, which could inform regional and global models to assess the climate-biosphere feedbacks and improve predictions of the future states of the ecological and climate systems.","author":[{"dropping-particle":"","family":"Zhou","given":"Lingyan","non-dropping-particle":"","parse-names":false,"suffix":""},{"dropping-particle":"","family":"Zhou","given":"Xuhui","non-dropping-particle":"","parse-names":false,"suffix":""},{"dropping-particle":"","family":"Shao","given":"Junjiong","non-dropping-particle":"","parse-names":false,"suffix":""},{"dropping-particle":"","family":"Nie","given":"Yuanyuan","non-dropping-particle":"","parse-names":false,"suffix":""},{"dropping-particle":"","family":"He","given":"Yanghui","non-dropping-particle":"","parse-names":false,"suffix":""},{"dropping-particle":"","family":"Jiang","given":"Liling","non-dropping-particle":"","parse-names":false,"suffix":""},{"dropping-particle":"","family":"Wu","given":"Zhuoting","non-dropping-particle":"","parse-names":false,"suffix":""},{"dropping-particle":"","family":"Hosseini Bai","given":"Shahla","non-dropping-particle":"","parse-names":false,"suffix":""}],"container-title":"Global change biology","id":"ITEM-3","issue":"9","issued":{"date-parts":[["2016"]]},"page":"3157-3169","title":"Interactive effects of global change factors on soil respiration and its components: a meta-analysis","type":"article-journal","volume":"22"},"uris":["http://www.mendeley.com/documents/?uuid=f036441b-2f56-49c7-ba7b-83cf1b9f2b86"]}],"mendeley":{"formattedCitation":"(Bond-Lamberty et al., 2018; Stell et al., 2021; Zhou et al., 2016)","plainTextFormattedCitation":"(Bond-Lamberty et al., 2018; Stell et al., 2021; Zhou et al., 2016)","previouslyFormattedCitation":"(Bond-Lamberty et al., 2018; Stell et al., 2021; Zhou et al., 2016)"},"properties":{"noteIndex":0},"schema":"https://github.com/citation-style-language/schema/raw/master/csl-citation.json"}</w:instrText>
+        <w:instrText>ADDIN CSL_CITATION {"citationItems":[{"id":"ITEM-1","itemData":{"DOI":"10.1111/gcb.15666","ISSN":"13652486","PMID":"33934461","abstract":"Soil respiration (Rs), the efflux of CO2 from soils to the atmosphere, is a major component of the terrestrial carbon cycle, but is poorly constrained from regional to global scales. The global soil respiration database (SRDB) is a compilation of in situ Rs observations from around the globe that has been consistently updated with new measurements over the past decade. It is unclear whether the addition of data to new versions has produced better-constrained global Rs estimates. We compared two versions of the SRDB (v3.0 n = 5173 and v5.0 n = 10,366) to determine how additional data influenced global Rs annual sum, spatial patterns and associated uncertainty (1 km spatial resolution) using a machine learning approach. A quantile regression forest model parameterized using SRDBv3 yielded a global Rs sum of 88.6 Pg C year−1, and associated uncertainty of 29.9 (mean absolute error) and 57.9 (standard deviation) Pg C year−1, whereas parameterization using SRDBv5 yielded 96.5 Pg C year−1 and associated uncertainty of 30.2 (mean average error) and 73.4 (standard deviation) Pg C year−1. Empirically estimated global heterotrophic respiration (Rh) from v3 and v5 were 49.9–50.2 (mean 50.1) and 53.3–53.5 (mean 53.4) Pg C year−1, respectively. SRDBv5’s inclusion of new data from underrepresented regions (e.g., Asia, Africa, South America) resulted in overall higher model uncertainty. The largest differences between models parameterized with different SRDVB versions were in arid/semi-arid regions. The SRDBv5 is still biased toward northern latitudes and temperate zones, so we tested an optimized global distribution of Rs measurements, which resulted in a global sum of 96.4 ± 21.4 Pg C year−1 with an overall lower model uncertainty. These results support current global estimates of Rs but highlight spatial biases that influence model parameterization and interpretation and provide insights for design of environmental networks to improve global-scale Rs estimates.","author":[{"dropping-particle":"","family":"Stell","given":"Emma","non-dropping-particle":"","parse-names":false,"suffix":""},{"dropping-particle":"","family":"Warner","given":"Daniel","non-dropping-particle":"","parse-names":false,"suffix":""},{"dropping-particle":"","family":"Jian","given":"Jinshi","non-dropping-particle":"","parse-names":false,"suffix":""},{"dropping-particle":"","family":"Bond-Lamberty","given":"Ben","non-dropping-particle":"","parse-names":false,"suffix":""},{"dropping-particle":"","family":"Vargas","given":"Rodrigo","non-dropping-particle":"","parse-names":false,"suffix":""}],"container-title":"Global Change Biology","id":"ITEM-1","issue":"16","issued":{"date-parts":[["2021"]]},"page":"3923-3938","title":"Spatial biases of information influence global estimates of soil respiration: How can we improve global predictions?","type":"article-journal","volume":"27"},"uris":["http://www.mendeley.com/documents/?uuid=92563c38-8f7f-41b9-b3d4-9546c8528d6e"]},{"id":"ITEM-2","itemData":{"DOI":"10.1038/s41586-018-0358-x","ISSN":"14764687","PMID":"30068952","abstract":"Global soils store at least twice as much carbon as Earth’s atmosphere1,2. The global soil-to-atmosphere (or total soil respiration, RS) carbon dioxide (CO2) flux is increasing3,4, but the degree to which climate change will stimulate carbon losses from soils as a result of heterotrophic respiration (RH) remains highly uncertain5–8. Here we use an updated global soil respiration database9 to show that the observed soil surface RH:RS ratio increased significantly, from 0.54 to 0.63, between 1990 and 2014 (P = 0.009). Three additional lines of evidence provide support for this finding. By analysing two separate global gross primary production datasets10,11, we find that the ratios of both RH and RS to gross primary production have increased over time. Similarly, significant increases in RH are observed against the longest available solar-induced chlorophyll fluorescence global dataset, as well as gross primary production computed by an ensemble of global land models. We also show that the ratio of night-time net ecosystem exchange to gross primary production is rising across the FLUXNET201512 dataset. All trends are robust to sampling variability in ecosystem type, disturbance, methodology, CO2 fertilization effects and mean climate. Taken together, our findings provide observational evidence that global RH is rising, probably in response to environmental changes, consistent with meta-analyses13–16 and long-term experiments17. This suggests that climate-driven losses of soil carbon are currently occurring across many ecosystems, with a detectable and sustained trend emerging at the global scale.","author":[{"dropping-particle":"","family":"Bond-Lamberty","given":"Ben","non-dropping-particle":"","parse-names":false,"suffix":""},{"dropping-particle":"","family":"Bailey","given":"Vanessa L.","non-dropping-particle":"","parse-names":false,"suffix":""},{"dropping-particle":"","family":"Chen","given":"Min","non-dropping-particle":"","parse-names":false,"suffix":""},{"dropping-particle":"","family":"Gough","given":"Christopher M.","non-dropping-particle":"","parse-names":false,"suffix":""},{"dropping-particle":"","family":"Vargas","given":"Rodrigo","non-dropping-particle":"","parse-names":false,"suffix":""}],"container-title":"Nature","id":"ITEM-2","issue":"7716","issued":{"date-parts":[["2018"]]},"page":"80-83","publisher":"Springer US","title":"Globally rising soil heterotrophic respiration over recent decades","type":"article-journal","volume":"560"},"uris":["http://www.mendeley.com/documents/?uuid=30d03f44-c5c1-44cc-a284-a20336192643"]},{"id":"ITEM-3","itemData":{"DOI":"10.1111/gcb.13253","ISSN":"13652486","PMID":"26896336","abstract":"As the second largest carbon (C) flux between the atmosphere and terrestrial ecosystems, soil respiration (Rs) plays vital roles in regulating atmospheric CO2 concentration ([CO2 ]) and climatic dynamics in the earth system. Although numerous manipulative studies and a few meta-analyses have been conducted to determine the responses of Rs and its two components [i.e., autotrophic (Ra) and heterotrophic (Rh) respiration] to single global change factors, the interactive effects of the multiple factors are still unclear. In this study, we performed a meta-analysis of 150 multiple-factor (≥2) studies to examine the main and interactive effects of global change factors on Rs and its two components. Our results showed that elevated [CO2 ] (E), nitrogen addition (N), irrigation (I), and warming (W) induced significant increases in Rs by 28.6%, 8.8%, 9.7%, and 7.1%, respectively. The combined effects of the multiple factors, EN, EW, DE, IE, IN, IW, IEW, and DEW, were also significantly positive on Rs to a greater extent than those of the single-factor ones. For all the individual studies, the additive interactions were predominant on Rs (90.6%) and its components (≈70.0%) relative to synergistic and antagonistic ones. However, the different combinations of global change factors (e.g., EN, NW, EW, IW) indicated that the three types of interactions were all important, with two combinations for synergistic effects, two for antagonistic, and five for additive when at least eight independent experiments were considered. In addition, the interactions of elevated [CO2 ] and warming had opposite effects on Ra and Rh, suggesting that different processes may influence their responses to the multifactor interactions. Our study highlights the crucial importance of the interactive effects among the multiple factors on Rs and its components, which could inform regional and global models to assess the climate-biosphere feedbacks and improve predictions of the future states of the ecological and climate systems.","author":[{"dropping-particle":"","family":"Zhou","given":"Lingyan","non-dropping-particle":"","parse-names":false,"suffix":""},{"dropping-particle":"","family":"Zhou","given":"Xuhui","non-dropping-particle":"","parse-names":false,"suffix":""},{"dropping-particle":"","family":"Shao","given":"Junjiong","non-dropping-particle":"","parse-names":false,"suffix":""},{"dropping-particle":"","family":"Nie","given":"Yuanyuan","non-dropping-particle":"","parse-names":false,"suffix":""},{"dropping-particle":"","family":"He","given":"Yanghui","non-dropping-particle":"","parse-names":false,"suffix":""},{"dropping-particle":"","family":"Jiang","given":"Liling","non-dropping-particle":"","parse-names":false,"suffix":""},{"dropping-particle":"","family":"Wu","given":"Zhuoting","non-dropping-particle":"","parse-names":false,"suffix":""},{"dropping-particle":"","family":"Hosseini Bai","given":"Shahla","non-dropping-particle":"","parse-names":false,"suffix":""}],"container-title":"Global change biology","id":"ITEM-3","issue":"9","issued":{"date-parts":[["2016"]]},"page":"3157-3169","title":"Interactive effects of global change factors on soil respiration and its components: a meta-analysis","type":"article-journal","volume":"22"},"uris":["http://www.mendeley.com/documents/?uuid=f036441b-2f56-49c7-ba7b-83cf1b9f2b86"]},{"id":"ITEM-4","itemData":{"DOI":"10.1111/gcb.16286","ISSN":"1354-1013","author":[{"dropping-particle":"","family":"He","given":"Yue","non-dropping-particle":"","parse-names":false,"suffix":""},{"dropping-particle":"","family":"Ding","given":"Jinzhi","non-dropping-particle":"","parse-names":false,"suffix":""},{"dropping-particle":"","family":"Dorji","given":"Tsechoe","non-dropping-particle":"","parse-names":false,"suffix":""},{"dropping-particle":"","family":"Wang","given":"Tao","non-dropping-particle":"","parse-names":false,"suffix":""},{"dropping-particle":"","family":"Li","given":"Juan","non-dropping-particle":"","parse-names":false,"suffix":""},{"dropping-particle":"","family":"Smith","given":"Pete","non-dropping-particle":"","parse-names":false,"suffix":""}],"container-title":"Global Change Biology","id":"ITEM-4","issue":"May","issued":{"date-parts":[["2022"]]},"page":"1-13","title":"Observation‐based global soil heterotrophic respiration indicates underestimated turnover and sequestration of soil carbon by terrestrial ecosystem models","type":"article-journal"},"uris":["http://www.mendeley.com/documents/?uuid=84323b6a-6cb9-4ebe-911a-5743ea3c79d8"]}],"mendeley":{"formattedCitation":"(Bond-Lamberty et al., 2018; He et al., 2022; Stell et al., 2021; Zhou et al., 2016)","plainTextFormattedCitation":"(Bond-Lamberty et al., 2018; He et al., 2022; Stell et al., 2021; Zhou et al., 2016)","previouslyFormattedCitation":"(Bond-Lamberty et al., 2018; He et al., 2022; Stell et al., 2021; Zhou et al., 2016)"},"properties":{"noteIndex":0},"schema":"https://github.com/citation-style-language/schema/raw/master/csl-citation.json"}</w:instrText>
       </w:r>
       <w:r>
         <w:fldChar w:fldCharType="separate"/>
@@ -860,7 +875,7 @@
         <w:rPr>
           <w:noProof/>
         </w:rPr>
-        <w:t>(Bond-Lamberty et al., 2018; Stell et al., 2021; Zhou et al., 2016)</w:t>
+        <w:t>(Bond-Lamberty et al., 2018; He et al., 2022; Stell et al., 2021; Zhou et al., 2016)</w:t>
       </w:r>
       <w:r>
         <w:fldChar w:fldCharType="end"/>
@@ -896,10 +911,7 @@
         <w:fldChar w:fldCharType="end"/>
       </w:r>
       <w:r>
-        <w:t>.</w:t>
-      </w:r>
-      <w:r>
-        <w:t xml:space="preserve"> Plants photosynthesize via a series of enzymatic reactions that fix carbon dioxide drawn in from the atmosphere into simple sugars. Recent photosynthetically derived sugars (“photosynthate”) </w:t>
+        <w:t xml:space="preserve">. Plants photosynthesize via a series of enzymatic reactions that fix carbon dioxide drawn in from the atmosphere into simple sugars. Recent photosynthetically derived sugars (“photosynthate”) </w:t>
       </w:r>
       <w:r>
         <w:t>has</w:t>
@@ -914,13 +926,16 @@
         <w:t>via</w:t>
       </w:r>
       <w:r>
-        <w:t xml:space="preserve"> photosynthate allocated belowground can then be fed back into building and maintaining </w:t>
+        <w:t xml:space="preserve"> photosynthate </w:t>
+      </w:r>
+      <w:r>
+        <w:lastRenderedPageBreak/>
+        <w:t xml:space="preserve">allocated belowground can then be fed back into building and maintaining </w:t>
       </w:r>
       <w:r>
         <w:t xml:space="preserve">the nitrogen-rich </w:t>
       </w:r>
       <w:r>
-        <w:lastRenderedPageBreak/>
         <w:t xml:space="preserve">enzymes that </w:t>
       </w:r>
       <w:r>
@@ -981,43 +996,92 @@
         <w:ind w:firstLine="720"/>
       </w:pPr>
       <w:r>
-        <w:t xml:space="preserve">Soil nitrogen availability can alter linkages between ecosystem carbon and nitrogen cycle dynamics. For example, increases in soil inorganic nitrogen availability </w:t>
-      </w:r>
-      <w:r>
-        <w:t>generally increases plant nitrogen uptake</w:t>
-      </w:r>
-      <w:r>
-        <w:t xml:space="preserve"> (), </w:t>
-      </w:r>
-      <w:r>
-        <w:t>which has been linked to increases in leaf nitrogen allocation ()</w:t>
-      </w:r>
-      <w:r>
-        <w:t>, leaf photosynthetic capacity (), and whole plant growth ().</w:t>
-      </w:r>
-    </w:p>
-    <w:p>
-      <w:pPr>
-        <w:spacing w:line="480" w:lineRule="auto"/>
-        <w:ind w:firstLine="720"/>
-      </w:pPr>
-    </w:p>
-    <w:p>
-      <w:pPr>
-        <w:spacing w:line="480" w:lineRule="auto"/>
-        <w:ind w:firstLine="720"/>
-      </w:pPr>
-    </w:p>
-    <w:p>
-      <w:pPr>
-        <w:spacing w:line="480" w:lineRule="auto"/>
-        <w:ind w:firstLine="720"/>
-      </w:pPr>
-      <w:r>
-        <w:t>Positive relationships between soil nitrogen availability, leaf nitrogen allocation, and photosynthetic capacity are common</w:t>
-      </w:r>
-      <w:r>
-        <w:t xml:space="preserve"> and have been suggested to be driven by the high nitrogen costs of building and maintaining enzymes that drive photosynthetic reactions forward. </w:t>
+        <w:t xml:space="preserve">Soil nitrogen availability can alter linkages between ecosystem carbon and nitrogen cycle dynamics, including those that regulate photosynthesis and primary productivity. For example, increases in soil inorganic nitrogen availability is commonly found to increase plant nitrogen uptake (), which is often linked to increases in leaf nitrogen allocation (), photosynthetic capacity (), and whole plant growth (). </w:t>
+      </w:r>
+      <w:r>
+        <w:t xml:space="preserve">The common positive link between soil nitrogen availability, leaf nitrogen allocation, and photosynthetic capacity is what </w:t>
+      </w:r>
+      <w:r>
+        <w:t>many</w:t>
+      </w:r>
+      <w:r>
+        <w:t xml:space="preserve"> terrestrial biosphere models use</w:t>
+      </w:r>
+      <w:r>
+        <w:t xml:space="preserve"> to parameterize photosynthetic capacity within plant functional groups</w:t>
+      </w:r>
+      <w:r>
+        <w:t xml:space="preserve"> </w:t>
+      </w:r>
+      <w:r>
+        <w:fldChar w:fldCharType="begin" w:fldLock="1"/>
+      </w:r>
+      <w:r>
+        <w:instrText>ADDIN CSL_CITATION {"citationItems":[{"id":"ITEM-1","itemData":{"DOI":"10.1111/nph.14283","ISSN":"0028646X","author":[{"dropping-particle":"","family":"Rogers","given":"Alistair","non-dropping-particle":"","parse-names":false,"suffix":""},{"dropping-particle":"","family":"Medlyn","given":"Belinda E","non-dropping-particle":"","parse-names":false,"suffix":""},{"dropping-particle":"","family":"Dukes","given":"Jeffrey S","non-dropping-particle":"","parse-names":false,"suffix":""},{"dropping-particle":"","family":"Bonan","given":"Gordon","non-dropping-particle":"","parse-names":false,"suffix":""},{"dropping-particle":"","family":"Caemmerer","given":"Susanne","non-dropping-particle":"von","parse-names":false,"suffix":""},{"dropping-particle":"","family":"Dietze","given":"Michael C","non-dropping-particle":"","parse-names":false,"suffix":""},{"dropping-particle":"","family":"Kattge","given":"Jens","non-dropping-particle":"","parse-names":false,"suffix":""},{"dropping-particle":"","family":"Leakey","given":"Andrew D B","non-dropping-particle":"","parse-names":false,"suffix":""},{"dropping-particle":"","family":"Mercado","given":"Lina M","non-dropping-particle":"","parse-names":false,"suffix":""},{"dropping-particle":"","family":"Niinemets","given":"Ülo","non-dropping-particle":"","parse-names":false,"suffix":""},{"dropping-particle":"","family":"Prentice","given":"I Colin","non-dropping-particle":"","parse-names":false,"suffix":""},{"dropping-particle":"","family":"Serbin","given":"Shawn P","non-dropping-particle":"","parse-names":false,"suffix":""},{"dropping-particle":"","family":"Sitch","given":"Stephen","non-dropping-particle":"","parse-names":false,"suffix":""},{"dropping-particle":"","family":"Way","given":"Danielle A","non-dropping-particle":"","parse-names":false,"suffix":""},{"dropping-particle":"","family":"Zaehle","given":"Sönke","non-dropping-particle":"","parse-names":false,"suffix":""}],"container-title":"New Phytologist","id":"ITEM-1","issue":"1","issued":{"date-parts":[["2017","1"]]},"page":"22-42","title":"A roadmap for improving the representation of photosynthesis in Earth system models","type":"article-journal","volume":"213"},"uris":["http://www.mendeley.com/documents/?uuid=2b8771ac-5f1d-4259-ab38-c0c6999be44d"]},{"id":"ITEM-2","itemData":{"DOI":"10.1111/j.1365-2486.2012.02797.x","ISSN":"13541013","PMID":"23504720","abstract":"To realistically simulate climate feedbacks from the land surface to the atmosphere, models must replicate the responses of plants to environmental changes. Several processes, operating at various scales, cause the responses of photosynthesis and plant respiration to temperature and CO2 to change over time of exposure to new or changing environmental conditions. Here, we review the latest empirical evidence that short-term responses of plant carbon exchange rates to temperature and CO2 are modified by plant photosynthetic and respiratory acclimation as well as biogeochemical feedbacks. We assess the frequency with which these responses have been incorporated into vegetation models, and highlight recently designed algorithms that can facilitate their incorporation. Few models currently include representations of the long-term plant responses that have been recorded by empirical studies, likely because these responses are still poorly understood at scales relevant for models. Studies show that, at a regional scale, simulated carbon flux between the atmosphere and vegetation can dramatically differ between versions of models that do and do not include acclimation. However, the realism of these results is difficult to evaluate, as algorithm development is still in an early stage, and a limited number of data are available. We provide a series of recommendations that suggest how a combination of empirical and modeling studies can produce mechanistic algorithms that will realistically simulate longer term responses within global-scale models. © 2012 Blackwell Publishing Ltd.","author":[{"dropping-particle":"","family":"Smith","given":"Nicholas G","non-dropping-particle":"","parse-names":false,"suffix":""},{"dropping-particle":"","family":"Dukes","given":"Jeffrey S","non-dropping-particle":"","parse-names":false,"suffix":""}],"container-title":"Global Change Biology","id":"ITEM-2","issue":"1","issued":{"date-parts":[["2013"]]},"page":"45-63","title":"Plant respiration and photosynthesis in global-scale models: Incorporating acclimation to temperature and CO&lt;sub&gt;2&lt;/sub&gt;","type":"article-journal","volume":"19"},"uris":["http://www.mendeley.com/documents/?uuid=b45ebbbe-9cfa-41ef-9337-8bc2bfdfb16b"]}],"mendeley":{"formattedCitation":"(Rogers et al., 2017; N. G. Smith &amp; Dukes, 2013)","plainTextFormattedCitation":"(Rogers et al., 2017; N. G. Smith &amp; Dukes, 2013)"},"properties":{"noteIndex":0},"schema":"https://github.com/citation-style-language/schema/raw/master/csl-citation.json"}</w:instrText>
+      </w:r>
+      <w:r>
+        <w:fldChar w:fldCharType="separate"/>
+      </w:r>
+      <w:r>
+        <w:rPr>
+          <w:noProof/>
+        </w:rPr>
+        <w:t>(Rogers et al., 2017; N. G. Smith &amp; Dukes, 2013)</w:t>
+      </w:r>
+      <w:r>
+        <w:fldChar w:fldCharType="end"/>
+      </w:r>
+      <w:r>
+        <w:t xml:space="preserve">. </w:t>
+      </w:r>
+      <w:r>
+        <w:t xml:space="preserve">However, recent work calls the generality of these relationships into question and </w:t>
+      </w:r>
+      <w:r>
+        <w:t xml:space="preserve">suggests that these linkages depend on climatic factors that modify photosynthetic demand to build and maintain photosynthetic enzymes </w:t>
+      </w:r>
+      <w:r>
+        <w:fldChar w:fldCharType="begin" w:fldLock="1"/>
+      </w:r>
+      <w:r>
+        <w:instrText>ADDIN CSL_CITATION {"citationItems":[{"id":"ITEM-1","itemData":{"DOI":"10.5194/bg-14-481-2017","ISSN":"1726-4189","abstract":"Abstract. Nitrogen content per unit leaf area (Narea) is a key variable in plant functional ecology and biogeochemistry. Narea comprises a structural component, which scales with leaf mass per area (LMA), and a metabolic component, which scales with Rubisco capacity. The co-ordination hypothesis, as implemented in LPJ and related global vegetation models, predicts that Rubisco capacity should be directly proportional to irradiance but should decrease with increases in ci : ca and temperature because the amount of Rubisco required to achieve a given assimilation rate declines with increases in both. We tested these predictions using LMA, leaf δ13C, and leaf N measurements on complete species assemblages sampled at sites on a north–south transect from tropical to temperate Australia. Partial effects of mean canopy irradiance, mean annual temperature, and ci : ca (from δ13C) on Narea were all significant and their directions and magnitudes were in line with predictions. Over 80 % of the variance in community-mean (ln) Narea was accounted for by these predictors plus LMA. Moreover, Narea could be decomposed into two components, one proportional to LMA (slightly steeper in N-fixers), and the other to Rubisco capacity as predicted by the co-ordination hypothesis. Trait gradient analysis revealed ci : ca to be perfectly plastic, while species turnover contributed about half the variation in LMA and Narea. Interest has surged in methods to predict continuous leaf-trait variation from environmental factors, in order to improve ecosystem models. Coupled carbon–nitrogen models require a method to predict Narea that is more realistic than the widespread assumptions that Narea is proportional to photosynthetic capacity, and/or that Narea (and photosynthetic capacity) are determined by N supply from the soil. Our results indicate that Narea has a useful degree of predictability, from a combination of LMA and ci : ca – themselves in part environmentally determined – with Rubisco activity, as predicted from local growing conditions. This finding is consistent with a plant-centred approach to modelling, emphasizing the adaptive regulation of traits. Models that account for biodiversity will also need to partition community-level trait variation into components due to phenotypic plasticity and/or genotypic differentiation within species vs. progressive species replacement, along environmental gradients. Our analysis suggests that variation in Narea is about evenly split …","author":[{"dropping-particle":"","family":"Dong","given":"Ning","non-dropping-particle":"","parse-names":false,"suffix":""},{"dropping-particle":"","family":"Prentice","given":"Iain Colin","non-dropping-particle":"","parse-names":false,"suffix":""},{"dropping-particle":"","family":"Evans","given":"Bradley J","non-dropping-particle":"","parse-names":false,"suffix":""},{"dropping-particle":"","family":"Caddy-Retalic","given":"Stefan","non-dropping-particle":"","parse-names":false,"suffix":""},{"dropping-particle":"","family":"Lowe","given":"Andrew J","non-dropping-particle":"","parse-names":false,"suffix":""},{"dropping-particle":"","family":"Wright","given":"Ian J","non-dropping-particle":"","parse-names":false,"suffix":""}],"container-title":"Biogeosciences","id":"ITEM-1","issue":"2","issued":{"date-parts":[["2017","1","30"]]},"page":"481-495","title":"Leaf nitrogen from first principles: field evidence for adaptive variation with climate","type":"article-journal","volume":"14"},"uris":["http://www.mendeley.com/documents/?uuid=d26886a5-de26-4a8d-afa2-a17d2a28ee6e"]},{"id":"ITEM-2","itemData":{"DOI":"10.1111/nph.16558","ISSN":"0028-646X","author":[{"dropping-particle":"","family":"Dong","given":"Ning","non-dropping-particle":"","parse-names":false,"suffix":""},{"dropping-particle":"","family":"Prentice","given":"Iain Colin","non-dropping-particle":"","parse-names":false,"suffix":""},{"dropping-particle":"","family":"Wright","given":"Ian J","non-dropping-particle":"","parse-names":false,"suffix":""},{"dropping-particle":"","family":"Evans","given":"Bradley J","non-dropping-particle":"","parse-names":false,"suffix":""},{"dropping-particle":"","family":"Togashi","given":"Henrique F","non-dropping-particle":"","parse-names":false,"suffix":""},{"dropping-particle":"","family":"Caddy-Retalic","given":"Stefan","non-dropping-particle":"","parse-names":false,"suffix":""},{"dropping-particle":"","family":"McInerney","given":"Francesca A","non-dropping-particle":"","parse-names":false,"suffix":""},{"dropping-particle":"","family":"Sparrow","given":"Ben","non-dropping-particle":"","parse-names":false,"suffix":""},{"dropping-particle":"","family":"Leitch","given":"Emrys","non-dropping-particle":"","parse-names":false,"suffix":""},{"dropping-particle":"","family":"Lowe","given":"Andrew J","non-dropping-particle":"","parse-names":false,"suffix":""}],"container-title":"New Phytologist","id":"ITEM-2","issue":"1","issued":{"date-parts":[["2020","10","24"]]},"page":"82-94","title":"Components of leaf‐trait variation along environmental gradients","type":"article-journal","volume":"228"},"uris":["http://www.mendeley.com/documents/?uuid=665ee559-637a-4c3e-ab28-1c199c696d00"]},{"id":"ITEM-3","itemData":{"DOI":"10.1111/nph.16702","ISSN":"0028-646X","abstract":"\u000f Photosynthetic ‘least-cost’ theory posits that the optimal trait combination for a given envi- ronment is that where the summed costs of photosynthetic water and nutrient acquisition/ use are minimised. The effects of soil water and nutrient availability on photosynthesis should be stronger as climate-related costs for both resources increase. \u000f Two independent datasets of photosynthetic traits, Globamax (1509 species, 288 sites) and Glob13C (3645 species, 594 sites), were used to quantify biophysical and biochemical limita- tions of photosynthesis and the key variable Ci /Ca (CO 2 drawdown during photosynthesis). Climate and soil variables were associated with both datasets. \u000f The biochemical photosynthetic capacity was higher on alkaline soils. This effect was strongest at more arid sites, where water unit-costs are presumably higher. Higher values of soil silt and depth increased Ci /Ca, likely by providing greater H 2O supply, alleviating biophys- ical photosynthetic limitation when soil water is scarce. \u000f Climate is important in controlling the optimal balance of H 2 O and N costs for photosynthe- sis, but soil properties change these costs, both directly and indirectly. In total, soil properties modify the climate-demand driven predictions of Ci /Ca by up to 30% at a global scale.","author":[{"dropping-particle":"","family":"Paillassa","given":"Jennifer","non-dropping-particle":"","parse-names":false,"suffix":""},{"dropping-particle":"","family":"Wright","given":"Ian J","non-dropping-particle":"","parse-names":false,"suffix":""},{"dropping-particle":"","family":"Prentice","given":"I Colin","non-dropping-particle":"","parse-names":false,"suffix":""},{"dropping-particle":"","family":"Pepin","given":"Steeve","non-dropping-particle":"","parse-names":false,"suffix":""},{"dropping-particle":"","family":"Smith","given":"Nicholas G","non-dropping-particle":"","parse-names":false,"suffix":""},{"dropping-particle":"","family":"Ethier","given":"Gilbert","non-dropping-particle":"","parse-names":false,"suffix":""},{"dropping-particle":"","family":"Westerband","given":"Andrea C","non-dropping-particle":"","parse-names":false,"suffix":""},{"dropping-particle":"","family":"Lamarque","given":"Laurent J","non-dropping-particle":"","parse-names":false,"suffix":""},{"dropping-particle":"","family":"Wang","given":"Han","non-dropping-particle":"","parse-names":false,"suffix":""},{"dropping-particle":"","family":"Cornwell","given":"William K","non-dropping-particle":"","parse-names":false,"suffix":""},{"dropping-particle":"","family":"Maire","given":"Vincent","non-dropping-particle":"","parse-names":false,"suffix":""}],"container-title":"New Phytologist","id":"ITEM-3","issue":"1","issued":{"date-parts":[["2020","10","9"]]},"page":"121-135","title":"When and where soil is important to modify the carbon and water economy of leaves","type":"article-journal","volume":"228"},"uris":["http://www.mendeley.com/documents/?uuid=7a979be5-4341-4431-bd38-7ceeeada2df2"]}],"mendeley":{"formattedCitation":"(Dong et al., 2017, 2020; Paillassa et al., 2020)","plainTextFormattedCitation":"(Dong et al., 2017, 2020; Paillassa et al., 2020)","previouslyFormattedCitation":"(Dong et al., 2017, 2020; Paillassa et al., 2020)"},"properties":{"noteIndex":0},"schema":"https://github.com/citation-style-language/schema/raw/master/csl-citation.json"}</w:instrText>
+      </w:r>
+      <w:r>
+        <w:fldChar w:fldCharType="separate"/>
+      </w:r>
+      <w:r>
+        <w:rPr>
+          <w:noProof/>
+        </w:rPr>
+        <w:t>(Dong et al., 2017, 2020; Paillassa et al., 2020)</w:t>
+      </w:r>
+      <w:r>
+        <w:fldChar w:fldCharType="end"/>
+      </w:r>
+      <w:r>
+        <w:t>.</w:t>
+      </w:r>
+      <w:r>
+        <w:t xml:space="preserve"> Further, recent work suggests that soil nitrogen availability decreases the amount of leaf nitrogen that gets allocated to photosynthesis</w:t>
+      </w:r>
+      <w:r>
+        <w:t xml:space="preserve"> and instead increases allocation to total leaf area and whole plant growth</w:t>
+      </w:r>
+      <w:r>
+        <w:t xml:space="preserve"> (Waring et al., </w:t>
+      </w:r>
+      <w:r>
+        <w:rPr>
+          <w:i/>
+          <w:iCs/>
+        </w:rPr>
+        <w:t>in prep</w:t>
+      </w:r>
+      <w:r>
+        <w:t>)</w:t>
+      </w:r>
+      <w:r>
+        <w:t xml:space="preserve">. </w:t>
       </w:r>
     </w:p>
     <w:p>
@@ -1050,16 +1114,26 @@
         <w:ind w:firstLine="720"/>
       </w:pPr>
       <w:r>
-        <w:t xml:space="preserve">However, recent work calls the generality of these relationships into question and instead </w:t>
-      </w:r>
-      <w:r>
-        <w:t xml:space="preserve">suggests that these linkages depend on climatic factors that modify leaf photosynthetic demand to build and maintain photosynthetic enzymes </w:t>
+        <w:t xml:space="preserve">Plants must allocate photosynthate belowground if they are to acquire nutrients to build and support enzymes that drive photosynthetic processes. Once allocated belowground, </w:t>
+      </w:r>
+      <w:r>
+        <w:lastRenderedPageBreak/>
+        <w:t xml:space="preserve">photosynthate can be used to acquire nutrients via different nutrient acquisition strategies, including </w:t>
+      </w:r>
+      <w:r>
+        <w:t xml:space="preserve">direct uptake, </w:t>
+      </w:r>
+      <w:r>
+        <w:t>carbon-for-</w:t>
+      </w:r>
+      <w:r>
+        <w:t xml:space="preserve">nutrient exchange via symbioses with mycorrhizal fungi </w:t>
       </w:r>
       <w:r>
         <w:fldChar w:fldCharType="begin" w:fldLock="1"/>
       </w:r>
       <w:r>
-        <w:instrText>ADDIN CSL_CITATION {"citationItems":[{"id":"ITEM-1","itemData":{"DOI":"10.5194/bg-14-481-2017","ISSN":"1726-4189","abstract":"Abstract. Nitrogen content per unit leaf area (Narea) is a key variable in plant functional ecology and biogeochemistry. Narea comprises a structural component, which scales with leaf mass per area (LMA), and a metabolic component, which scales with Rubisco capacity. The co-ordination hypothesis, as implemented in LPJ and related global vegetation models, predicts that Rubisco capacity should be directly proportional to irradiance but should decrease with increases in ci : ca and temperature because the amount of Rubisco required to achieve a given assimilation rate declines with increases in both. We tested these predictions using LMA, leaf δ13C, and leaf N measurements on complete species assemblages sampled at sites on a north–south transect from tropical to temperate Australia. Partial effects of mean canopy irradiance, mean annual temperature, and ci : ca (from δ13C) on Narea were all significant and their directions and magnitudes were in line with predictions. Over 80 % of the variance in community-mean (ln) Narea was accounted for by these predictors plus LMA. Moreover, Narea could be decomposed into two components, one proportional to LMA (slightly steeper in N-fixers), and the other to Rubisco capacity as predicted by the co-ordination hypothesis. Trait gradient analysis revealed ci : ca to be perfectly plastic, while species turnover contributed about half the variation in LMA and Narea. Interest has surged in methods to predict continuous leaf-trait variation from environmental factors, in order to improve ecosystem models. Coupled carbon–nitrogen models require a method to predict Narea that is more realistic than the widespread assumptions that Narea is proportional to photosynthetic capacity, and/or that Narea (and photosynthetic capacity) are determined by N supply from the soil. Our results indicate that Narea has a useful degree of predictability, from a combination of LMA and ci : ca – themselves in part environmentally determined – with Rubisco activity, as predicted from local growing conditions. This finding is consistent with a plant-centred approach to modelling, emphasizing the adaptive regulation of traits. Models that account for biodiversity will also need to partition community-level trait variation into components due to phenotypic plasticity and/or genotypic differentiation within species vs. progressive species replacement, along environmental gradients. Our analysis suggests that variation in Narea is about evenly split …","author":[{"dropping-particle":"","family":"Dong","given":"Ning","non-dropping-particle":"","parse-names":false,"suffix":""},{"dropping-particle":"","family":"Prentice","given":"Iain Colin","non-dropping-particle":"","parse-names":false,"suffix":""},{"dropping-particle":"","family":"Evans","given":"Bradley J","non-dropping-particle":"","parse-names":false,"suffix":""},{"dropping-particle":"","family":"Caddy-Retalic","given":"Stefan","non-dropping-particle":"","parse-names":false,"suffix":""},{"dropping-particle":"","family":"Lowe","given":"Andrew J","non-dropping-particle":"","parse-names":false,"suffix":""},{"dropping-particle":"","family":"Wright","given":"Ian J","non-dropping-particle":"","parse-names":false,"suffix":""}],"container-title":"Biogeosciences","id":"ITEM-1","issue":"2","issued":{"date-parts":[["2017","1","30"]]},"page":"481-495","title":"Leaf nitrogen from first principles: field evidence for adaptive variation with climate","type":"article-journal","volume":"14"},"uris":["http://www.mendeley.com/documents/?uuid=d26886a5-de26-4a8d-afa2-a17d2a28ee6e"]},{"id":"ITEM-2","itemData":{"DOI":"10.1111/nph.16558","ISSN":"0028-646X","author":[{"dropping-particle":"","family":"Dong","given":"Ning","non-dropping-particle":"","parse-names":false,"suffix":""},{"dropping-particle":"","family":"Prentice","given":"Iain Colin","non-dropping-particle":"","parse-names":false,"suffix":""},{"dropping-particle":"","family":"Wright","given":"Ian J","non-dropping-particle":"","parse-names":false,"suffix":""},{"dropping-particle":"","family":"Evans","given":"Bradley J","non-dropping-particle":"","parse-names":false,"suffix":""},{"dropping-particle":"","family":"Togashi","given":"Henrique F","non-dropping-particle":"","parse-names":false,"suffix":""},{"dropping-particle":"","family":"Caddy-Retalic","given":"Stefan","non-dropping-particle":"","parse-names":false,"suffix":""},{"dropping-particle":"","family":"McInerney","given":"Francesca A","non-dropping-particle":"","parse-names":false,"suffix":""},{"dropping-particle":"","family":"Sparrow","given":"Ben","non-dropping-particle":"","parse-names":false,"suffix":""},{"dropping-particle":"","family":"Leitch","given":"Emrys","non-dropping-particle":"","parse-names":false,"suffix":""},{"dropping-particle":"","family":"Lowe","given":"Andrew J","non-dropping-particle":"","parse-names":false,"suffix":""}],"container-title":"New Phytologist","id":"ITEM-2","issue":"1","issued":{"date-parts":[["2020","10","24"]]},"page":"82-94","title":"Components of leaf‐trait variation along environmental gradients","type":"article-journal","volume":"228"},"uris":["http://www.mendeley.com/documents/?uuid=665ee559-637a-4c3e-ab28-1c199c696d00"]},{"id":"ITEM-3","itemData":{"DOI":"10.1111/nph.16702","ISSN":"0028-646X","abstract":"\u000f Photosynthetic ‘least-cost’ theory posits that the optimal trait combination for a given envi- ronment is that where the summed costs of photosynthetic water and nutrient acquisition/ use are minimised. The effects of soil water and nutrient availability on photosynthesis should be stronger as climate-related costs for both resources increase. \u000f Two independent datasets of photosynthetic traits, Globamax (1509 species, 288 sites) and Glob13C (3645 species, 594 sites), were used to quantify biophysical and biochemical limita- tions of photosynthesis and the key variable Ci /Ca (CO 2 drawdown during photosynthesis). Climate and soil variables were associated with both datasets. \u000f The biochemical photosynthetic capacity was higher on alkaline soils. This effect was strongest at more arid sites, where water unit-costs are presumably higher. Higher values of soil silt and depth increased Ci /Ca, likely by providing greater H 2O supply, alleviating biophys- ical photosynthetic limitation when soil water is scarce. \u000f Climate is important in controlling the optimal balance of H 2 O and N costs for photosynthe- sis, but soil properties change these costs, both directly and indirectly. In total, soil properties modify the climate-demand driven predictions of Ci /Ca by up to 30% at a global scale.","author":[{"dropping-particle":"","family":"Paillassa","given":"Jennifer","non-dropping-particle":"","parse-names":false,"suffix":""},{"dropping-particle":"","family":"Wright","given":"Ian J","non-dropping-particle":"","parse-names":false,"suffix":""},{"dropping-particle":"","family":"Prentice","given":"I Colin","non-dropping-particle":"","parse-names":false,"suffix":""},{"dropping-particle":"","family":"Pepin","given":"Steeve","non-dropping-particle":"","parse-names":false,"suffix":""},{"dropping-particle":"","family":"Smith","given":"Nicholas G","non-dropping-particle":"","parse-names":false,"suffix":""},{"dropping-particle":"","family":"Ethier","given":"Gilbert","non-dropping-particle":"","parse-names":false,"suffix":""},{"dropping-particle":"","family":"Westerband","given":"Andrea C","non-dropping-particle":"","parse-names":false,"suffix":""},{"dropping-particle":"","family":"Lamarque","given":"Laurent J","non-dropping-particle":"","parse-names":false,"suffix":""},{"dropping-particle":"","family":"Wang","given":"Han","non-dropping-particle":"","parse-names":false,"suffix":""},{"dropping-particle":"","family":"Cornwell","given":"William K","non-dropping-particle":"","parse-names":false,"suffix":""},{"dropping-particle":"","family":"Maire","given":"Vincent","non-dropping-particle":"","parse-names":false,"suffix":""}],"container-title":"New Phytologist","id":"ITEM-3","issue":"1","issued":{"date-parts":[["2020","10","9"]]},"page":"121-135","title":"When and where soil is important to modify the carbon and water economy of leaves","type":"article-journal","volume":"228"},"uris":["http://www.mendeley.com/documents/?uuid=7a979be5-4341-4431-bd38-7ceeeada2df2"]}],"mendeley":{"formattedCitation":"(Dong et al., 2017, 2020; Paillassa et al., 2020)","plainTextFormattedCitation":"(Dong et al., 2017, 2020; Paillassa et al., 2020)"},"properties":{"noteIndex":0},"schema":"https://github.com/citation-style-language/schema/raw/master/csl-citation.json"}</w:instrText>
+        <w:instrText>ADDIN CSL_CITATION {"citationItems":[{"id":"ITEM-1","itemData":{"author":[{"dropping-particle":"","family":"Smith","given":"Sally E","non-dropping-particle":"","parse-names":false,"suffix":""},{"dropping-particle":"","family":"Read","given":"David J","non-dropping-particle":"","parse-names":false,"suffix":""}],"id":"ITEM-1","issued":{"date-parts":[["2008"]]},"title":"Mycorrhizal Symbiosis","type":"book"},"uris":["http://www.mendeley.com/documents/?uuid=7de52699-7fb0-461b-b0db-02c8da38a432"]}],"mendeley":{"formattedCitation":"(S. E. Smith &amp; Read, 2008)","plainTextFormattedCitation":"(S. E. Smith &amp; Read, 2008)","previouslyFormattedCitation":"(S. E. Smith &amp; Read, 2008)"},"properties":{"noteIndex":0},"schema":"https://github.com/citation-style-language/schema/raw/master/csl-citation.json"}</w:instrText>
       </w:r>
       <w:r>
         <w:fldChar w:fldCharType="separate"/>
@@ -1068,16 +1142,178 @@
         <w:rPr>
           <w:noProof/>
         </w:rPr>
-        <w:t>(Dong et al., 2017, 2020; Paillassa et al., 2020)</w:t>
+        <w:t>(S. E. Smith &amp; Read, 2008)</w:t>
       </w:r>
       <w:r>
         <w:fldChar w:fldCharType="end"/>
       </w:r>
       <w:r>
-        <w:t>.</w:t>
-      </w:r>
-      <w:r>
-        <w:t xml:space="preserve"> Further, recent work suggests that soil nitrogen availability decreases the amount of leaf nitrogen that gets allocated to photosynthesis (Waring et al., </w:t>
+        <w:t xml:space="preserve">, </w:t>
+      </w:r>
+      <w:r>
+        <w:t>carbon-for-</w:t>
+      </w:r>
+      <w:r>
+        <w:t>nutrient exchange via symbioses with symbiotic nitrogen-fixing bacteria</w:t>
+      </w:r>
+      <w:r>
+        <w:t xml:space="preserve"> </w:t>
+      </w:r>
+      <w:r>
+        <w:fldChar w:fldCharType="begin" w:fldLock="1"/>
+      </w:r>
+      <w:r>
+        <w:instrText>ADDIN CSL_CITATION {"citationItems":[{"id":"ITEM-1","itemData":{"abstract":"ct. The widespread occurrence of nitrogen limitation to net primary production in terrestrial and marine ecosystems is something of a puzzle; it would seem that nitrogen fixers should have a substantial competitive advantage wherever nitrogen is limiting, and that their activity in turn should reverse limitation. Nevertheless, there is substantial evidence that nitrogen limits net primary production much of the time in most terrestrial biomes and many marine ecosystems. We examine both how the biogeochemistry of the nitrogen cycle could cause limitation to develop, and how nitrogen limitation could persist as a consequence of processes that prevent or reduce nitrogen fixation. Biogeochemical mechansism that favor nitrogen limita- tion include: - the substantial mobility of nitrogen across ecosystem boundaries, which favors nitogen limitation in the \"source\" ecosystem - especially where denitrification is important in sediments and soils, or in terrestrial ecosystems where fire is frequent; - differences in the biochemistry of nitrogen as opposed to phosphorus (with detrital N mostly carbon-bonded and detrital P mostly ester-bonded), which favor the develop- ment of nitrogen limitation where decomposition is slow, and allow the development of a positive feedback from nitrogen limitation to producers, to reduced decomposition of their detritus, and on to reduced nitrogen availability; and - other more specialized, but perhaps no less important, processes. A number of mechanisms could keep nitrogen fixation from reversing nitrogen limitation. These include: - energetic constraints on the colonization or activity of nitrogen fixers; - limitation of nitrogen fixers or fixation by another nutrient (phosphorus, molybdenum, or iron) - which would then represent the ultimate factor limiting net primary production; - other physical and ecological mechanisms. The possible importance of these and other processes is discussed for a wide range of terrestrial, freshwater, and marine ecosy","author":[{"dropping-particle":"","family":"Vitousek","given":"Peter M","non-dropping-particle":"","parse-names":false,"suffix":""},{"dropping-particle":"","family":"Howarth","given":"Robert W","non-dropping-particle":"","parse-names":false,"suffix":""}],"container-title":"Biogeochemistry","id":"ITEM-1","issue":"2","issued":{"date-parts":[["1991"]]},"page":"87-115","title":"Nitrogen limitation on land and in sea: how can it occur?","type":"article-journal","volume":"13"},"uris":["http://www.mendeley.com/documents/?uuid=9b25f8c8-8cc7-45a7-9f58-5533787939a5"]}],"mendeley":{"formattedCitation":"(Vitousek &amp; Howarth, 1991)","plainTextFormattedCitation":"(Vitousek &amp; Howarth, 1991)","previouslyFormattedCitation":"(Vitousek &amp; Howarth, 1991)"},"properties":{"noteIndex":0},"schema":"https://github.com/citation-style-language/schema/raw/master/csl-citation.json"}</w:instrText>
+      </w:r>
+      <w:r>
+        <w:fldChar w:fldCharType="separate"/>
+      </w:r>
+      <w:r>
+        <w:rPr>
+          <w:noProof/>
+        </w:rPr>
+        <w:t>(Vitousek &amp; Howarth, 1991)</w:t>
+      </w:r>
+      <w:r>
+        <w:fldChar w:fldCharType="end"/>
+      </w:r>
+      <w:r>
+        <w:t>, or through root exudates that prime free-living soil microbial communities</w:t>
+      </w:r>
+      <w:r>
+        <w:t xml:space="preserve"> in the rhizosphere</w:t>
+      </w:r>
+      <w:r>
+        <w:t xml:space="preserve"> </w:t>
+      </w:r>
+      <w:r>
+        <w:fldChar w:fldCharType="begin" w:fldLock="1"/>
+      </w:r>
+      <w:r>
+        <w:instrText>ADDIN CSL_CITATION {"citationItems":[{"id":"ITEM-1","itemData":{"DOI":"10.1111/nph.17854","ISSN":"14698137","PMID":"34761404","abstract":"The concept of a root economics space (RES) is increasingly adopted to explore root trait variation and belowground resource-acquisition strategies. Much progress has been made on interactions of root morphology and mycorrhizal symbioses. However, root exudation, with a significant carbon (C) cost (c. 5–21% of total photosynthetically fixed C) to enhance resource acquisition, remains a missing link in this RES. Here, we argue that incorporating root exudation into the structure of RES is key to a holistic understanding of soil nutrient acquisition. We highlight the different functional roles of root exudates in soil phosphorus (P) and nitrogen (N) acquisition. Thereafter, we synthesize emerging evidence that illustrates how root exudation interacts with root morphology and mycorrhizal symbioses at the level of species and individual plant and argue contrasting patterns in species evolved in P-impoverished vs N-limited environments. Finally, we propose a new conceptual framework, integrating three groups of root functional traits to better capture the complexity of belowground resource-acquisition strategies. Such a deeper understanding of the integrated and dynamic interactions of root morphology, root exudation, and mycorrhizal symbioses will provide valuable insights into the mechanisms underlying species coexistence and how to explore belowground interactions for sustainable managed systems.","author":[{"dropping-particle":"","family":"Wen","given":"Zhihui","non-dropping-particle":"","parse-names":false,"suffix":""},{"dropping-particle":"","family":"White","given":"Philip J.","non-dropping-particle":"","parse-names":false,"suffix":""},{"dropping-particle":"","family":"Shen","given":"Jianbo","non-dropping-particle":"","parse-names":false,"suffix":""},{"dropping-particle":"","family":"Lambers","given":"Hans","non-dropping-particle":"","parse-names":false,"suffix":""}],"container-title":"New Phytologist","id":"ITEM-1","issue":"4","issued":{"date-parts":[["2022"]]},"page":"1620-1635","title":"Linking root exudation to belowground economic traits for resource acquisition","type":"article-journal","volume":"233"},"uris":["http://www.mendeley.com/documents/?uuid=44933fd6-77ca-43c4-9bd5-32fd612d06ef"]},{"id":"ITEM-2","itemData":{"DOI":"10.1111/j.1461-0248.2010.01570.x","ISSN":"1461023X","abstract":"Ecology Letters (2011) 14: 187-194 The degree to which rising atmospheric CO2 will be offset by carbon (C) sequestration in forests depends in part on the capacity of trees and soil microbes to make physiological adjustments that can alleviate resource limitation. Here, we show for the first time that mature trees exposed to CO2 enrichment increase the release of soluble C from roots to soil, and that such increases are coupled to the accelerated turnover of nitrogen (N) pools in the rhizosphere. Over the course of 3years, we measured in situ rates of root exudation from 420 intact loblolly pine (Pinus taeda L.) roots. Trees fumigated with elevated CO2 (200 p.p.m.v. over background) increased exudation rates (μgCcm-1rooth-1) by 55% during the primary growing season, leading to a 50% annual increase in dissolved organic inputs to fumigated forest soils. These increases in root-derived C were positively correlated with microbial release of extracellular enzymes involved in breakdown of organic N (R2=0.66; P=0.006) in the rhizosphere, indicating that exudation stimulated microbial activity and accelerated the rate of soil organic matter (SOM) turnover. In support of this conclusion, trees exposed to both elevated CO2 and N fertilization did not increase exudation rates and had reduced enzyme activities in the rhizosphere. Collectively, our results provide field-based empirical support suggesting that sustained growth responses of forests to elevated CO2 in low fertility soils are maintained by enhanced rates of microbial activity and N cycling fuelled by inputs of root-derived C. To the extent that increases in exudation also stimulate SOM decomposition, such changes may prevent soil C accumulation in forest ecosystems. © 2010 Blackwell Publishing Ltd/CNRS.","author":[{"dropping-particle":"","family":"Phillips","given":"Richard P","non-dropping-particle":"","parse-names":false,"suffix":""},{"dropping-particle":"","family":"Finzi","given":"Adrien C","non-dropping-particle":"","parse-names":false,"suffix":""},{"dropping-particle":"","family":"Bernhardt","given":"Emily S","non-dropping-particle":"","parse-names":false,"suffix":""}],"container-title":"Ecology Letters","id":"ITEM-2","issue":"2","issued":{"date-parts":[["2011","2"]]},"page":"187-194","title":"Enhanced root exudation induces microbial feedbacks to N cycling in a pine forest under long-term CO2 fumigation","type":"article-journal","volume":"14"},"uris":["http://www.mendeley.com/documents/?uuid=883f7f1a-27ac-4ba0-9eff-04c3a1e4ef3b"]}],"mendeley":{"formattedCitation":"(Phillips et al., 2011; Wen et al., 2022)","plainTextFormattedCitation":"(Phillips et al., 2011; Wen et al., 2022)","previouslyFormattedCitation":"(Phillips et al., 2011; Wen et al., 2022)"},"properties":{"noteIndex":0},"schema":"https://github.com/citation-style-language/schema/raw/master/csl-citation.json"}</w:instrText>
+      </w:r>
+      <w:r>
+        <w:fldChar w:fldCharType="separate"/>
+      </w:r>
+      <w:r>
+        <w:rPr>
+          <w:noProof/>
+        </w:rPr>
+        <w:t>(Phillips et al., 2011; Wen et al., 2022)</w:t>
+      </w:r>
+      <w:r>
+        <w:fldChar w:fldCharType="end"/>
+      </w:r>
+      <w:r>
+        <w:t xml:space="preserve">. </w:t>
+      </w:r>
+      <w:r>
+        <w:t>The i</w:t>
+      </w:r>
+      <w:r>
+        <w:t>dea</w:t>
+      </w:r>
+      <w:r>
+        <w:t xml:space="preserve"> that plants must allocate photosynthate belowground </w:t>
+      </w:r>
+      <w:r>
+        <w:t>to</w:t>
+      </w:r>
+      <w:r>
+        <w:t xml:space="preserve"> acquire nutrients implies an inherent carbon cost of nutrient acquisition, as allocating carbon belowground decreases the amount of carbon plants can allocate to alternative carbon fates. Interestingly, previous work shows that carbon costs associated with acquiring nitrogen </w:t>
+      </w:r>
+      <w:r>
+        <w:fldChar w:fldCharType="begin" w:fldLock="1"/>
+      </w:r>
+      <w:r>
+        <w:instrText>ADDIN CSL_CITATION {"citationItems":[{"id":"ITEM-1","itemData":{"DOI":"10.1002/2014JG002660.Received","abstract":"Accurate projections of the future land carbon (C) sink by terrestrial biosphere models depend on how nutrient constraints on net primary production are represented. While nutrient limitation is nearly universal, current models do not have a C cost for plant nutrient acquisition. Also missing are symbiotic mycorrhizal fungi, which can consume up to 20% of net primary production and supply up to 50% of a plant’s nitrogen (N) uptake. Here we integrate simultaneous uptake and mycorrhizae into a cutting-edge plant N model—Fixation and Uptake of Nitrogen (FUN)—that can be coupled into terrestrial biosphere models. The C cost of N acquisition varies as a function of mycorrhizal type, with plants that support arbuscular mycorrhizae benefiting when N is relatively abundant and plants that support ectomycorrhizae benefiting when N is strongly limiting. Across six temperate forested sites (representing arbuscular mycorrhizal- and ectomycorrhizal-dominated stands and 176 site years), includingmultipath resistance improved the partitioning of N uptake between aboveground and belowground sources. Integrating mycorrhizae led to further improvements in predictions of N uptake from soil (R2 =0.69 increased to R2 =0.96) and from senescing leaves (R2 = 0.29 increased to R2 = 0.73) relative to the original model. On average, 5% and 9% of net primary production in arbuscular mycorrhizal- and ectomycorrhizal-dominated forests, respectively, was needed to support mycorrhizal-mediated acquisition of N. To the extent that resource constraints to net primary production are governed by similar trade-offs across all terrestrial ecosystems, integrating these improvements to FUN into terrestrial biosphere models should enhance predictions of the future land C sink.","author":[{"dropping-particle":"","family":"Brzostek","given":"Edward R","non-dropping-particle":"","parse-names":false,"suffix":""},{"dropping-particle":"","family":"Fisher","given":"Joshua B","non-dropping-particle":"","parse-names":false,"suffix":""},{"dropping-particle":"","family":"Phillips","given":"Richard P","non-dropping-particle":"","parse-names":false,"suffix":""}],"container-title":"Journal of Geophysical Research: Biogeosciences","id":"ITEM-1","issued":{"date-parts":[["2014"]]},"page":"1684-1697","title":"Modeling the carbon cost of plant nitrogen acquisition: Mycorrhizal trade-offs and multipath resistance uptake improve predictions of retranslocation","type":"article-journal","volume":"119"},"uris":["http://www.mendeley.com/documents/?uuid=d402da8e-476e-48bc-8d9c-7c76f7aa03a4"]},{"id":"ITEM-2","itemData":{"DOI":"10.1111/nph.14872","ISBN":"7476820487","ISSN":"0028-646X","abstract":"Land ecosystems sequester on average about a quarter of anthropogenic CO 2 emissions. It has been proposed that nitrogen (N) availability will exert an increasingly limiting effect on plants’ ability to store additional carbon (C) under rising CO 2 , but these mechanisms are not well understood. Here, we review findings from elevated CO 2 experiments using a plant economics framework, highlighting how ecosystem responses to elevated CO 2 may depend on the costs and benefits of plant interactions with mycorrhizal fungi and symbiotic N-fixing microbes. We found that N-acquisition efficiency is positively correlated with leaf-level photosynthetic capacity and plant growth, and negatively with soil C storage. Plants that associate with ectomycorrhizal fungi and N-fixers may acquire N at a lower cost than plants associated with arbuscular mycorrhizal fungi. However, the additional growth in ectomycorrhizal plants is partly offset by decreases in soil C pools via priming. Collectively, our results indicate that predictive models aimed at quantifying C cycle feedbacks to global change may be improved by treating N as a resource that can be acquired by plants in exchange for energy, with different costs depending on plant interactions with microbial symbionts.","author":[{"dropping-particle":"","family":"Terrer","given":"César","non-dropping-particle":"","parse-names":false,"suffix":""},{"dropping-particle":"","family":"Vicca","given":"Sara","non-dropping-particle":"","parse-names":false,"suffix":""},{"dropping-particle":"","family":"Stocker","given":"Benjamin D.","non-dropping-particle":"","parse-names":false,"suffix":""},{"dropping-particle":"","family":"Hungate","given":"Bruce A","non-dropping-particle":"","parse-names":false,"suffix":""},{"dropping-particle":"","family":"Phillips","given":"Richard P","non-dropping-particle":"","parse-names":false,"suffix":""},{"dropping-particle":"","family":"Reich","given":"Peter B","non-dropping-particle":"","parse-names":false,"suffix":""},{"dropping-particle":"","family":"Finzi","given":"Adrien C","non-dropping-particle":"","parse-names":false,"suffix":""},{"dropping-particle":"","family":"Prentice","given":"I Colin","non-dropping-particle":"","parse-names":false,"suffix":""}],"container-title":"New Phytologist","id":"ITEM-2","issue":"2","issued":{"date-parts":[["2018","1","6"]]},"page":"507-522","title":"Ecosystem responses to elevated &lt;scp&gt;CO&lt;/scp&gt; &lt;sub&gt;2&lt;/sub&gt; governed by plant–soil interactions and the cost of nitrogen acquisition","type":"article-journal","volume":"217"},"uris":["http://www.mendeley.com/documents/?uuid=f5a032e4-11bd-468b-88f1-a7a4ce482036"]},{"id":"ITEM-3","itemData":{"DOI":"10.1093/jxb/erab253","ISSN":"0022-0957","abstract":"Plant nitrogen acquisition requires carbon to be allocated belowground to build roots and sustain microbial associations. This carbon cost to acquire nitrogen varies by nitrogen acquisition strategy; however, the degree to which these costs vary due to nitrogen availability or demand has not been well tested under controlled conditions. We grew a species capable of forming associations with nitrogen-fixing bacteria (Glycine max) and a species not capable of forming such associations (Gossypium hirsutum) under four soil nitrogen levels to manipulate nitrogen availability and four light levels to manipulate nitrogen demand in a full-factorial greenhouse experiment. We quantified carbon costs to acquire nitrogen as the ratio of total root carbon to whole-plant nitrogen within each treatment combination. In both species, light availability increased carbon costs due to a larger increase in root carbon than whole-plant nitrogen, while nitrogen fertilization generally decreased carbon costs due to a larger increase in whole-plant nitrogen than root carbon. Nodulation data indicated that G. max shifted relative carbon allocation from nitrogen fixation to direct uptake with increased nitrogen fertilization. These findings suggest that carbon costs to acquire nitrogen are modified by changes in light and nitrogen availability in species with and without associations with nitrogen-fixing bacteria.","author":[{"dropping-particle":"","family":"Perkowski","given":"Evan A","non-dropping-particle":"","parse-names":false,"suffix":""},{"dropping-particle":"","family":"Waring","given":"Elizabeth F","non-dropping-particle":"","parse-names":false,"suffix":""},{"dropping-particle":"","family":"Smith","given":"Nicholas G","non-dropping-particle":"","parse-names":false,"suffix":""}],"container-title":"Journal of Experimental Botany","editor":[{"dropping-particle":"","family":"Rogers","given":"Alistair","non-dropping-particle":"","parse-names":false,"suffix":""}],"id":"ITEM-3","issue":"15","issued":{"date-parts":[["2021","7","28"]]},"page":"5766-5776","title":"Root mass carbon costs to acquire nitrogen are determined by nitrogen and light availability in two species with different nitrogen acquisition strategies","type":"article-journal","volume":"72"},"uris":["http://www.mendeley.com/documents/?uuid=233b0f00-9a30-4c3a-a2bb-5e67ae9c0e5f"]}],"mendeley":{"formattedCitation":"(Brzostek et al., 2014; Perkowski et al., 2021; Terrer et al., 2018)","plainTextFormattedCitation":"(Brzostek et al., 2014; Perkowski et al., 2021; Terrer et al., 2018)","previouslyFormattedCitation":"(Brzostek et al., 2014; Perkowski et al., 2021; Terrer et al., 2018)"},"properties":{"noteIndex":0},"schema":"https://github.com/citation-style-language/schema/raw/master/csl-citation.json"}</w:instrText>
+      </w:r>
+      <w:r>
+        <w:fldChar w:fldCharType="separate"/>
+      </w:r>
+      <w:r>
+        <w:rPr>
+          <w:noProof/>
+        </w:rPr>
+        <w:t>(Brzostek et al., 2014; Perkowski et al., 2021; Terrer et al., 2018)</w:t>
+      </w:r>
+      <w:r>
+        <w:fldChar w:fldCharType="end"/>
+      </w:r>
+      <w:r>
+        <w:t xml:space="preserve"> and more recently phosphorus </w:t>
+      </w:r>
+      <w:r>
+        <w:fldChar w:fldCharType="begin" w:fldLock="1"/>
+      </w:r>
+      <w:r>
+        <w:instrText>ADDIN CSL_CITATION {"citationItems":[{"id":"ITEM-1","itemData":{"DOI":"10.3389/ffgc.2020.00043","ISSN":"2624893X","abstract":"Nutrient limitation is a key source of uncertainty in predicting terrestrial carbon (C) uptake. Models have begun to include nitrogen (N) dynamics; however, phosphorus (P), which can also limit or colimit net primary production in many ecosystems, is currently absent in most models. To meet this challenge, we integrated P dynamics into a cutting-edge plant nutrient uptake model (Fixation and Uptake of Nitrogen: FUN 2.0) that mechanistically tracks the C cost of N uptake from soil based on the cost of allocating C to leaf resorption and root/root-microbial uptake and the availability of N in soil. We incorporated the direct C cost of P uptake, as well as an N cost of synthesizing phosphatase enzymes to extract P from soil, into a new model formulation (FUN 3.0). We confronted and validated FUN 3.0 against empirical estimates of canopy, root, and soil P pools from 45 temperate forest plots in Indiana, USA, and 18 tropical dry forest plots located in Guanacaste, Costa Rica, that vary in P availability and distribution of arbuscular mycorrhizal and ectomycorrhizal associated trees. FUN 3.0 was able to accurately predict N and P retranslocation across the temperate and tropical forest sites (slopes of 0.95 and 0.92 for P and N retranslocation, respectively). Carbon costs for acquiring P were three times higher in tropical forest sites compared to temperate forest sites, driving overall higher C costs in tropical sites. In addition, the N costs for acquiring P in tropical forest sites lead to a substantial increase in N fixation to support phosphatase enzyme production. Sensitivity analyses showed that tropical sites appeared to be severely P limited, while the temperate sites showed evidence for co-limitation by N and P. Collectively, FUN 3.0 provides a novel framework for predicting coupled N and P limitation that earth system models can leverage to enhance predictions of ecosystem response to global change.","author":[{"dropping-particle":"","family":"Allen","given":"Kara","non-dropping-particle":"","parse-names":false,"suffix":""},{"dropping-particle":"","family":"Fisher","given":"Joshua B","non-dropping-particle":"","parse-names":false,"suffix":""},{"dropping-particle":"","family":"Phillips","given":"Richard P","non-dropping-particle":"","parse-names":false,"suffix":""},{"dropping-particle":"","family":"Powers","given":"Jennifer S","non-dropping-particle":"","parse-names":false,"suffix":""},{"dropping-particle":"","family":"Brzostek","given":"Edward R","non-dropping-particle":"","parse-names":false,"suffix":""}],"container-title":"Frontiers in Forests and Global Change","id":"ITEM-1","issue":"May","issued":{"date-parts":[["2020"]]},"page":"1-12","title":"Modeling the carbon cost of plant nitrogen and phosphorus uptake across temperate and tropical forests","type":"article-journal","volume":"3"},"uris":["http://www.mendeley.com/documents/?uuid=480420f1-268a-43c9-915f-67afb003b56a"]}],"mendeley":{"formattedCitation":"(Allen et al., 2020)","plainTextFormattedCitation":"(Allen et al., 2020)","previouslyFormattedCitation":"(Allen et al., 2020)"},"properties":{"noteIndex":0},"schema":"https://github.com/citation-style-language/schema/raw/master/csl-citation.json"}</w:instrText>
+      </w:r>
+      <w:r>
+        <w:fldChar w:fldCharType="separate"/>
+      </w:r>
+      <w:r>
+        <w:rPr>
+          <w:noProof/>
+        </w:rPr>
+        <w:t>(Allen et al., 2020)</w:t>
+      </w:r>
+      <w:r>
+        <w:fldChar w:fldCharType="end"/>
+      </w:r>
+      <w:r>
+        <w:t xml:space="preserve"> varies in species with different </w:t>
+      </w:r>
+      <w:r>
+        <w:t xml:space="preserve">nutrient acquisition strategies. Carbon costs of nutrient acquisition </w:t>
+      </w:r>
+      <w:r>
+        <w:t>for</w:t>
+      </w:r>
+      <w:r>
+        <w:t xml:space="preserve"> a given acquisition strategy </w:t>
+      </w:r>
+      <w:r>
+        <w:t xml:space="preserve">may </w:t>
+      </w:r>
+      <w:r>
+        <w:t xml:space="preserve">also </w:t>
+      </w:r>
+      <w:r>
+        <w:t xml:space="preserve">depend on environmental context </w:t>
+      </w:r>
+      <w:r>
+        <w:fldChar w:fldCharType="begin" w:fldLock="1"/>
+      </w:r>
+      <w:r>
+        <w:instrText>ADDIN CSL_CITATION {"citationItems":[{"id":"ITEM-1","itemData":{"DOI":"10.1093/jxb/erab253","ISSN":"0022-0957","abstract":"Plant nitrogen acquisition requires carbon to be allocated belowground to build roots and sustain microbial associations. This carbon cost to acquire nitrogen varies by nitrogen acquisition strategy; however, the degree to which these costs vary due to nitrogen availability or demand has not been well tested under controlled conditions. We grew a species capable of forming associations with nitrogen-fixing bacteria (Glycine max) and a species not capable of forming such associations (Gossypium hirsutum) under four soil nitrogen levels to manipulate nitrogen availability and four light levels to manipulate nitrogen demand in a full-factorial greenhouse experiment. We quantified carbon costs to acquire nitrogen as the ratio of total root carbon to whole-plant nitrogen within each treatment combination. In both species, light availability increased carbon costs due to a larger increase in root carbon than whole-plant nitrogen, while nitrogen fertilization generally decreased carbon costs due to a larger increase in whole-plant nitrogen than root carbon. Nodulation data indicated that G. max shifted relative carbon allocation from nitrogen fixation to direct uptake with increased nitrogen fertilization. These findings suggest that carbon costs to acquire nitrogen are modified by changes in light and nitrogen availability in species with and without associations with nitrogen-fixing bacteria.","author":[{"dropping-particle":"","family":"Perkowski","given":"Evan A","non-dropping-particle":"","parse-names":false,"suffix":""},{"dropping-particle":"","family":"Waring","given":"Elizabeth F","non-dropping-particle":"","parse-names":false,"suffix":""},{"dropping-particle":"","family":"Smith","given":"Nicholas G","non-dropping-particle":"","parse-names":false,"suffix":""}],"container-title":"Journal of Experimental Botany","editor":[{"dropping-particle":"","family":"Rogers","given":"Alistair","non-dropping-particle":"","parse-names":false,"suffix":""}],"id":"ITEM-1","issue":"15","issued":{"date-parts":[["2021","7","28"]]},"page":"5766-5776","title":"Root mass carbon costs to acquire nitrogen are determined by nitrogen and light availability in two species with different nitrogen acquisition strategies","type":"article-journal","volume":"72"},"uris":["http://www.mendeley.com/documents/?uuid=233b0f00-9a30-4c3a-a2bb-5e67ae9c0e5f"]},{"id":"ITEM-2","itemData":{"DOI":"10.1111/nph.14872","ISBN":"7476820487","ISSN":"0028-646X","abstract":"Land ecosystems sequester on average about a quarter of anthropogenic CO 2 emissions. It has been proposed that nitrogen (N) availability will exert an increasingly limiting effect on plants’ ability to store additional carbon (C) under rising CO 2 , but these mechanisms are not well understood. Here, we review findings from elevated CO 2 experiments using a plant economics framework, highlighting how ecosystem responses to elevated CO 2 may depend on the costs and benefits of plant interactions with mycorrhizal fungi and symbiotic N-fixing microbes. We found that N-acquisition efficiency is positively correlated with leaf-level photosynthetic capacity and plant growth, and negatively with soil C storage. Plants that associate with ectomycorrhizal fungi and N-fixers may acquire N at a lower cost than plants associated with arbuscular mycorrhizal fungi. However, the additional growth in ectomycorrhizal plants is partly offset by decreases in soil C pools via priming. Collectively, our results indicate that predictive models aimed at quantifying C cycle feedbacks to global change may be improved by treating N as a resource that can be acquired by plants in exchange for energy, with different costs depending on plant interactions with microbial symbionts.","author":[{"dropping-particle":"","family":"Terrer","given":"César","non-dropping-particle":"","parse-names":false,"suffix":""},{"dropping-particle":"","family":"Vicca","given":"Sara","non-dropping-particle":"","parse-names":false,"suffix":""},{"dropping-particle":"","family":"Stocker","given":"Benjamin D.","non-dropping-particle":"","parse-names":false,"suffix":""},{"dropping-particle":"","family":"Hungate","given":"Bruce A","non-dropping-particle":"","parse-names":false,"suffix":""},{"dropping-particle":"","family":"Phillips","given":"Richard P","non-dropping-particle":"","parse-names":false,"suffix":""},{"dropping-particle":"","family":"Reich","given":"Peter B","non-dropping-particle":"","parse-names":false,"suffix":""},{"dropping-particle":"","family":"Finzi","given":"Adrien C","non-dropping-particle":"","parse-names":false,"suffix":""},{"dropping-particle":"","family":"Prentice","given":"I Colin","non-dropping-particle":"","parse-names":false,"suffix":""}],"container-title":"New Phytologist","id":"ITEM-2","issue":"2","issued":{"date-parts":[["2018","1","6"]]},"page":"507-522","title":"Ecosystem responses to elevated &lt;scp&gt;CO&lt;/scp&gt; &lt;sub&gt;2&lt;/sub&gt; governed by plant–soil interactions and the cost of nitrogen acquisition","type":"article-journal","volume":"217"},"uris":["http://www.mendeley.com/documents/?uuid=f5a032e4-11bd-468b-88f1-a7a4ce482036"]}],"mendeley":{"formattedCitation":"(Perkowski et al., 2021; Terrer et al., 2018)","plainTextFormattedCitation":"(Perkowski et al., 2021; Terrer et al., 2018)","previouslyFormattedCitation":"(Perkowski et al., 2021; Terrer et al., 2018)"},"properties":{"noteIndex":0},"schema":"https://github.com/citation-style-language/schema/raw/master/csl-citation.json"}</w:instrText>
+      </w:r>
+      <w:r>
+        <w:fldChar w:fldCharType="separate"/>
+      </w:r>
+      <w:r>
+        <w:rPr>
+          <w:noProof/>
+        </w:rPr>
+        <w:t>(Perkowski et al., 2021; Terrer et al., 2018)</w:t>
+      </w:r>
+      <w:r>
+        <w:fldChar w:fldCharType="end"/>
+      </w:r>
+      <w:r>
+        <w:t xml:space="preserve">, and </w:t>
+      </w:r>
+      <w:r>
+        <w:t>can</w:t>
+      </w:r>
+      <w:r>
+        <w:t xml:space="preserve"> scale to influence leaf photosynthesis and whole plant growth (Waring</w:t>
+      </w:r>
+      <w:r>
+        <w:t xml:space="preserve"> et al.</w:t>
+      </w:r>
+      <w:r>
+        <w:t xml:space="preserve">, </w:t>
       </w:r>
       <w:r>
         <w:rPr>
@@ -1087,246 +1323,11 @@
         <w:t>in prep</w:t>
       </w:r>
       <w:r>
-        <w:t>), which implies that we have a complete understanding of mechanisms that govern relationships between soil nitrogen availability, leaf nitrogen allocation, and photosynthetic capacity.</w:t>
-      </w:r>
-    </w:p>
-    <w:p>
-      <w:pPr>
-        <w:spacing w:line="480" w:lineRule="auto"/>
-        <w:ind w:firstLine="720"/>
-      </w:pPr>
-      <w:r>
-        <w:t xml:space="preserve">Plants must allocate photosynthate belowground if they are to acquire nutrients to build and support enzymes that drive photosynthetic processes. Once allocated belowground, </w:t>
-      </w:r>
-      <w:r>
-        <w:t xml:space="preserve">photosynthate can be used to acquire nutrients via different nutrient acquisition strategies, including </w:t>
-      </w:r>
-      <w:r>
-        <w:t xml:space="preserve">direct uptake, </w:t>
-      </w:r>
-      <w:r>
-        <w:t>carbon-for-</w:t>
-      </w:r>
-      <w:r>
-        <w:t xml:space="preserve">nutrient exchange via symbioses with mycorrhizal fungi </w:t>
-      </w:r>
-      <w:r>
-        <w:fldChar w:fldCharType="begin" w:fldLock="1"/>
-      </w:r>
-      <w:r>
-        <w:instrText>ADDIN CSL_CITATION {"citationItems":[{"id":"ITEM-1","itemData":{"author":[{"dropping-particle":"","family":"Smith","given":"Sally E","non-dropping-particle":"","parse-names":false,"suffix":""},{"dropping-particle":"","family":"Read","given":"David J","non-dropping-particle":"","parse-names":false,"suffix":""}],"id":"ITEM-1","issued":{"date-parts":[["2008"]]},"title":"Mycorrhizal Symbiosis","type":"book"},"uris":["http://www.mendeley.com/documents/?uuid=7de52699-7fb0-461b-b0db-02c8da38a432"]}],"mendeley":{"formattedCitation":"(S. E. Smith &amp; Read, 2008)","plainTextFormattedCitation":"(S. E. Smith &amp; Read, 2008)","previouslyFormattedCitation":"(S. E. Smith &amp; Read, 2008)"},"properties":{"noteIndex":0},"schema":"https://github.com/citation-style-language/schema/raw/master/csl-citation.json"}</w:instrText>
-      </w:r>
-      <w:r>
-        <w:fldChar w:fldCharType="separate"/>
-      </w:r>
-      <w:r>
-        <w:rPr>
-          <w:noProof/>
-        </w:rPr>
-        <w:t>(S. E. Smith &amp; Read, 2008)</w:t>
-      </w:r>
-      <w:r>
-        <w:fldChar w:fldCharType="end"/>
-      </w:r>
-      <w:r>
-        <w:t xml:space="preserve">, </w:t>
-      </w:r>
-      <w:r>
-        <w:t>carbon-for-</w:t>
-      </w:r>
-      <w:r>
-        <w:t>nutrient exchange via symbioses with symbiotic nitrogen-fixing bacteria</w:t>
+        <w:t>).</w:t>
       </w:r>
       <w:r>
         <w:t xml:space="preserve"> </w:t>
       </w:r>
-      <w:r>
-        <w:fldChar w:fldCharType="begin" w:fldLock="1"/>
-      </w:r>
-      <w:r>
-        <w:instrText>ADDIN CSL_CITATION {"citationItems":[{"id":"ITEM-1","itemData":{"abstract":"ct. The widespread occurrence of nitrogen limitation to net primary production in terrestrial and marine ecosystems is something of a puzzle; it would seem that nitrogen fixers should have a substantial competitive advantage wherever nitrogen is limiting, and that their activity in turn should reverse limitation. Nevertheless, there is substantial evidence that nitrogen limits net primary production much of the time in most terrestrial biomes and many marine ecosystems. We examine both how the biogeochemistry of the nitrogen cycle could cause limitation to develop, and how nitrogen limitation could persist as a consequence of processes that prevent or reduce nitrogen fixation. Biogeochemical mechansism that favor nitrogen limita- tion include: - the substantial mobility of nitrogen across ecosystem boundaries, which favors nitogen limitation in the \"source\" ecosystem - especially where denitrification is important in sediments and soils, or in terrestrial ecosystems where fire is frequent; - differences in the biochemistry of nitrogen as opposed to phosphorus (with detrital N mostly carbon-bonded and detrital P mostly ester-bonded), which favor the develop- ment of nitrogen limitation where decomposition is slow, and allow the development of a positive feedback from nitrogen limitation to producers, to reduced decomposition of their detritus, and on to reduced nitrogen availability; and - other more specialized, but perhaps no less important, processes. A number of mechanisms could keep nitrogen fixation from reversing nitrogen limitation. These include: - energetic constraints on the colonization or activity of nitrogen fixers; - limitation of nitrogen fixers or fixation by another nutrient (phosphorus, molybdenum, or iron) - which would then represent the ultimate factor limiting net primary production; - other physical and ecological mechanisms. The possible importance of these and other processes is discussed for a wide range of terrestrial, freshwater, and marine ecosy","author":[{"dropping-particle":"","family":"Vitousek","given":"Peter M","non-dropping-particle":"","parse-names":false,"suffix":""},{"dropping-particle":"","family":"Howarth","given":"Robert W","non-dropping-particle":"","parse-names":false,"suffix":""}],"container-title":"Biogeochemistry","id":"ITEM-1","issue":"2","issued":{"date-parts":[["1991"]]},"page":"87-115","title":"Nitrogen limitation on land and in sea: how can it occur?","type":"article-journal","volume":"13"},"uris":["http://www.mendeley.com/documents/?uuid=9b25f8c8-8cc7-45a7-9f58-5533787939a5"]}],"mendeley":{"formattedCitation":"(Vitousek &amp; Howarth, 1991)","plainTextFormattedCitation":"(Vitousek &amp; Howarth, 1991)","previouslyFormattedCitation":"(Vitousek &amp; Howarth, 1991)"},"properties":{"noteIndex":0},"schema":"https://github.com/citation-style-language/schema/raw/master/csl-citation.json"}</w:instrText>
-      </w:r>
-      <w:r>
-        <w:fldChar w:fldCharType="separate"/>
-      </w:r>
-      <w:r>
-        <w:rPr>
-          <w:noProof/>
-        </w:rPr>
-        <w:t>(Vitousek &amp; Howarth, 1991)</w:t>
-      </w:r>
-      <w:r>
-        <w:fldChar w:fldCharType="end"/>
-      </w:r>
-      <w:r>
-        <w:t>, or through root exudates that prime free-living soil microbial communities</w:t>
-      </w:r>
-      <w:r>
-        <w:t xml:space="preserve"> in the rhizosphere</w:t>
-      </w:r>
-      <w:r>
-        <w:t xml:space="preserve"> </w:t>
-      </w:r>
-      <w:r>
-        <w:fldChar w:fldCharType="begin" w:fldLock="1"/>
-      </w:r>
-      <w:r>
-        <w:instrText>ADDIN CSL_CITATION {"citationItems":[{"id":"ITEM-1","itemData":{"DOI":"10.1111/nph.17854","ISSN":"14698137","PMID":"34761404","abstract":"The concept of a root economics space (RES) is increasingly adopted to explore root trait variation and belowground resource-acquisition strategies. Much progress has been made on interactions of root morphology and mycorrhizal symbioses. However, root exudation, with a significant carbon (C) cost (c. 5–21% of total photosynthetically fixed C) to enhance resource acquisition, remains a missing link in this RES. Here, we argue that incorporating root exudation into the structure of RES is key to a holistic understanding of soil nutrient acquisition. We highlight the different functional roles of root exudates in soil phosphorus (P) and nitrogen (N) acquisition. Thereafter, we synthesize emerging evidence that illustrates how root exudation interacts with root morphology and mycorrhizal symbioses at the level of species and individual plant and argue contrasting patterns in species evolved in P-impoverished vs N-limited environments. Finally, we propose a new conceptual framework, integrating three groups of root functional traits to better capture the complexity of belowground resource-acquisition strategies. Such a deeper understanding of the integrated and dynamic interactions of root morphology, root exudation, and mycorrhizal symbioses will provide valuable insights into the mechanisms underlying species coexistence and how to explore belowground interactions for sustainable managed systems.","author":[{"dropping-particle":"","family":"Wen","given":"Zhihui","non-dropping-particle":"","parse-names":false,"suffix":""},{"dropping-particle":"","family":"White","given":"Philip J.","non-dropping-particle":"","parse-names":false,"suffix":""},{"dropping-particle":"","family":"Shen","given":"Jianbo","non-dropping-particle":"","parse-names":false,"suffix":""},{"dropping-particle":"","family":"Lambers","given":"Hans","non-dropping-particle":"","parse-names":false,"suffix":""}],"container-title":"New Phytologist","id":"ITEM-1","issue":"4","issued":{"date-parts":[["2022"]]},"page":"1620-1635","title":"Linking root exudation to belowground economic traits for resource acquisition","type":"article-journal","volume":"233"},"uris":["http://www.mendeley.com/documents/?uuid=44933fd6-77ca-43c4-9bd5-32fd612d06ef"]},{"id":"ITEM-2","itemData":{"DOI":"10.1111/j.1461-0248.2010.01570.x","ISSN":"1461023X","abstract":"Ecology Letters (2011) 14: 187-194 The degree to which rising atmospheric CO2 will be offset by carbon (C) sequestration in forests depends in part on the capacity of trees and soil microbes to make physiological adjustments that can alleviate resource limitation. Here, we show for the first time that mature trees exposed to CO2 enrichment increase the release of soluble C from roots to soil, and that such increases are coupled to the accelerated turnover of nitrogen (N) pools in the rhizosphere. Over the course of 3years, we measured in situ rates of root exudation from 420 intact loblolly pine (Pinus taeda L.) roots. Trees fumigated with elevated CO2 (200 p.p.m.v. over background) increased exudation rates (μgCcm-1rooth-1) by 55% during the primary growing season, leading to a 50% annual increase in dissolved organic inputs to fumigated forest soils. These increases in root-derived C were positively correlated with microbial release of extracellular enzymes involved in breakdown of organic N (R2=0.66; P=0.006) in the rhizosphere, indicating that exudation stimulated microbial activity and accelerated the rate of soil organic matter (SOM) turnover. In support of this conclusion, trees exposed to both elevated CO2 and N fertilization did not increase exudation rates and had reduced enzyme activities in the rhizosphere. Collectively, our results provide field-based empirical support suggesting that sustained growth responses of forests to elevated CO2 in low fertility soils are maintained by enhanced rates of microbial activity and N cycling fuelled by inputs of root-derived C. To the extent that increases in exudation also stimulate SOM decomposition, such changes may prevent soil C accumulation in forest ecosystems. © 2010 Blackwell Publishing Ltd/CNRS.","author":[{"dropping-particle":"","family":"Phillips","given":"Richard P","non-dropping-particle":"","parse-names":false,"suffix":""},{"dropping-particle":"","family":"Finzi","given":"Adrien C","non-dropping-particle":"","parse-names":false,"suffix":""},{"dropping-particle":"","family":"Bernhardt","given":"Emily S","non-dropping-particle":"","parse-names":false,"suffix":""}],"container-title":"Ecology Letters","id":"ITEM-2","issue":"2","issued":{"date-parts":[["2011","2"]]},"page":"187-194","title":"Enhanced root exudation induces microbial feedbacks to N cycling in a pine forest under long-term CO2 fumigation","type":"article-journal","volume":"14"},"uris":["http://www.mendeley.com/documents/?uuid=883f7f1a-27ac-4ba0-9eff-04c3a1e4ef3b"]}],"mendeley":{"formattedCitation":"(Phillips et al., 2011; Wen et al., 2022)","plainTextFormattedCitation":"(Phillips et al., 2011; Wen et al., 2022)","previouslyFormattedCitation":"(Phillips et al., 2011; Wen et al., 2022)"},"properties":{"noteIndex":0},"schema":"https://github.com/citation-style-language/schema/raw/master/csl-citation.json"}</w:instrText>
-      </w:r>
-      <w:r>
-        <w:fldChar w:fldCharType="separate"/>
-      </w:r>
-      <w:r>
-        <w:rPr>
-          <w:noProof/>
-        </w:rPr>
-        <w:t>(Phillips et al., 2011; Wen et al., 2022)</w:t>
-      </w:r>
-      <w:r>
-        <w:fldChar w:fldCharType="end"/>
-      </w:r>
-      <w:r>
-        <w:t xml:space="preserve">. </w:t>
-      </w:r>
-      <w:r>
-        <w:t>The i</w:t>
-      </w:r>
-      <w:r>
-        <w:t>dea</w:t>
-      </w:r>
-      <w:r>
-        <w:t xml:space="preserve"> that plants must allocate photosynthate belowground </w:t>
-      </w:r>
-      <w:r>
-        <w:t>to</w:t>
-      </w:r>
-      <w:r>
-        <w:t xml:space="preserve"> acquire nutrients implies an inherent carbon cost of nutrient acquisition, as allocating carbon belowground decreases the amount of carbon plants can allocate to alternative carbon fates. Interestingly, previous work shows that carbon costs associated with acquiring nitrogen </w:t>
-      </w:r>
-      <w:r>
-        <w:fldChar w:fldCharType="begin" w:fldLock="1"/>
-      </w:r>
-      <w:r>
-        <w:instrText>ADDIN CSL_CITATION {"citationItems":[{"id":"ITEM-1","itemData":{"DOI":"10.1002/2014JG002660.Received","abstract":"Accurate projections of the future land carbon (C) sink by terrestrial biosphere models depend on how nutrient constraints on net primary production are represented. While nutrient limitation is nearly universal, current models do not have a C cost for plant nutrient acquisition. Also missing are symbiotic mycorrhizal fungi, which can consume up to 20% of net primary production and supply up to 50% of a plant’s nitrogen (N) uptake. Here we integrate simultaneous uptake and mycorrhizae into a cutting-edge plant N model—Fixation and Uptake of Nitrogen (FUN)—that can be coupled into terrestrial biosphere models. The C cost of N acquisition varies as a function of mycorrhizal type, with plants that support arbuscular mycorrhizae benefiting when N is relatively abundant and plants that support ectomycorrhizae benefiting when N is strongly limiting. Across six temperate forested sites (representing arbuscular mycorrhizal- and ectomycorrhizal-dominated stands and 176 site years), includingmultipath resistance improved the partitioning of N uptake between aboveground and belowground sources. Integrating mycorrhizae led to further improvements in predictions of N uptake from soil (R2 =0.69 increased to R2 =0.96) and from senescing leaves (R2 = 0.29 increased to R2 = 0.73) relative to the original model. On average, 5% and 9% of net primary production in arbuscular mycorrhizal- and ectomycorrhizal-dominated forests, respectively, was needed to support mycorrhizal-mediated acquisition of N. To the extent that resource constraints to net primary production are governed by similar trade-offs across all terrestrial ecosystems, integrating these improvements to FUN into terrestrial biosphere models should enhance predictions of the future land C sink.","author":[{"dropping-particle":"","family":"Brzostek","given":"Edward R","non-dropping-particle":"","parse-names":false,"suffix":""},{"dropping-particle":"","family":"Fisher","given":"Joshua B","non-dropping-particle":"","parse-names":false,"suffix":""},{"dropping-particle":"","family":"Phillips","given":"Richard P","non-dropping-particle":"","parse-names":false,"suffix":""}],"container-title":"Journal of Geophysical Research: Biogeosciences","id":"ITEM-1","issued":{"date-parts":[["2014"]]},"page":"1684-1697","title":"Modeling the carbon cost of plant nitrogen acquisition: Mycorrhizal trade-offs and multipath resistance uptake improve predictions of retranslocation","type":"article-journal","volume":"119"},"uris":["http://www.mendeley.com/documents/?uuid=d402da8e-476e-48bc-8d9c-7c76f7aa03a4"]},{"id":"ITEM-2","itemData":{"DOI":"10.1111/nph.14872","ISBN":"7476820487","ISSN":"0028-646X","abstract":"Land ecosystems sequester on average about a quarter of anthropogenic CO 2 emissions. It has been proposed that nitrogen (N) availability will exert an increasingly limiting effect on plants’ ability to store additional carbon (C) under rising CO 2 , but these mechanisms are not well understood. Here, we review findings from elevated CO 2 experiments using a plant economics framework, highlighting how ecosystem responses to elevated CO 2 may depend on the costs and benefits of plant interactions with mycorrhizal fungi and symbiotic N-fixing microbes. We found that N-acquisition efficiency is positively correlated with leaf-level photosynthetic capacity and plant growth, and negatively with soil C storage. Plants that associate with ectomycorrhizal fungi and N-fixers may acquire N at a lower cost than plants associated with arbuscular mycorrhizal fungi. However, the additional growth in ectomycorrhizal plants is partly offset by decreases in soil C pools via priming. Collectively, our results indicate that predictive models aimed at quantifying C cycle feedbacks to global change may be improved by treating N as a resource that can be acquired by plants in exchange for energy, with different costs depending on plant interactions with microbial symbionts.","author":[{"dropping-particle":"","family":"Terrer","given":"César","non-dropping-particle":"","parse-names":false,"suffix":""},{"dropping-particle":"","family":"Vicca","given":"Sara","non-dropping-particle":"","parse-names":false,"suffix":""},{"dropping-particle":"","family":"Stocker","given":"Benjamin D.","non-dropping-particle":"","parse-names":false,"suffix":""},{"dropping-particle":"","family":"Hungate","given":"Bruce A","non-dropping-particle":"","parse-names":false,"suffix":""},{"dropping-particle":"","family":"Phillips","given":"Richard P","non-dropping-particle":"","parse-names":false,"suffix":""},{"dropping-particle":"","family":"Reich","given":"Peter B","non-dropping-particle":"","parse-names":false,"suffix":""},{"dropping-particle":"","family":"Finzi","given":"Adrien C","non-dropping-particle":"","parse-names":false,"suffix":""},{"dropping-particle":"","family":"Prentice","given":"I Colin","non-dropping-particle":"","parse-names":false,"suffix":""}],"container-title":"New Phytologist","id":"ITEM-2","issue":"2","issued":{"date-parts":[["2018","1","6"]]},"page":"507-522","title":"Ecosystem responses to elevated &lt;scp&gt;CO&lt;/scp&gt; &lt;sub&gt;2&lt;/sub&gt; governed by plant–soil interactions and the cost of nitrogen acquisition","type":"article-journal","volume":"217"},"uris":["http://www.mendeley.com/documents/?uuid=f5a032e4-11bd-468b-88f1-a7a4ce482036"]},{"id":"ITEM-3","itemData":{"DOI":"10.1093/jxb/erab253","ISSN":"0022-0957","abstract":"Plant nitrogen acquisition requires carbon to be allocated belowground to build roots and sustain microbial associations. This carbon cost to acquire nitrogen varies by nitrogen acquisition strategy; however, the degree to which these costs vary due to nitrogen availability or demand has not been well tested under controlled conditions. We grew a species capable of forming associations with nitrogen-fixing bacteria (Glycine max) and a species not capable of forming such associations (Gossypium hirsutum) under four soil nitrogen levels to manipulate nitrogen availability and four light levels to manipulate nitrogen demand in a full-factorial greenhouse experiment. We quantified carbon costs to acquire nitrogen as the ratio of total root carbon to whole-plant nitrogen within each treatment combination. In both species, light availability increased carbon costs due to a larger increase in root carbon than whole-plant nitrogen, while nitrogen fertilization generally decreased carbon costs due to a larger increase in whole-plant nitrogen than root carbon. Nodulation data indicated that G. max shifted relative carbon allocation from nitrogen fixation to direct uptake with increased nitrogen fertilization. These findings suggest that carbon costs to acquire nitrogen are modified by changes in light and nitrogen availability in species with and without associations with nitrogen-fixing bacteria.","author":[{"dropping-particle":"","family":"Perkowski","given":"Evan A","non-dropping-particle":"","parse-names":false,"suffix":""},{"dropping-particle":"","family":"Waring","given":"Elizabeth F","non-dropping-particle":"","parse-names":false,"suffix":""},{"dropping-particle":"","family":"Smith","given":"Nicholas G","non-dropping-particle":"","parse-names":false,"suffix":""}],"container-title":"Journal of Experimental Botany","editor":[{"dropping-particle":"","family":"Rogers","given":"Alistair","non-dropping-particle":"","parse-names":false,"suffix":""}],"id":"ITEM-3","issue":"15","issued":{"date-parts":[["2021","7","28"]]},"page":"5766-5776","title":"Root mass carbon costs to acquire nitrogen are determined by nitrogen and light availability in two species with different nitrogen acquisition strategies","type":"article-journal","volume":"72"},"uris":["http://www.mendeley.com/documents/?uuid=233b0f00-9a30-4c3a-a2bb-5e67ae9c0e5f"]}],"mendeley":{"formattedCitation":"(Brzostek et al., 2014; Perkowski et al., 2021; Terrer et al., 2018)","plainTextFormattedCitation":"(Brzostek et al., 2014; Perkowski et al., 2021; Terrer et al., 2018)","previouslyFormattedCitation":"(Brzostek et al., 2014; Perkowski et al., 2021; Terrer et al., 2018)"},"properties":{"noteIndex":0},"schema":"https://github.com/citation-style-language/schema/raw/master/csl-citation.json"}</w:instrText>
-      </w:r>
-      <w:r>
-        <w:fldChar w:fldCharType="separate"/>
-      </w:r>
-      <w:r>
-        <w:rPr>
-          <w:noProof/>
-        </w:rPr>
-        <w:t>(Brzostek et al., 2014; Perkowski et al., 2021; Terrer et al., 2018)</w:t>
-      </w:r>
-      <w:r>
-        <w:fldChar w:fldCharType="end"/>
-      </w:r>
-      <w:r>
-        <w:t xml:space="preserve"> and more recently phosphorus </w:t>
-      </w:r>
-      <w:r>
-        <w:fldChar w:fldCharType="begin" w:fldLock="1"/>
-      </w:r>
-      <w:r>
-        <w:instrText>ADDIN CSL_CITATION {"citationItems":[{"id":"ITEM-1","itemData":{"DOI":"10.3389/ffgc.2020.00043","ISSN":"2624893X","abstract":"Nutrient limitation is a key source of uncertainty in predicting terrestrial carbon (C) uptake. Models have begun to include nitrogen (N) dynamics; however, phosphorus (P), which can also limit or colimit net primary production in many ecosystems, is currently absent in most models. To meet this challenge, we integrated P dynamics into a cutting-edge plant nutrient uptake model (Fixation and Uptake of Nitrogen: FUN 2.0) that mechanistically tracks the C cost of N uptake from soil based on the cost of allocating C to leaf resorption and root/root-microbial uptake and the availability of N in soil. We incorporated the direct C cost of P uptake, as well as an N cost of synthesizing phosphatase enzymes to extract P from soil, into a new model formulation (FUN 3.0). We confronted and validated FUN 3.0 against empirical estimates of canopy, root, and soil P pools from 45 temperate forest plots in Indiana, USA, and 18 tropical dry forest plots located in Guanacaste, Costa Rica, that vary in P availability and distribution of arbuscular mycorrhizal and ectomycorrhizal associated trees. FUN 3.0 was able to accurately predict N and P retranslocation across the temperate and tropical forest sites (slopes of 0.95 and 0.92 for P and N retranslocation, respectively). Carbon costs for acquiring P were three times higher in tropical forest sites compared to temperate forest sites, driving overall higher C costs in tropical sites. In addition, the N costs for acquiring P in tropical forest sites lead to a substantial increase in N fixation to support phosphatase enzyme production. Sensitivity analyses showed that tropical sites appeared to be severely P limited, while the temperate sites showed evidence for co-limitation by N and P. Collectively, FUN 3.0 provides a novel framework for predicting coupled N and P limitation that earth system models can leverage to enhance predictions of ecosystem response to global change.","author":[{"dropping-particle":"","family":"Allen","given":"Kara","non-dropping-particle":"","parse-names":false,"suffix":""},{"dropping-particle":"","family":"Fisher","given":"Joshua B","non-dropping-particle":"","parse-names":false,"suffix":""},{"dropping-particle":"","family":"Phillips","given":"Richard P","non-dropping-particle":"","parse-names":false,"suffix":""},{"dropping-particle":"","family":"Powers","given":"Jennifer S","non-dropping-particle":"","parse-names":false,"suffix":""},{"dropping-particle":"","family":"Brzostek","given":"Edward R","non-dropping-particle":"","parse-names":false,"suffix":""}],"container-title":"Frontiers in Forests and Global Change","id":"ITEM-1","issue":"May","issued":{"date-parts":[["2020"]]},"page":"1-12","title":"Modeling the carbon cost of plant nitrogen and phosphorus uptake across temperate and tropical forests","type":"article-journal","volume":"3"},"uris":["http://www.mendeley.com/documents/?uuid=480420f1-268a-43c9-915f-67afb003b56a"]}],"mendeley":{"formattedCitation":"(Allen et al., 2020)","plainTextFormattedCitation":"(Allen et al., 2020)","previouslyFormattedCitation":"(Allen et al., 2020)"},"properties":{"noteIndex":0},"schema":"https://github.com/citation-style-language/schema/raw/master/csl-citation.json"}</w:instrText>
-      </w:r>
-      <w:r>
-        <w:fldChar w:fldCharType="separate"/>
-      </w:r>
-      <w:r>
-        <w:rPr>
-          <w:noProof/>
-        </w:rPr>
-        <w:t>(Allen et al., 2020)</w:t>
-      </w:r>
-      <w:r>
-        <w:fldChar w:fldCharType="end"/>
-      </w:r>
-      <w:r>
-        <w:t xml:space="preserve"> varies in species with different </w:t>
-      </w:r>
-      <w:r>
-        <w:t xml:space="preserve">nutrient acquisition strategies. Carbon costs of nutrient acquisition </w:t>
-      </w:r>
-      <w:r>
-        <w:t>for</w:t>
-      </w:r>
-      <w:r>
-        <w:t xml:space="preserve"> a given acquisition strategy </w:t>
-      </w:r>
-      <w:r>
-        <w:t xml:space="preserve">may </w:t>
-      </w:r>
-      <w:r>
-        <w:t xml:space="preserve">also </w:t>
-      </w:r>
-      <w:r>
-        <w:t xml:space="preserve">depend on environmental context </w:t>
-      </w:r>
-      <w:r>
-        <w:fldChar w:fldCharType="begin" w:fldLock="1"/>
-      </w:r>
-      <w:r>
-        <w:instrText>ADDIN CSL_CITATION {"citationItems":[{"id":"ITEM-1","itemData":{"DOI":"10.1093/jxb/erab253","ISSN":"0022-0957","abstract":"Plant nitrogen acquisition requires carbon to be allocated belowground to build roots and sustain microbial associations. This carbon cost to acquire nitrogen varies by nitrogen acquisition strategy; however, the degree to which these costs vary due to nitrogen availability or demand has not been well tested under controlled conditions. We grew a species capable of forming associations with nitrogen-fixing bacteria (Glycine max) and a species not capable of forming such associations (Gossypium hirsutum) under four soil nitrogen levels to manipulate nitrogen availability and four light levels to manipulate nitrogen demand in a full-factorial greenhouse experiment. We quantified carbon costs to acquire nitrogen as the ratio of total root carbon to whole-plant nitrogen within each treatment combination. In both species, light availability increased carbon costs due to a larger increase in root carbon than whole-plant nitrogen, while nitrogen fertilization generally decreased carbon costs due to a larger increase in whole-plant nitrogen than root carbon. Nodulation data indicated that G. max shifted relative carbon allocation from nitrogen fixation to direct uptake with increased nitrogen fertilization. These findings suggest that carbon costs to acquire nitrogen are modified by changes in light and nitrogen availability in species with and without associations with nitrogen-fixing bacteria.","author":[{"dropping-particle":"","family":"Perkowski","given":"Evan A","non-dropping-particle":"","parse-names":false,"suffix":""},{"dropping-particle":"","family":"Waring","given":"Elizabeth F","non-dropping-particle":"","parse-names":false,"suffix":""},{"dropping-particle":"","family":"Smith","given":"Nicholas G","non-dropping-particle":"","parse-names":false,"suffix":""}],"container-title":"Journal of Experimental Botany","editor":[{"dropping-particle":"","family":"Rogers","given":"Alistair","non-dropping-particle":"","parse-names":false,"suffix":""}],"id":"ITEM-1","issue":"15","issued":{"date-parts":[["2021","7","28"]]},"page":"5766-5776","title":"Root mass carbon costs to acquire nitrogen are determined by nitrogen and light availability in two species with different nitrogen acquisition strategies","type":"article-journal","volume":"72"},"uris":["http://www.mendeley.com/documents/?uuid=233b0f00-9a30-4c3a-a2bb-5e67ae9c0e5f"]},{"id":"ITEM-2","itemData":{"DOI":"10.1111/nph.14872","ISBN":"7476820487","ISSN":"0028-646X","abstract":"Land ecosystems sequester on average about a quarter of anthropogenic CO 2 emissions. It has been proposed that nitrogen (N) availability will exert an increasingly limiting effect on plants’ ability to store additional carbon (C) under rising CO 2 , but these mechanisms are not well understood. Here, we review findings from elevated CO 2 experiments using a plant economics framework, highlighting how ecosystem responses to elevated CO 2 may depend on the costs and benefits of plant interactions with mycorrhizal fungi and symbiotic N-fixing microbes. We found that N-acquisition efficiency is positively correlated with leaf-level photosynthetic capacity and plant growth, and negatively with soil C storage. Plants that associate with ectomycorrhizal fungi and N-fixers may acquire N at a lower cost than plants associated with arbuscular mycorrhizal fungi. However, the additional growth in ectomycorrhizal plants is partly offset by decreases in soil C pools via priming. Collectively, our results indicate that predictive models aimed at quantifying C cycle feedbacks to global change may be improved by treating N as a resource that can be acquired by plants in exchange for energy, with different costs depending on plant interactions with microbial symbionts.","author":[{"dropping-particle":"","family":"Terrer","given":"César","non-dropping-particle":"","parse-names":false,"suffix":""},{"dropping-particle":"","family":"Vicca","given":"Sara","non-dropping-particle":"","parse-names":false,"suffix":""},{"dropping-particle":"","family":"Stocker","given":"Benjamin D.","non-dropping-particle":"","parse-names":false,"suffix":""},{"dropping-particle":"","family":"Hungate","given":"Bruce A","non-dropping-particle":"","parse-names":false,"suffix":""},{"dropping-particle":"","family":"Phillips","given":"Richard P","non-dropping-particle":"","parse-names":false,"suffix":""},{"dropping-particle":"","family":"Reich","given":"Peter B","non-dropping-particle":"","parse-names":false,"suffix":""},{"dropping-particle":"","family":"Finzi","given":"Adrien C","non-dropping-particle":"","parse-names":false,"suffix":""},{"dropping-particle":"","family":"Prentice","given":"I Colin","non-dropping-particle":"","parse-names":false,"suffix":""}],"container-title":"New Phytologist","id":"ITEM-2","issue":"2","issued":{"date-parts":[["2018","1","6"]]},"page":"507-522","title":"Ecosystem responses to elevated &lt;scp&gt;CO&lt;/scp&gt; &lt;sub&gt;2&lt;/sub&gt; governed by plant–soil interactions and the cost of nitrogen acquisition","type":"article-journal","volume":"217"},"uris":["http://www.mendeley.com/documents/?uuid=f5a032e4-11bd-468b-88f1-a7a4ce482036"]}],"mendeley":{"formattedCitation":"(Perkowski et al., 2021; Terrer et al., 2018)","plainTextFormattedCitation":"(Perkowski et al., 2021; Terrer et al., 2018)","previouslyFormattedCitation":"(Perkowski et al., 2021; Terrer et al., 2018)"},"properties":{"noteIndex":0},"schema":"https://github.com/citation-style-language/schema/raw/master/csl-citation.json"}</w:instrText>
-      </w:r>
-      <w:r>
-        <w:fldChar w:fldCharType="separate"/>
-      </w:r>
-      <w:r>
-        <w:rPr>
-          <w:noProof/>
-        </w:rPr>
-        <w:t>(Perkowski et al., 2021; Terrer et al., 2018)</w:t>
-      </w:r>
-      <w:r>
-        <w:fldChar w:fldCharType="end"/>
-      </w:r>
-      <w:r>
-        <w:t xml:space="preserve">, and </w:t>
-      </w:r>
-      <w:r>
-        <w:t>can</w:t>
-      </w:r>
-      <w:r>
-        <w:t xml:space="preserve"> scale to influence leaf photosynthesis and whole plant growth (Waring</w:t>
-      </w:r>
-      <w:r>
-        <w:t xml:space="preserve"> et al.</w:t>
-      </w:r>
-      <w:r>
-        <w:t xml:space="preserve">, </w:t>
-      </w:r>
-      <w:r>
-        <w:rPr>
-          <w:i/>
-          <w:iCs/>
-        </w:rPr>
-        <w:t>in prep</w:t>
-      </w:r>
-      <w:r>
-        <w:t>).</w:t>
-      </w:r>
-      <w:r>
-        <w:t xml:space="preserve"> </w:t>
-      </w:r>
-    </w:p>
-    <w:p>
-      <w:pPr>
-        <w:spacing w:line="480" w:lineRule="auto"/>
-        <w:ind w:firstLine="720"/>
-      </w:pPr>
-    </w:p>
-    <w:p>
-      <w:pPr>
-        <w:spacing w:line="480" w:lineRule="auto"/>
-        <w:ind w:firstLine="720"/>
-      </w:pPr>
-    </w:p>
-    <w:p>
-      <w:pPr>
-        <w:spacing w:line="480" w:lineRule="auto"/>
-        <w:ind w:firstLine="720"/>
-      </w:pPr>
     </w:p>
     <w:p>
       <w:pPr>
@@ -1375,7 +1376,6 @@
         <w:ind w:left="1080"/>
       </w:pPr>
       <w:r>
-        <w:lastRenderedPageBreak/>
         <w:t>S</w:t>
       </w:r>
       <w:r>
@@ -1445,6 +1445,7 @@
         <w:ind w:left="1080"/>
       </w:pPr>
       <w:r>
+        <w:lastRenderedPageBreak/>
         <w:t xml:space="preserve">There will be a decrease in nodulation with increasing soil nitrogen availability due to a reduction in carbon costs to obtain nitrogen from direct uptake with </w:t>
       </w:r>
       <w:r>
@@ -1650,7 +1651,6 @@
           <w:b/>
           <w:bCs/>
         </w:rPr>
-        <w:lastRenderedPageBreak/>
         <w:t>Methods</w:t>
       </w:r>
     </w:p>
@@ -1775,6 +1775,7 @@
           <w:i/>
           <w:iCs/>
         </w:rPr>
+        <w:lastRenderedPageBreak/>
         <w:t>Bradyrhizobium</w:t>
       </w:r>
       <w:proofErr w:type="spellEnd"/>
@@ -2300,7 +2301,6 @@
           <w:iCs/>
           <w:color w:val="000000"/>
         </w:rPr>
-        <w:lastRenderedPageBreak/>
         <w:t xml:space="preserve">Leaf </w:t>
       </w:r>
       <w:r>
@@ -2600,7 +2600,14 @@
         <w:rPr>
           <w:color w:val="000000"/>
         </w:rPr>
-        <w:t>; µmol mol</w:t>
+        <w:t xml:space="preserve">; µmol </w:t>
+      </w:r>
+      <w:r>
+        <w:rPr>
+          <w:color w:val="000000"/>
+        </w:rPr>
+        <w:lastRenderedPageBreak/>
+        <w:t>mol</w:t>
       </w:r>
       <w:r>
         <w:rPr>
@@ -3644,7 +3651,6 @@
         <w:rPr>
           <w:color w:val="000000"/>
         </w:rPr>
-        <w:lastRenderedPageBreak/>
         <w:t>mass</w:t>
       </w:r>
       <w:r>
@@ -4038,6 +4044,7 @@
         <w:rPr>
           <w:color w:val="000000"/>
         </w:rPr>
+        <w:lastRenderedPageBreak/>
         <w:t>m</w:t>
       </w:r>
       <w:r>
@@ -5830,14 +5837,7 @@
         <w:rPr>
           <w:color w:val="000000"/>
         </w:rPr>
-        <w:t xml:space="preserve"> </w:t>
-      </w:r>
-      <w:r>
-        <w:rPr>
-          <w:color w:val="000000"/>
-        </w:rPr>
-        <w:lastRenderedPageBreak/>
-        <w:t>K</w:t>
+        <w:t xml:space="preserve"> K</w:t>
       </w:r>
       <w:r>
         <w:rPr>
@@ -7387,14 +7387,7 @@
         <w:rPr>
           <w:color w:val="000000"/>
         </w:rPr>
-        <w:t xml:space="preserve">   </w:t>
-      </w:r>
-      <w:r>
-        <w:rPr>
-          <w:color w:val="000000"/>
-        </w:rPr>
-        <w:lastRenderedPageBreak/>
-        <w:t>-</w:t>
+        <w:t xml:space="preserve">   -</w:t>
       </w:r>
       <w:r>
         <w:rPr>
@@ -7912,7 +7905,14 @@
         <w:rPr>
           <w:color w:val="000000" w:themeColor="text1"/>
         </w:rPr>
-        <w:t xml:space="preserve"> measured at 400 </w:t>
+        <w:t xml:space="preserve"> </w:t>
+      </w:r>
+      <w:r>
+        <w:rPr>
+          <w:color w:val="000000" w:themeColor="text1"/>
+        </w:rPr>
+        <w:lastRenderedPageBreak/>
+        <w:t xml:space="preserve">measured at 400 </w:t>
       </w:r>
       <w:r>
         <w:rPr>
@@ -8699,14 +8699,7 @@
         <w:rPr>
           <w:rFonts w:cs="Times New Roman"/>
         </w:rPr>
-        <w:t xml:space="preserve">of </w:t>
-      </w:r>
-      <w:r>
-        <w:rPr>
-          <w:rFonts w:cs="Times New Roman"/>
-        </w:rPr>
-        <w:lastRenderedPageBreak/>
-        <w:t xml:space="preserve">each respective organ type </w:t>
+        <w:t xml:space="preserve">of each respective organ type </w:t>
       </w:r>
       <w:r>
         <w:rPr>
@@ -8917,7 +8910,14 @@
         <w:rPr>
           <w:rFonts w:cs="Times New Roman"/>
         </w:rPr>
-        <w:t xml:space="preserve"> was calculated by multiplying the nitrogen content of leaves, stems, roots, and root nodules by biomass of each respective organ type, then </w:t>
+        <w:t xml:space="preserve"> was calculated by multiplying the nitrogen content of leaves, stems, roots, and root nodules </w:t>
+      </w:r>
+      <w:r>
+        <w:rPr>
+          <w:rFonts w:cs="Times New Roman"/>
+        </w:rPr>
+        <w:lastRenderedPageBreak/>
+        <w:t xml:space="preserve">by biomass of each respective organ type, then </w:t>
       </w:r>
       <w:r>
         <w:rPr>
@@ -9366,7 +9366,6 @@
           <w:i/>
           <w:iCs/>
         </w:rPr>
-        <w:lastRenderedPageBreak/>
         <w:t>C</w:t>
       </w:r>
       <w:r>
@@ -9766,7 +9765,11 @@
         <w:t xml:space="preserve"> first</w:t>
       </w:r>
       <w:r>
-        <w:t xml:space="preserve"> attempted to satisfy residual normality assumptions for </w:t>
+        <w:t xml:space="preserve"> attempted to satisfy residual normality </w:t>
+      </w:r>
+      <w:r>
+        <w:lastRenderedPageBreak/>
+        <w:t xml:space="preserve">assumptions for </w:t>
       </w:r>
       <w:r>
         <w:t>these dependent variables</w:t>
@@ -10276,7 +10279,6 @@
           <w:i/>
           <w:iCs/>
         </w:rPr>
-        <w:lastRenderedPageBreak/>
         <w:t>C</w:t>
       </w:r>
       <w:r>
@@ -10442,7 +10444,11 @@
         <w:t xml:space="preserve">. </w:t>
       </w:r>
       <w:r>
-        <w:t xml:space="preserve">All analyses and plots were conducted in R version </w:t>
+        <w:t xml:space="preserve">All analyses and plots were conducted in R </w:t>
+      </w:r>
+      <w:r>
+        <w:lastRenderedPageBreak/>
+        <w:t xml:space="preserve">version </w:t>
       </w:r>
       <w:r>
         <w:t>4.</w:t>
@@ -16720,6 +16726,7 @@
         <w:t xml:space="preserve">Increasing nitrogen fertilization generally decreased </w:t>
       </w:r>
       <w:proofErr w:type="spellStart"/>
+      <w:proofErr w:type="gramStart"/>
       <w:r>
         <w:rPr>
           <w:i/>
@@ -16735,7 +16742,11 @@
       </w:r>
       <w:proofErr w:type="spellEnd"/>
       <w:r>
-        <w:t xml:space="preserve">, but did not change </w:t>
+        <w:t>, but</w:t>
+      </w:r>
+      <w:proofErr w:type="gramEnd"/>
+      <w:r>
+        <w:t xml:space="preserve"> did not change </w:t>
       </w:r>
       <w:r>
         <w:rPr>
@@ -28412,7 +28423,15 @@
         <w:commentReference w:id="7"/>
       </w:r>
       <w:r>
-        <w:t>strong effects of inoculation on whole plant responses under low soil N, no effect of inoculation on nitrogen-water use tradeoffs except for stimulation in leaf N. Hard to tell if this is driven by PLCT-expected strategy or just a pattern of N-fixation strategy. N-fixers usually seem to have higher leaf N than non-fixers</w:t>
+        <w:t xml:space="preserve">strong effects of inoculation on whole plant responses under low soil N, no effect of inoculation on nitrogen-water </w:t>
+      </w:r>
+      <w:proofErr w:type="gramStart"/>
+      <w:r>
+        <w:t>use</w:t>
+      </w:r>
+      <w:proofErr w:type="gramEnd"/>
+      <w:r>
+        <w:t xml:space="preserve"> tradeoffs except for stimulation in leaf N. Hard to tell if this is driven by PLCT-expected strategy or just a pattern of N-fixation strategy. N-fixers usually seem to have higher leaf N than non-fixers</w:t>
       </w:r>
       <w:r>
         <w:t>. Stimulation in total leaf area with inoculation under low soil N could have exacerbated diminishing nitrogen-water tradeoffs with increasing soil N</w:t>
@@ -29793,16 +29812,16 @@
           <w:rFonts w:cs="Times New Roman"/>
           <w:noProof/>
         </w:rPr>
-        <w:t xml:space="preserve">Heskel, M. A., O’Sullivan, O. S., Reich, P. B., Tjoelker, M. G., Weerasinghe, K. W. L. K., Penillard, A., Egerton, J. J. G., Creek, D., Bloomfield, K. J., Xiang, J., Sinca, F., Stangl, Z. R., Martinez-de la Torre, A., Griffin, K. L., Huntingford, C., Hurry, V., Meir, P., Turnbull, M. H., &amp; Atkin, O. K. (2016). Convergence in the temperature response of leaf respiration across biomes and plant functional types. </w:t>
-      </w:r>
-      <w:r>
-        <w:rPr>
-          <w:rFonts w:cs="Times New Roman"/>
-          <w:i/>
-          <w:iCs/>
-          <w:noProof/>
-        </w:rPr>
-        <w:t>Proceedings of the National Academy of Sciences</w:t>
+        <w:t xml:space="preserve">He, Y., Ding, J., Dorji, T., Wang, T., Li, J., &amp; Smith, P. (2022). Observation‐based global soil heterotrophic respiration indicates underestimated turnover and sequestration of soil carbon by terrestrial ecosystem models. </w:t>
+      </w:r>
+      <w:r>
+        <w:rPr>
+          <w:rFonts w:cs="Times New Roman"/>
+          <w:i/>
+          <w:iCs/>
+          <w:noProof/>
+        </w:rPr>
+        <w:t>Global Change Biology</w:t>
       </w:r>
       <w:r>
         <w:rPr>
@@ -29818,14 +29837,14 @@
           <w:iCs/>
           <w:noProof/>
         </w:rPr>
-        <w:t>113</w:t>
-      </w:r>
-      <w:r>
-        <w:rPr>
-          <w:rFonts w:cs="Times New Roman"/>
-          <w:noProof/>
-        </w:rPr>
-        <w:t>(14), 3832–3837. https://doi.org/10.1073/pnas.1520282113</w:t>
+        <w:t>May</w:t>
+      </w:r>
+      <w:r>
+        <w:rPr>
+          <w:rFonts w:cs="Times New Roman"/>
+          <w:noProof/>
+        </w:rPr>
+        <w:t>, 1–13. https://doi.org/10.1111/gcb.16286</w:t>
       </w:r>
     </w:p>
     <w:p>
@@ -29846,16 +29865,16 @@
           <w:rFonts w:cs="Times New Roman"/>
           <w:noProof/>
         </w:rPr>
-        <w:t xml:space="preserve">Hoagland, D. R., &amp; Arnon, D. I. (1950). The water-culture method for growing plants without soil. </w:t>
-      </w:r>
-      <w:r>
-        <w:rPr>
-          <w:rFonts w:cs="Times New Roman"/>
-          <w:i/>
-          <w:iCs/>
-          <w:noProof/>
-        </w:rPr>
-        <w:t>California Agricultural Experiment Station: 347</w:t>
+        <w:t xml:space="preserve">Heskel, M. A., O’Sullivan, O. S., Reich, P. B., Tjoelker, M. G., Weerasinghe, K. W. L. K., Penillard, A., Egerton, J. J. G., Creek, D., Bloomfield, K. J., Xiang, J., Sinca, F., Stangl, Z. R., Martinez-de la Torre, A., Griffin, K. L., Huntingford, C., Hurry, V., Meir, P., Turnbull, M. H., &amp; Atkin, O. K. (2016). Convergence in the temperature response of leaf respiration across biomes and plant functional types. </w:t>
+      </w:r>
+      <w:r>
+        <w:rPr>
+          <w:rFonts w:cs="Times New Roman"/>
+          <w:i/>
+          <w:iCs/>
+          <w:noProof/>
+        </w:rPr>
+        <w:t>Proceedings of the National Academy of Sciences</w:t>
       </w:r>
       <w:r>
         <w:rPr>
@@ -29871,14 +29890,14 @@
           <w:iCs/>
           <w:noProof/>
         </w:rPr>
-        <w:t>347</w:t>
-      </w:r>
-      <w:r>
-        <w:rPr>
-          <w:rFonts w:cs="Times New Roman"/>
-          <w:noProof/>
-        </w:rPr>
-        <w:t>(2), 1–32.</w:t>
+        <w:t>113</w:t>
+      </w:r>
+      <w:r>
+        <w:rPr>
+          <w:rFonts w:cs="Times New Roman"/>
+          <w:noProof/>
+        </w:rPr>
+        <w:t>(14), 3832–3837. https://doi.org/10.1073/pnas.1520282113</w:t>
       </w:r>
     </w:p>
     <w:p>
@@ -29899,16 +29918,16 @@
           <w:rFonts w:cs="Times New Roman"/>
           <w:noProof/>
         </w:rPr>
-        <w:t xml:space="preserve">Hungate, B. A., Dukes, J. S., Shaw, M. R., Luo, Y., &amp; Field, C. B. (2003). Nitrogen and climate change. </w:t>
-      </w:r>
-      <w:r>
-        <w:rPr>
-          <w:rFonts w:cs="Times New Roman"/>
-          <w:i/>
-          <w:iCs/>
-          <w:noProof/>
-        </w:rPr>
-        <w:t>Science</w:t>
+        <w:t xml:space="preserve">Hoagland, D. R., &amp; Arnon, D. I. (1950). The water-culture method for growing plants without soil. </w:t>
+      </w:r>
+      <w:r>
+        <w:rPr>
+          <w:rFonts w:cs="Times New Roman"/>
+          <w:i/>
+          <w:iCs/>
+          <w:noProof/>
+        </w:rPr>
+        <w:t>California Agricultural Experiment Station: 347</w:t>
       </w:r>
       <w:r>
         <w:rPr>
@@ -29924,14 +29943,14 @@
           <w:iCs/>
           <w:noProof/>
         </w:rPr>
-        <w:t>302</w:t>
-      </w:r>
-      <w:r>
-        <w:rPr>
-          <w:rFonts w:cs="Times New Roman"/>
-          <w:noProof/>
-        </w:rPr>
-        <w:t>(5650), 1512–1513. https://doi.org/10.1126/science.1091390</w:t>
+        <w:t>347</w:t>
+      </w:r>
+      <w:r>
+        <w:rPr>
+          <w:rFonts w:cs="Times New Roman"/>
+          <w:noProof/>
+        </w:rPr>
+        <w:t>(2), 1–32.</w:t>
       </w:r>
     </w:p>
     <w:p>
@@ -29952,23 +29971,47 @@
           <w:rFonts w:cs="Times New Roman"/>
           <w:noProof/>
         </w:rPr>
-        <w:t xml:space="preserve">IPCC. (2013). </w:t>
-      </w:r>
-      <w:r>
-        <w:rPr>
-          <w:rFonts w:cs="Times New Roman"/>
-          <w:i/>
-          <w:iCs/>
-          <w:noProof/>
-        </w:rPr>
-        <w:t>Climate Change 2013: The Physical Science Basis. Contribution of Working Group I to the Fifth Assessment Report of the Intergovernmental Panel on Climate Change</w:t>
-      </w:r>
-      <w:r>
-        <w:rPr>
-          <w:rFonts w:cs="Times New Roman"/>
-          <w:noProof/>
-        </w:rPr>
-        <w:t>.</w:t>
+        <w:t xml:space="preserve">Hungate, B. A., Dukes, J. S., Shaw, M. R., Luo, Y., &amp; Field, C. B. (2003). Nitrogen and climate </w:t>
+      </w:r>
+      <w:r>
+        <w:rPr>
+          <w:rFonts w:cs="Times New Roman"/>
+          <w:noProof/>
+        </w:rPr>
+        <w:lastRenderedPageBreak/>
+        <w:t xml:space="preserve">change. </w:t>
+      </w:r>
+      <w:r>
+        <w:rPr>
+          <w:rFonts w:cs="Times New Roman"/>
+          <w:i/>
+          <w:iCs/>
+          <w:noProof/>
+        </w:rPr>
+        <w:t>Science</w:t>
+      </w:r>
+      <w:r>
+        <w:rPr>
+          <w:rFonts w:cs="Times New Roman"/>
+          <w:noProof/>
+        </w:rPr>
+        <w:t xml:space="preserve">, </w:t>
+      </w:r>
+      <w:r>
+        <w:rPr>
+          <w:rFonts w:cs="Times New Roman"/>
+          <w:i/>
+          <w:iCs/>
+          <w:noProof/>
+        </w:rPr>
+        <w:t>302</w:t>
+      </w:r>
+      <w:r>
+        <w:rPr>
+          <w:rFonts w:cs="Times New Roman"/>
+          <w:noProof/>
+        </w:rPr>
+        <w:t>(5650), 1512–1513. https://doi.org/10.1126/science.1091390</w:t>
       </w:r>
     </w:p>
     <w:p>
@@ -29989,49 +30032,23 @@
           <w:rFonts w:cs="Times New Roman"/>
           <w:noProof/>
         </w:rPr>
-        <w:t xml:space="preserve">Katabuchi, M. (2015). LeafArea: An R package for rapid digital analysis of leaf area. </w:t>
-      </w:r>
-      <w:r>
-        <w:rPr>
-          <w:rFonts w:cs="Times New Roman"/>
-          <w:i/>
-          <w:iCs/>
-          <w:noProof/>
-        </w:rPr>
-        <w:t xml:space="preserve">Ecological </w:t>
-      </w:r>
-      <w:r>
-        <w:rPr>
-          <w:rFonts w:cs="Times New Roman"/>
-          <w:i/>
-          <w:iCs/>
-          <w:noProof/>
-        </w:rPr>
-        <w:lastRenderedPageBreak/>
-        <w:t>Research</w:t>
-      </w:r>
-      <w:r>
-        <w:rPr>
-          <w:rFonts w:cs="Times New Roman"/>
-          <w:noProof/>
-        </w:rPr>
-        <w:t xml:space="preserve">, </w:t>
-      </w:r>
-      <w:r>
-        <w:rPr>
-          <w:rFonts w:cs="Times New Roman"/>
-          <w:i/>
-          <w:iCs/>
-          <w:noProof/>
-        </w:rPr>
-        <w:t>30</w:t>
-      </w:r>
-      <w:r>
-        <w:rPr>
-          <w:rFonts w:cs="Times New Roman"/>
-          <w:noProof/>
-        </w:rPr>
-        <w:t>(6), 1073–1077.</w:t>
+        <w:t xml:space="preserve">IPCC. (2013). </w:t>
+      </w:r>
+      <w:r>
+        <w:rPr>
+          <w:rFonts w:cs="Times New Roman"/>
+          <w:i/>
+          <w:iCs/>
+          <w:noProof/>
+        </w:rPr>
+        <w:t>Climate Change 2013: The Physical Science Basis. Contribution of Working Group I to the Fifth Assessment Report of the Intergovernmental Panel on Climate Change</w:t>
+      </w:r>
+      <w:r>
+        <w:rPr>
+          <w:rFonts w:cs="Times New Roman"/>
+          <w:noProof/>
+        </w:rPr>
+        <w:t>.</w:t>
       </w:r>
     </w:p>
     <w:p>
@@ -30052,16 +30069,16 @@
           <w:rFonts w:cs="Times New Roman"/>
           <w:noProof/>
         </w:rPr>
-        <w:t xml:space="preserve">Kattge, J., &amp; Knorr, W. (2007). Temperature acclimation in a biochemical model of photosynthesis: a reanalysis of data from 36 species. </w:t>
-      </w:r>
-      <w:r>
-        <w:rPr>
-          <w:rFonts w:cs="Times New Roman"/>
-          <w:i/>
-          <w:iCs/>
-          <w:noProof/>
-        </w:rPr>
-        <w:t>Plant, Cell &amp; Environment</w:t>
+        <w:t xml:space="preserve">Katabuchi, M. (2015). LeafArea: An R package for rapid digital analysis of leaf area. </w:t>
+      </w:r>
+      <w:r>
+        <w:rPr>
+          <w:rFonts w:cs="Times New Roman"/>
+          <w:i/>
+          <w:iCs/>
+          <w:noProof/>
+        </w:rPr>
+        <w:t>Ecological Research</w:t>
       </w:r>
       <w:r>
         <w:rPr>
@@ -30084,7 +30101,7 @@
           <w:rFonts w:cs="Times New Roman"/>
           <w:noProof/>
         </w:rPr>
-        <w:t>(9), 1176–1190. https://doi.org/10.1111/j.1365-3040.2007.01690.x</w:t>
+        <w:t>(6), 1073–1077.</w:t>
       </w:r>
     </w:p>
     <w:p>
@@ -30105,16 +30122,16 @@
           <w:rFonts w:cs="Times New Roman"/>
           <w:noProof/>
         </w:rPr>
-        <w:t xml:space="preserve">Kenward, M. G., &amp; Roger, J. H. (1997). Small sample inference for fixed effects from restricted maximum likelihood. </w:t>
-      </w:r>
-      <w:r>
-        <w:rPr>
-          <w:rFonts w:cs="Times New Roman"/>
-          <w:i/>
-          <w:iCs/>
-          <w:noProof/>
-        </w:rPr>
-        <w:t>Biometrics</w:t>
+        <w:t xml:space="preserve">Kattge, J., &amp; Knorr, W. (2007). Temperature acclimation in a biochemical model of photosynthesis: a reanalysis of data from 36 species. </w:t>
+      </w:r>
+      <w:r>
+        <w:rPr>
+          <w:rFonts w:cs="Times New Roman"/>
+          <w:i/>
+          <w:iCs/>
+          <w:noProof/>
+        </w:rPr>
+        <w:t>Plant, Cell &amp; Environment</w:t>
       </w:r>
       <w:r>
         <w:rPr>
@@ -30130,14 +30147,14 @@
           <w:iCs/>
           <w:noProof/>
         </w:rPr>
-        <w:t>53</w:t>
-      </w:r>
-      <w:r>
-        <w:rPr>
-          <w:rFonts w:cs="Times New Roman"/>
-          <w:noProof/>
-        </w:rPr>
-        <w:t>(3), 983. https://doi.org/10.2307/2533558</w:t>
+        <w:t>30</w:t>
+      </w:r>
+      <w:r>
+        <w:rPr>
+          <w:rFonts w:cs="Times New Roman"/>
+          <w:noProof/>
+        </w:rPr>
+        <w:t>(9), 1176–1190. https://doi.org/10.1111/j.1365-3040.2007.01690.x</w:t>
       </w:r>
     </w:p>
     <w:p>
@@ -30158,16 +30175,16 @@
           <w:rFonts w:cs="Times New Roman"/>
           <w:noProof/>
         </w:rPr>
-        <w:t xml:space="preserve">LeBauer, D. S., &amp; Treseder, K. (2008). Nitrogen limitation of net primary productivity. </w:t>
-      </w:r>
-      <w:r>
-        <w:rPr>
-          <w:rFonts w:cs="Times New Roman"/>
-          <w:i/>
-          <w:iCs/>
-          <w:noProof/>
-        </w:rPr>
-        <w:t>Ecology</w:t>
+        <w:t xml:space="preserve">Kenward, M. G., &amp; Roger, J. H. (1997). Small sample inference for fixed effects from restricted maximum likelihood. </w:t>
+      </w:r>
+      <w:r>
+        <w:rPr>
+          <w:rFonts w:cs="Times New Roman"/>
+          <w:i/>
+          <w:iCs/>
+          <w:noProof/>
+        </w:rPr>
+        <w:t>Biometrics</w:t>
       </w:r>
       <w:r>
         <w:rPr>
@@ -30183,14 +30200,14 @@
           <w:iCs/>
           <w:noProof/>
         </w:rPr>
-        <w:t>89</w:t>
-      </w:r>
-      <w:r>
-        <w:rPr>
-          <w:rFonts w:cs="Times New Roman"/>
-          <w:noProof/>
-        </w:rPr>
-        <w:t>(2), 371–379. https://doi.org/10.1890/06-2057.1</w:t>
+        <w:t>53</w:t>
+      </w:r>
+      <w:r>
+        <w:rPr>
+          <w:rFonts w:cs="Times New Roman"/>
+          <w:noProof/>
+        </w:rPr>
+        <w:t>(3), 983. https://doi.org/10.2307/2533558</w:t>
       </w:r>
     </w:p>
     <w:p>
@@ -30211,23 +30228,39 @@
           <w:rFonts w:cs="Times New Roman"/>
           <w:noProof/>
         </w:rPr>
-        <w:t xml:space="preserve">Lenth, R. (2019). </w:t>
-      </w:r>
-      <w:r>
-        <w:rPr>
-          <w:rFonts w:cs="Times New Roman"/>
-          <w:i/>
-          <w:iCs/>
-          <w:noProof/>
-        </w:rPr>
-        <w:t>emmeans: estimated marginal means, aka least-squares means</w:t>
-      </w:r>
-      <w:r>
-        <w:rPr>
-          <w:rFonts w:cs="Times New Roman"/>
-          <w:noProof/>
-        </w:rPr>
-        <w:t>.</w:t>
+        <w:t xml:space="preserve">LeBauer, D. S., &amp; Treseder, K. (2008). Nitrogen limitation of net primary productivity. </w:t>
+      </w:r>
+      <w:r>
+        <w:rPr>
+          <w:rFonts w:cs="Times New Roman"/>
+          <w:i/>
+          <w:iCs/>
+          <w:noProof/>
+        </w:rPr>
+        <w:t>Ecology</w:t>
+      </w:r>
+      <w:r>
+        <w:rPr>
+          <w:rFonts w:cs="Times New Roman"/>
+          <w:noProof/>
+        </w:rPr>
+        <w:t xml:space="preserve">, </w:t>
+      </w:r>
+      <w:r>
+        <w:rPr>
+          <w:rFonts w:cs="Times New Roman"/>
+          <w:i/>
+          <w:iCs/>
+          <w:noProof/>
+        </w:rPr>
+        <w:t>89</w:t>
+      </w:r>
+      <w:r>
+        <w:rPr>
+          <w:rFonts w:cs="Times New Roman"/>
+          <w:noProof/>
+        </w:rPr>
+        <w:t>(2), 371–379. https://doi.org/10.1890/06-2057.1</w:t>
       </w:r>
     </w:p>
     <w:p>
@@ -30248,39 +30281,23 @@
           <w:rFonts w:cs="Times New Roman"/>
           <w:noProof/>
         </w:rPr>
-        <w:t xml:space="preserve">Liang, X., Zhang, T., Lu, X., Ellsworth, D. S., BassiriRad, H., You, C., Wang, D., He, P., Deng, Q., Liu, H., Mo, J., &amp; Ye, Q. (2020). Global response patterns of plant photosynthesis to nitrogen addition: A meta‐analysis. </w:t>
-      </w:r>
-      <w:r>
-        <w:rPr>
-          <w:rFonts w:cs="Times New Roman"/>
-          <w:i/>
-          <w:iCs/>
-          <w:noProof/>
-        </w:rPr>
-        <w:t>Global Change Biology</w:t>
-      </w:r>
-      <w:r>
-        <w:rPr>
-          <w:rFonts w:cs="Times New Roman"/>
-          <w:noProof/>
-        </w:rPr>
-        <w:t xml:space="preserve">, </w:t>
-      </w:r>
-      <w:r>
-        <w:rPr>
-          <w:rFonts w:cs="Times New Roman"/>
-          <w:i/>
-          <w:iCs/>
-          <w:noProof/>
-        </w:rPr>
-        <w:t>26</w:t>
-      </w:r>
-      <w:r>
-        <w:rPr>
-          <w:rFonts w:cs="Times New Roman"/>
-          <w:noProof/>
-        </w:rPr>
-        <w:t>(6), 3585–3600. https://doi.org/10.1111/gcb.15071</w:t>
+        <w:t xml:space="preserve">Lenth, R. (2019). </w:t>
+      </w:r>
+      <w:r>
+        <w:rPr>
+          <w:rFonts w:cs="Times New Roman"/>
+          <w:i/>
+          <w:iCs/>
+          <w:noProof/>
+        </w:rPr>
+        <w:t>emmeans: estimated marginal means, aka least-squares means</w:t>
+      </w:r>
+      <w:r>
+        <w:rPr>
+          <w:rFonts w:cs="Times New Roman"/>
+          <w:noProof/>
+        </w:rPr>
+        <w:t>.</w:t>
       </w:r>
     </w:p>
     <w:p>
@@ -30301,16 +30318,16 @@
           <w:rFonts w:cs="Times New Roman"/>
           <w:noProof/>
         </w:rPr>
-        <w:t xml:space="preserve">Medlyn, B. E., Dreyer, E., Ellsworth, D. S., Forstreuter, M., Harley, P. C., Kirschbaum, M. U. F., Le Roux, X., Montpied, P., Strassemeyer, J., Walcroft, A., Wang, K., &amp; Loustau, D. (2002). Temperature response of parameters of a biochemically based model of photosynthesis. II. A review of experimental data. </w:t>
-      </w:r>
-      <w:r>
-        <w:rPr>
-          <w:rFonts w:cs="Times New Roman"/>
-          <w:i/>
-          <w:iCs/>
-          <w:noProof/>
-        </w:rPr>
-        <w:t>Plant, Cell &amp; Environment</w:t>
+        <w:t xml:space="preserve">Liang, X., Zhang, T., Lu, X., Ellsworth, D. S., BassiriRad, H., You, C., Wang, D., He, P., Deng, Q., Liu, H., Mo, J., &amp; Ye, Q. (2020). Global response patterns of plant photosynthesis to nitrogen addition: A meta‐analysis. </w:t>
+      </w:r>
+      <w:r>
+        <w:rPr>
+          <w:rFonts w:cs="Times New Roman"/>
+          <w:i/>
+          <w:iCs/>
+          <w:noProof/>
+        </w:rPr>
+        <w:t>Global Change Biology</w:t>
       </w:r>
       <w:r>
         <w:rPr>
@@ -30326,14 +30343,14 @@
           <w:iCs/>
           <w:noProof/>
         </w:rPr>
-        <w:t>25</w:t>
-      </w:r>
-      <w:r>
-        <w:rPr>
-          <w:rFonts w:cs="Times New Roman"/>
-          <w:noProof/>
-        </w:rPr>
-        <w:t>(9), 1167–1179. https://doi.org/10.1046/j.1365-3040.2002.00891.x</w:t>
+        <w:t>26</w:t>
+      </w:r>
+      <w:r>
+        <w:rPr>
+          <w:rFonts w:cs="Times New Roman"/>
+          <w:noProof/>
+        </w:rPr>
+        <w:t>(6), 3585–3600. https://doi.org/10.1111/gcb.15071</w:t>
       </w:r>
     </w:p>
     <w:p>
@@ -30354,16 +30371,16 @@
           <w:rFonts w:cs="Times New Roman"/>
           <w:noProof/>
         </w:rPr>
-        <w:t xml:space="preserve">Meir, P., Grace, J., &amp; Miranda, A. C. (2001). Leaf respiration in two tropical rainforests: Constraints on physiology by phosphorus, nitrogen and temperature. </w:t>
-      </w:r>
-      <w:r>
-        <w:rPr>
-          <w:rFonts w:cs="Times New Roman"/>
-          <w:i/>
-          <w:iCs/>
-          <w:noProof/>
-        </w:rPr>
-        <w:t>Functional Ecology</w:t>
+        <w:t xml:space="preserve">Medlyn, B. E., Dreyer, E., Ellsworth, D. S., Forstreuter, M., Harley, P. C., Kirschbaum, M. U. F., Le Roux, X., Montpied, P., Strassemeyer, J., Walcroft, A., Wang, K., &amp; Loustau, D. (2002). Temperature response of parameters of a biochemically based model of photosynthesis. II. A review of experimental data. </w:t>
+      </w:r>
+      <w:r>
+        <w:rPr>
+          <w:rFonts w:cs="Times New Roman"/>
+          <w:i/>
+          <w:iCs/>
+          <w:noProof/>
+        </w:rPr>
+        <w:t>Plant, Cell &amp; Environment</w:t>
       </w:r>
       <w:r>
         <w:rPr>
@@ -30379,14 +30396,14 @@
           <w:iCs/>
           <w:noProof/>
         </w:rPr>
-        <w:t>15</w:t>
-      </w:r>
-      <w:r>
-        <w:rPr>
-          <w:rFonts w:cs="Times New Roman"/>
-          <w:noProof/>
-        </w:rPr>
-        <w:t>(3), 378–387. https://doi.org/10.1046/j.1365-2435.2001.00534.x</w:t>
+        <w:t>25</w:t>
+      </w:r>
+      <w:r>
+        <w:rPr>
+          <w:rFonts w:cs="Times New Roman"/>
+          <w:noProof/>
+        </w:rPr>
+        <w:t>(9), 1167–1179. https://doi.org/10.1046/j.1365-3040.2002.00891.x</w:t>
       </w:r>
     </w:p>
     <w:p>
@@ -30407,32 +30424,16 @@
           <w:rFonts w:cs="Times New Roman"/>
           <w:noProof/>
         </w:rPr>
-        <w:t>O’Sullivan, O. S., Weerasinghe, K. W. L. K., Evans, J. R., Egerton, J. J. G., Tjoelker, M. G., &amp; Atkin, O. K. (2013). High-resolution temperature responses of leaf respiration in snow gum (</w:t>
-      </w:r>
-      <w:r>
-        <w:rPr>
-          <w:rFonts w:cs="Times New Roman"/>
-          <w:i/>
-          <w:iCs/>
-          <w:noProof/>
-        </w:rPr>
-        <w:t>Eucalyptus pauciflora</w:t>
-      </w:r>
-      <w:r>
-        <w:rPr>
-          <w:rFonts w:cs="Times New Roman"/>
-          <w:noProof/>
-        </w:rPr>
-        <w:t xml:space="preserve">) reveal high-temperature limits to respiratory function. </w:t>
-      </w:r>
-      <w:r>
-        <w:rPr>
-          <w:rFonts w:cs="Times New Roman"/>
-          <w:i/>
-          <w:iCs/>
-          <w:noProof/>
-        </w:rPr>
-        <w:t>Plant, Cell &amp; Environment</w:t>
+        <w:t xml:space="preserve">Meir, P., Grace, J., &amp; Miranda, A. C. (2001). Leaf respiration in two tropical rainforests: Constraints on physiology by phosphorus, nitrogen and temperature. </w:t>
+      </w:r>
+      <w:r>
+        <w:rPr>
+          <w:rFonts w:cs="Times New Roman"/>
+          <w:i/>
+          <w:iCs/>
+          <w:noProof/>
+        </w:rPr>
+        <w:t>Functional Ecology</w:t>
       </w:r>
       <w:r>
         <w:rPr>
@@ -30448,14 +30449,14 @@
           <w:iCs/>
           <w:noProof/>
         </w:rPr>
-        <w:t>36</w:t>
-      </w:r>
-      <w:r>
-        <w:rPr>
-          <w:rFonts w:cs="Times New Roman"/>
-          <w:noProof/>
-        </w:rPr>
-        <w:t>(7), 1268–1284. https://doi.org/10.1111/pce.12057</w:t>
+        <w:t>15</w:t>
+      </w:r>
+      <w:r>
+        <w:rPr>
+          <w:rFonts w:cs="Times New Roman"/>
+          <w:noProof/>
+        </w:rPr>
+        <w:t>(3), 378–387. https://doi.org/10.1046/j.1365-2435.2001.00534.x</w:t>
       </w:r>
     </w:p>
     <w:p>
@@ -30476,16 +30477,32 @@
           <w:rFonts w:cs="Times New Roman"/>
           <w:noProof/>
         </w:rPr>
-        <w:t xml:space="preserve">Oreskes, N., Shrader-Frechette, K., &amp; Belitz, K. (1994). Verification , Validation , and Confirmation of Numerical Models in the Earth Sciences. </w:t>
-      </w:r>
-      <w:r>
-        <w:rPr>
-          <w:rFonts w:cs="Times New Roman"/>
-          <w:i/>
-          <w:iCs/>
-          <w:noProof/>
-        </w:rPr>
-        <w:t>Science</w:t>
+        <w:t>O’Sullivan, O. S., Weerasinghe, K. W. L. K., Evans, J. R., Egerton, J. J. G., Tjoelker, M. G., &amp; Atkin, O. K. (2013). High-resolution temperature responses of leaf respiration in snow gum (</w:t>
+      </w:r>
+      <w:r>
+        <w:rPr>
+          <w:rFonts w:cs="Times New Roman"/>
+          <w:i/>
+          <w:iCs/>
+          <w:noProof/>
+        </w:rPr>
+        <w:t>Eucalyptus pauciflora</w:t>
+      </w:r>
+      <w:r>
+        <w:rPr>
+          <w:rFonts w:cs="Times New Roman"/>
+          <w:noProof/>
+        </w:rPr>
+        <w:t xml:space="preserve">) reveal high-temperature limits to respiratory function. </w:t>
+      </w:r>
+      <w:r>
+        <w:rPr>
+          <w:rFonts w:cs="Times New Roman"/>
+          <w:i/>
+          <w:iCs/>
+          <w:noProof/>
+        </w:rPr>
+        <w:t>Plant, Cell &amp; Environment</w:t>
       </w:r>
       <w:r>
         <w:rPr>
@@ -30501,14 +30518,14 @@
           <w:iCs/>
           <w:noProof/>
         </w:rPr>
-        <w:t>263</w:t>
-      </w:r>
-      <w:r>
-        <w:rPr>
-          <w:rFonts w:cs="Times New Roman"/>
-          <w:noProof/>
-        </w:rPr>
-        <w:t>(5147), 641–646. https://www.jstor.org/stable/2883078</w:t>
+        <w:t>36</w:t>
+      </w:r>
+      <w:r>
+        <w:rPr>
+          <w:rFonts w:cs="Times New Roman"/>
+          <w:noProof/>
+        </w:rPr>
+        <w:t>(7), 1268–1284. https://doi.org/10.1111/pce.12057</w:t>
       </w:r>
     </w:p>
     <w:p>
@@ -30529,16 +30546,16 @@
           <w:rFonts w:cs="Times New Roman"/>
           <w:noProof/>
         </w:rPr>
-        <w:t xml:space="preserve">Paillassa, J., Wright, I. J., Prentice, I. C., Pepin, S., Smith, N. G., Ethier, G., Westerband, A. C., Lamarque, L. J., Wang, H., Cornwell, W. K., &amp; Maire, V. (2020). When and where soil is important to modify the carbon and water economy of leaves. </w:t>
-      </w:r>
-      <w:r>
-        <w:rPr>
-          <w:rFonts w:cs="Times New Roman"/>
-          <w:i/>
-          <w:iCs/>
-          <w:noProof/>
-        </w:rPr>
-        <w:t>New Phytologist</w:t>
+        <w:t xml:space="preserve">Oreskes, N., Shrader-Frechette, K., &amp; Belitz, K. (1994). Verification , Validation , and Confirmation of Numerical Models in the Earth Sciences. </w:t>
+      </w:r>
+      <w:r>
+        <w:rPr>
+          <w:rFonts w:cs="Times New Roman"/>
+          <w:i/>
+          <w:iCs/>
+          <w:noProof/>
+        </w:rPr>
+        <w:t>Science</w:t>
       </w:r>
       <w:r>
         <w:rPr>
@@ -30554,14 +30571,14 @@
           <w:iCs/>
           <w:noProof/>
         </w:rPr>
-        <w:t>228</w:t>
-      </w:r>
-      <w:r>
-        <w:rPr>
-          <w:rFonts w:cs="Times New Roman"/>
-          <w:noProof/>
-        </w:rPr>
-        <w:t xml:space="preserve">(1), </w:t>
+        <w:t>263</w:t>
+      </w:r>
+      <w:r>
+        <w:rPr>
+          <w:rFonts w:cs="Times New Roman"/>
+          <w:noProof/>
+        </w:rPr>
+        <w:t xml:space="preserve">(5147), 641–646. </w:t>
       </w:r>
       <w:r>
         <w:rPr>
@@ -30569,7 +30586,7 @@
           <w:noProof/>
         </w:rPr>
         <w:lastRenderedPageBreak/>
-        <w:t>121–135. https://doi.org/10.1111/nph.16702</w:t>
+        <w:t>https://www.jstor.org/stable/2883078</w:t>
       </w:r>
     </w:p>
     <w:p>
@@ -30590,16 +30607,16 @@
           <w:rFonts w:cs="Times New Roman"/>
           <w:noProof/>
         </w:rPr>
-        <w:t xml:space="preserve">Perkowski, E. A., Waring, E. F., &amp; Smith, N. G. (2021). Root mass carbon costs to acquire nitrogen are determined by nitrogen and light availability in two species with different nitrogen acquisition strategies. </w:t>
-      </w:r>
-      <w:r>
-        <w:rPr>
-          <w:rFonts w:cs="Times New Roman"/>
-          <w:i/>
-          <w:iCs/>
-          <w:noProof/>
-        </w:rPr>
-        <w:t>Journal of Experimental Botany</w:t>
+        <w:t xml:space="preserve">Paillassa, J., Wright, I. J., Prentice, I. C., Pepin, S., Smith, N. G., Ethier, G., Westerband, A. C., Lamarque, L. J., Wang, H., Cornwell, W. K., &amp; Maire, V. (2020). When and where soil is important to modify the carbon and water economy of leaves. </w:t>
+      </w:r>
+      <w:r>
+        <w:rPr>
+          <w:rFonts w:cs="Times New Roman"/>
+          <w:i/>
+          <w:iCs/>
+          <w:noProof/>
+        </w:rPr>
+        <w:t>New Phytologist</w:t>
       </w:r>
       <w:r>
         <w:rPr>
@@ -30615,14 +30632,14 @@
           <w:iCs/>
           <w:noProof/>
         </w:rPr>
-        <w:t>72</w:t>
-      </w:r>
-      <w:r>
-        <w:rPr>
-          <w:rFonts w:cs="Times New Roman"/>
-          <w:noProof/>
-        </w:rPr>
-        <w:t>(15), 5766–5776. https://doi.org/10.1093/jxb/erab253</w:t>
+        <w:t>228</w:t>
+      </w:r>
+      <w:r>
+        <w:rPr>
+          <w:rFonts w:cs="Times New Roman"/>
+          <w:noProof/>
+        </w:rPr>
+        <w:t>(1), 121–135. https://doi.org/10.1111/nph.16702</w:t>
       </w:r>
     </w:p>
     <w:p>
@@ -30643,16 +30660,16 @@
           <w:rFonts w:cs="Times New Roman"/>
           <w:noProof/>
         </w:rPr>
-        <w:t xml:space="preserve">Phillips, R. P., Finzi, A. C., &amp; Bernhardt, E. S. (2011). Enhanced root exudation induces microbial feedbacks to N cycling in a pine forest under long-term CO2 fumigation. </w:t>
-      </w:r>
-      <w:r>
-        <w:rPr>
-          <w:rFonts w:cs="Times New Roman"/>
-          <w:i/>
-          <w:iCs/>
-          <w:noProof/>
-        </w:rPr>
-        <w:t>Ecology Letters</w:t>
+        <w:t xml:space="preserve">Perkowski, E. A., Waring, E. F., &amp; Smith, N. G. (2021). Root mass carbon costs to acquire nitrogen are determined by nitrogen and light availability in two species with different nitrogen acquisition strategies. </w:t>
+      </w:r>
+      <w:r>
+        <w:rPr>
+          <w:rFonts w:cs="Times New Roman"/>
+          <w:i/>
+          <w:iCs/>
+          <w:noProof/>
+        </w:rPr>
+        <w:t>Journal of Experimental Botany</w:t>
       </w:r>
       <w:r>
         <w:rPr>
@@ -30668,14 +30685,14 @@
           <w:iCs/>
           <w:noProof/>
         </w:rPr>
-        <w:t>14</w:t>
-      </w:r>
-      <w:r>
-        <w:rPr>
-          <w:rFonts w:cs="Times New Roman"/>
-          <w:noProof/>
-        </w:rPr>
-        <w:t>(2), 187–194. https://doi.org/10.1111/j.1461-0248.2010.01570.x</w:t>
+        <w:t>72</w:t>
+      </w:r>
+      <w:r>
+        <w:rPr>
+          <w:rFonts w:cs="Times New Roman"/>
+          <w:noProof/>
+        </w:rPr>
+        <w:t>(15), 5766–5776. https://doi.org/10.1093/jxb/erab253</w:t>
       </w:r>
     </w:p>
     <w:p>
@@ -30696,16 +30713,16 @@
           <w:rFonts w:cs="Times New Roman"/>
           <w:noProof/>
         </w:rPr>
-        <w:t xml:space="preserve">Poorter, H., Bühler, J., Van Dusschoten, D., Climent, J., &amp; Postma, J. A. (2012). Pot size matters: A meta-analysis of the effects of rooting volume on plant growth. </w:t>
-      </w:r>
-      <w:r>
-        <w:rPr>
-          <w:rFonts w:cs="Times New Roman"/>
-          <w:i/>
-          <w:iCs/>
-          <w:noProof/>
-        </w:rPr>
-        <w:t>Functional Plant Biology</w:t>
+        <w:t xml:space="preserve">Phillips, R. P., Finzi, A. C., &amp; Bernhardt, E. S. (2011). Enhanced root exudation induces microbial feedbacks to N cycling in a pine forest under long-term CO2 fumigation. </w:t>
+      </w:r>
+      <w:r>
+        <w:rPr>
+          <w:rFonts w:cs="Times New Roman"/>
+          <w:i/>
+          <w:iCs/>
+          <w:noProof/>
+        </w:rPr>
+        <w:t>Ecology Letters</w:t>
       </w:r>
       <w:r>
         <w:rPr>
@@ -30721,14 +30738,14 @@
           <w:iCs/>
           <w:noProof/>
         </w:rPr>
-        <w:t>39</w:t>
-      </w:r>
-      <w:r>
-        <w:rPr>
-          <w:rFonts w:cs="Times New Roman"/>
-          <w:noProof/>
-        </w:rPr>
-        <w:t>(11), 839–850. https://doi.org/10.1071/FP12049</w:t>
+        <w:t>14</w:t>
+      </w:r>
+      <w:r>
+        <w:rPr>
+          <w:rFonts w:cs="Times New Roman"/>
+          <w:noProof/>
+        </w:rPr>
+        <w:t>(2), 187–194. https://doi.org/10.1111/j.1461-0248.2010.01570.x</w:t>
       </w:r>
     </w:p>
     <w:p>
@@ -30749,16 +30766,16 @@
           <w:rFonts w:cs="Times New Roman"/>
           <w:noProof/>
         </w:rPr>
-        <w:t xml:space="preserve">Prentice, I. C., Dong, N., Gleason, S. M., Maire, V., &amp; Wright, I. J. (2014). Balancing the costs of carbon gain and water transport: testing a new theoretical framework for plant functional ecology. </w:t>
-      </w:r>
-      <w:r>
-        <w:rPr>
-          <w:rFonts w:cs="Times New Roman"/>
-          <w:i/>
-          <w:iCs/>
-          <w:noProof/>
-        </w:rPr>
-        <w:t>Ecology Letters</w:t>
+        <w:t xml:space="preserve">Poorter, H., Bühler, J., Van Dusschoten, D., Climent, J., &amp; Postma, J. A. (2012). Pot size matters: A meta-analysis of the effects of rooting volume on plant growth. </w:t>
+      </w:r>
+      <w:r>
+        <w:rPr>
+          <w:rFonts w:cs="Times New Roman"/>
+          <w:i/>
+          <w:iCs/>
+          <w:noProof/>
+        </w:rPr>
+        <w:t>Functional Plant Biology</w:t>
       </w:r>
       <w:r>
         <w:rPr>
@@ -30774,14 +30791,14 @@
           <w:iCs/>
           <w:noProof/>
         </w:rPr>
-        <w:t>17</w:t>
-      </w:r>
-      <w:r>
-        <w:rPr>
-          <w:rFonts w:cs="Times New Roman"/>
-          <w:noProof/>
-        </w:rPr>
-        <w:t>(1), 82–91. https://doi.org/10.1111/ele.12211</w:t>
+        <w:t>39</w:t>
+      </w:r>
+      <w:r>
+        <w:rPr>
+          <w:rFonts w:cs="Times New Roman"/>
+          <w:noProof/>
+        </w:rPr>
+        <w:t>(11), 839–850. https://doi.org/10.1071/FP12049</w:t>
       </w:r>
     </w:p>
     <w:p>
@@ -30802,16 +30819,16 @@
           <w:rFonts w:cs="Times New Roman"/>
           <w:noProof/>
         </w:rPr>
-        <w:t xml:space="preserve">Prentice, I. C., Liang, X., Medlyn, B. E., &amp; Wang, Y.-P. (2015). Reliable, robust and realistic: The three R’s of next-generation land-surface modelling. </w:t>
-      </w:r>
-      <w:r>
-        <w:rPr>
-          <w:rFonts w:cs="Times New Roman"/>
-          <w:i/>
-          <w:iCs/>
-          <w:noProof/>
-        </w:rPr>
-        <w:t>Atmospheric Chemistry and Physics</w:t>
+        <w:t xml:space="preserve">Prentice, I. C., Dong, N., Gleason, S. M., Maire, V., &amp; Wright, I. J. (2014). Balancing the costs of carbon gain and water transport: testing a new theoretical framework for plant functional ecology. </w:t>
+      </w:r>
+      <w:r>
+        <w:rPr>
+          <w:rFonts w:cs="Times New Roman"/>
+          <w:i/>
+          <w:iCs/>
+          <w:noProof/>
+        </w:rPr>
+        <w:t>Ecology Letters</w:t>
       </w:r>
       <w:r>
         <w:rPr>
@@ -30827,14 +30844,14 @@
           <w:iCs/>
           <w:noProof/>
         </w:rPr>
-        <w:t>15</w:t>
-      </w:r>
-      <w:r>
-        <w:rPr>
-          <w:rFonts w:cs="Times New Roman"/>
-          <w:noProof/>
-        </w:rPr>
-        <w:t>, 5987–6005. https://doi.org/10.5194/acp-15-5987-2015</w:t>
+        <w:t>17</w:t>
+      </w:r>
+      <w:r>
+        <w:rPr>
+          <w:rFonts w:cs="Times New Roman"/>
+          <w:noProof/>
+        </w:rPr>
+        <w:t>(1), 82–91. https://doi.org/10.1111/ele.12211</w:t>
       </w:r>
     </w:p>
     <w:p>
@@ -30855,23 +30872,39 @@
           <w:rFonts w:cs="Times New Roman"/>
           <w:noProof/>
         </w:rPr>
-        <w:t xml:space="preserve">R Core Team. (2021). </w:t>
-      </w:r>
-      <w:r>
-        <w:rPr>
-          <w:rFonts w:cs="Times New Roman"/>
-          <w:i/>
-          <w:iCs/>
-          <w:noProof/>
-        </w:rPr>
-        <w:t>R: A language and environment for statistical computing</w:t>
-      </w:r>
-      <w:r>
-        <w:rPr>
-          <w:rFonts w:cs="Times New Roman"/>
-          <w:noProof/>
-        </w:rPr>
-        <w:t xml:space="preserve"> (4.1.1). R Foundation for Statistical Computing. https://www.r-project.org/</w:t>
+        <w:t xml:space="preserve">Prentice, I. C., Liang, X., Medlyn, B. E., &amp; Wang, Y.-P. (2015). Reliable, robust and realistic: The three R’s of next-generation land-surface modelling. </w:t>
+      </w:r>
+      <w:r>
+        <w:rPr>
+          <w:rFonts w:cs="Times New Roman"/>
+          <w:i/>
+          <w:iCs/>
+          <w:noProof/>
+        </w:rPr>
+        <w:t>Atmospheric Chemistry and Physics</w:t>
+      </w:r>
+      <w:r>
+        <w:rPr>
+          <w:rFonts w:cs="Times New Roman"/>
+          <w:noProof/>
+        </w:rPr>
+        <w:t xml:space="preserve">, </w:t>
+      </w:r>
+      <w:r>
+        <w:rPr>
+          <w:rFonts w:cs="Times New Roman"/>
+          <w:i/>
+          <w:iCs/>
+          <w:noProof/>
+        </w:rPr>
+        <w:t>15</w:t>
+      </w:r>
+      <w:r>
+        <w:rPr>
+          <w:rFonts w:cs="Times New Roman"/>
+          <w:noProof/>
+        </w:rPr>
+        <w:t>, 5987–6005. https://doi.org/10.5194/acp-15-5987-2015</w:t>
       </w:r>
     </w:p>
     <w:p>
@@ -30892,39 +30925,23 @@
           <w:rFonts w:cs="Times New Roman"/>
           <w:noProof/>
         </w:rPr>
-        <w:t xml:space="preserve">Rogers, A., Medlyn, B. E., Dukes, J. S., Bonan, G., von Caemmerer, S., Dietze, M. C., Kattge, J., Leakey, A. D. B., Mercado, L. M., Niinemets, Ü., Prentice, I. C., Serbin, S. P., Sitch, S., Way, D. A., &amp; Zaehle, S. (2017). A roadmap for improving the representation of photosynthesis in Earth system models. </w:t>
-      </w:r>
-      <w:r>
-        <w:rPr>
-          <w:rFonts w:cs="Times New Roman"/>
-          <w:i/>
-          <w:iCs/>
-          <w:noProof/>
-        </w:rPr>
-        <w:t>New Phytologist</w:t>
-      </w:r>
-      <w:r>
-        <w:rPr>
-          <w:rFonts w:cs="Times New Roman"/>
-          <w:noProof/>
-        </w:rPr>
-        <w:t xml:space="preserve">, </w:t>
-      </w:r>
-      <w:r>
-        <w:rPr>
-          <w:rFonts w:cs="Times New Roman"/>
-          <w:i/>
-          <w:iCs/>
-          <w:noProof/>
-        </w:rPr>
-        <w:t>213</w:t>
-      </w:r>
-      <w:r>
-        <w:rPr>
-          <w:rFonts w:cs="Times New Roman"/>
-          <w:noProof/>
-        </w:rPr>
-        <w:t>(1), 22–42. https://doi.org/10.1111/nph.14283</w:t>
+        <w:t xml:space="preserve">R Core Team. (2021). </w:t>
+      </w:r>
+      <w:r>
+        <w:rPr>
+          <w:rFonts w:cs="Times New Roman"/>
+          <w:i/>
+          <w:iCs/>
+          <w:noProof/>
+        </w:rPr>
+        <w:t>R: A language and environment for statistical computing</w:t>
+      </w:r>
+      <w:r>
+        <w:rPr>
+          <w:rFonts w:cs="Times New Roman"/>
+          <w:noProof/>
+        </w:rPr>
+        <w:t xml:space="preserve"> (4.1.1). R Foundation for Statistical Computing. https://www.r-project.org/</w:t>
       </w:r>
     </w:p>
     <w:p>
@@ -30945,16 +30962,16 @@
           <w:rFonts w:cs="Times New Roman"/>
           <w:noProof/>
         </w:rPr>
-        <w:t xml:space="preserve">Schneider, C. A., Rasband, W. S., &amp; Eliceiri, K. W. (2012). NIH Image to ImageJ: 25 years of image analysis. </w:t>
-      </w:r>
-      <w:r>
-        <w:rPr>
-          <w:rFonts w:cs="Times New Roman"/>
-          <w:i/>
-          <w:iCs/>
-          <w:noProof/>
-        </w:rPr>
-        <w:t>Nature Methods</w:t>
+        <w:t xml:space="preserve">Rogers, A., Medlyn, B. E., Dukes, J. S., Bonan, G., von Caemmerer, S., Dietze, M. C., Kattge, J., Leakey, A. D. B., Mercado, L. M., Niinemets, Ü., Prentice, I. C., Serbin, S. P., Sitch, S., Way, D. A., &amp; Zaehle, S. (2017). A roadmap for improving the representation of photosynthesis in Earth system models. </w:t>
+      </w:r>
+      <w:r>
+        <w:rPr>
+          <w:rFonts w:cs="Times New Roman"/>
+          <w:i/>
+          <w:iCs/>
+          <w:noProof/>
+        </w:rPr>
+        <w:t>New Phytologist</w:t>
       </w:r>
       <w:r>
         <w:rPr>
@@ -30970,14 +30987,14 @@
           <w:iCs/>
           <w:noProof/>
         </w:rPr>
-        <w:t>9</w:t>
-      </w:r>
-      <w:r>
-        <w:rPr>
-          <w:rFonts w:cs="Times New Roman"/>
-          <w:noProof/>
-        </w:rPr>
-        <w:t>(7), 671–675. https://doi.org/10.1038/nmeth.2089</w:t>
+        <w:t>213</w:t>
+      </w:r>
+      <w:r>
+        <w:rPr>
+          <w:rFonts w:cs="Times New Roman"/>
+          <w:noProof/>
+        </w:rPr>
+        <w:t>(1), 22–42. https://doi.org/10.1111/nph.14283</w:t>
       </w:r>
     </w:p>
     <w:p>
@@ -30998,31 +31015,16 @@
           <w:rFonts w:cs="Times New Roman"/>
           <w:noProof/>
         </w:rPr>
-        <w:t>Smith, N. G., &amp; Dukes, J. S. (2013). Plant respiration and photosynthesis in global-scale models: Incorporating acclimation to temperature and CO</w:t>
-      </w:r>
-      <w:r>
-        <w:rPr>
-          <w:rFonts w:cs="Times New Roman"/>
-          <w:noProof/>
-          <w:vertAlign w:val="subscript"/>
-        </w:rPr>
-        <w:t>2</w:t>
-      </w:r>
-      <w:r>
-        <w:rPr>
-          <w:rFonts w:cs="Times New Roman"/>
-          <w:noProof/>
-        </w:rPr>
-        <w:t xml:space="preserve">. </w:t>
-      </w:r>
-      <w:r>
-        <w:rPr>
-          <w:rFonts w:cs="Times New Roman"/>
-          <w:i/>
-          <w:iCs/>
-          <w:noProof/>
-        </w:rPr>
-        <w:t>Global Change Biology</w:t>
+        <w:t xml:space="preserve">Schneider, C. A., Rasband, W. S., &amp; Eliceiri, K. W. (2012). NIH Image to ImageJ: 25 years of image analysis. </w:t>
+      </w:r>
+      <w:r>
+        <w:rPr>
+          <w:rFonts w:cs="Times New Roman"/>
+          <w:i/>
+          <w:iCs/>
+          <w:noProof/>
+        </w:rPr>
+        <w:t>Nature Methods</w:t>
       </w:r>
       <w:r>
         <w:rPr>
@@ -31038,14 +31040,14 @@
           <w:iCs/>
           <w:noProof/>
         </w:rPr>
-        <w:t>19</w:t>
-      </w:r>
-      <w:r>
-        <w:rPr>
-          <w:rFonts w:cs="Times New Roman"/>
-          <w:noProof/>
-        </w:rPr>
-        <w:t>(1), 45–63. https://doi.org/10.1111/j.1365-2486.2012.02797.x</w:t>
+        <w:t>9</w:t>
+      </w:r>
+      <w:r>
+        <w:rPr>
+          <w:rFonts w:cs="Times New Roman"/>
+          <w:noProof/>
+        </w:rPr>
+        <w:t>(7), 671–675. https://doi.org/10.1038/nmeth.2089</w:t>
       </w:r>
     </w:p>
     <w:p>
@@ -31066,23 +31068,62 @@
           <w:rFonts w:cs="Times New Roman"/>
           <w:noProof/>
         </w:rPr>
-        <w:t xml:space="preserve">Smith, S. E., &amp; Read, D. J. (2008). </w:t>
-      </w:r>
-      <w:r>
-        <w:rPr>
-          <w:rFonts w:cs="Times New Roman"/>
-          <w:i/>
-          <w:iCs/>
-          <w:noProof/>
-        </w:rPr>
-        <w:t>Mycorrhizal Symbiosis</w:t>
-      </w:r>
-      <w:r>
-        <w:rPr>
-          <w:rFonts w:cs="Times New Roman"/>
-          <w:noProof/>
-        </w:rPr>
-        <w:t>.</w:t>
+        <w:t xml:space="preserve">Smith, N. G., &amp; Dukes, J. S. (2013). Plant respiration and photosynthesis in global-scale models: </w:t>
+      </w:r>
+      <w:r>
+        <w:rPr>
+          <w:rFonts w:cs="Times New Roman"/>
+          <w:noProof/>
+        </w:rPr>
+        <w:lastRenderedPageBreak/>
+        <w:t>Incorporating acclimation to temperature and CO</w:t>
+      </w:r>
+      <w:r>
+        <w:rPr>
+          <w:rFonts w:cs="Times New Roman"/>
+          <w:noProof/>
+          <w:vertAlign w:val="subscript"/>
+        </w:rPr>
+        <w:t>2</w:t>
+      </w:r>
+      <w:r>
+        <w:rPr>
+          <w:rFonts w:cs="Times New Roman"/>
+          <w:noProof/>
+        </w:rPr>
+        <w:t xml:space="preserve">. </w:t>
+      </w:r>
+      <w:r>
+        <w:rPr>
+          <w:rFonts w:cs="Times New Roman"/>
+          <w:i/>
+          <w:iCs/>
+          <w:noProof/>
+        </w:rPr>
+        <w:t>Global Change Biology</w:t>
+      </w:r>
+      <w:r>
+        <w:rPr>
+          <w:rFonts w:cs="Times New Roman"/>
+          <w:noProof/>
+        </w:rPr>
+        <w:t xml:space="preserve">, </w:t>
+      </w:r>
+      <w:r>
+        <w:rPr>
+          <w:rFonts w:cs="Times New Roman"/>
+          <w:i/>
+          <w:iCs/>
+          <w:noProof/>
+        </w:rPr>
+        <w:t>19</w:t>
+      </w:r>
+      <w:r>
+        <w:rPr>
+          <w:rFonts w:cs="Times New Roman"/>
+          <w:noProof/>
+        </w:rPr>
+        <w:t>(1), 45–63. https://doi.org/10.1111/j.1365-2486.2012.02797.x</w:t>
       </w:r>
     </w:p>
     <w:p>
@@ -31103,15 +31144,44 @@
           <w:rFonts w:cs="Times New Roman"/>
           <w:noProof/>
         </w:rPr>
-        <w:t xml:space="preserve">Stell, E., Warner, D., Jian, J., Bond-Lamberty, B., &amp; Vargas, R. (2021). Spatial biases of </w:t>
-      </w:r>
-      <w:r>
-        <w:rPr>
-          <w:rFonts w:cs="Times New Roman"/>
-          <w:noProof/>
-        </w:rPr>
-        <w:lastRenderedPageBreak/>
-        <w:t xml:space="preserve">information influence global estimates of soil respiration: How can we improve global predictions? </w:t>
+        <w:t xml:space="preserve">Smith, S. E., &amp; Read, D. J. (2008). </w:t>
+      </w:r>
+      <w:r>
+        <w:rPr>
+          <w:rFonts w:cs="Times New Roman"/>
+          <w:i/>
+          <w:iCs/>
+          <w:noProof/>
+        </w:rPr>
+        <w:t>Mycorrhizal Symbiosis</w:t>
+      </w:r>
+      <w:r>
+        <w:rPr>
+          <w:rFonts w:cs="Times New Roman"/>
+          <w:noProof/>
+        </w:rPr>
+        <w:t>.</w:t>
+      </w:r>
+    </w:p>
+    <w:p>
+      <w:pPr>
+        <w:widowControl w:val="0"/>
+        <w:autoSpaceDE w:val="0"/>
+        <w:autoSpaceDN w:val="0"/>
+        <w:adjustRightInd w:val="0"/>
+        <w:spacing w:line="360" w:lineRule="auto"/>
+        <w:ind w:left="480" w:hanging="480"/>
+        <w:rPr>
+          <w:rFonts w:cs="Times New Roman"/>
+          <w:noProof/>
+        </w:rPr>
+      </w:pPr>
+      <w:r>
+        <w:rPr>
+          <w:rFonts w:cs="Times New Roman"/>
+          <w:noProof/>
+        </w:rPr>
+        <w:t xml:space="preserve">Stell, E., Warner, D., Jian, J., Bond-Lamberty, B., &amp; Vargas, R. (2021). Spatial biases of information influence global estimates of soil respiration: How can we improve global predictions? </w:t>
       </w:r>
       <w:r>
         <w:rPr>

</xml_diff>

<commit_message>
minor changes to NxI ms intro
</commit_message>
<xml_diff>
--- a/docs/2021NxI_ms_v0.3.docx
+++ b/docs/2021NxI_ms_v0.3.docx
@@ -791,10 +791,16 @@
         <w:t xml:space="preserve">Carbon and nutrient flux simulations tend to converge across terrestrial biosphere model products using past and present climate scenarios; however, </w:t>
       </w:r>
       <w:r>
-        <w:t>often</w:t>
-      </w:r>
-      <w:r>
-        <w:t xml:space="preserve"> diverge under future environmental change scenarios </w:t>
+        <w:t>model predictions commonly</w:t>
+      </w:r>
+      <w:r>
+        <w:t xml:space="preserve"> diverge</w:t>
+      </w:r>
+      <w:r>
+        <w:t xml:space="preserve"> </w:t>
+      </w:r>
+      <w:r>
+        <w:t xml:space="preserve">under future environmental change scenarios </w:t>
       </w:r>
       <w:r>
         <w:fldChar w:fldCharType="begin" w:fldLock="1"/>
@@ -844,13 +850,19 @@
         <w:t xml:space="preserve">. </w:t>
       </w:r>
       <w:r>
-        <w:t xml:space="preserve">This could be due to an incomplete understanding of how changing environments modify important processes </w:t>
+        <w:t>This</w:t>
+      </w:r>
+      <w:r>
+        <w:t xml:space="preserve"> </w:t>
+      </w:r>
+      <w:r>
+        <w:t xml:space="preserve">could be due to an incomplete understanding of how changing environments modify processes </w:t>
       </w:r>
       <w:r>
         <w:t xml:space="preserve">that </w:t>
       </w:r>
       <w:r>
-        <w:t>regulate</w:t>
+        <w:t>link</w:t>
       </w:r>
       <w:r>
         <w:t xml:space="preserve"> </w:t>
@@ -945,13 +957,37 @@
         <w:t xml:space="preserve">, </w:t>
       </w:r>
       <w:r>
-        <w:t xml:space="preserve">gross primary productivity (), </w:t>
-      </w:r>
-      <w:r>
-        <w:t xml:space="preserve">and </w:t>
-      </w:r>
-      <w:r>
-        <w:t>heterotrophic or autotrophic</w:t>
+        <w:t xml:space="preserve">gross </w:t>
+      </w:r>
+      <w:r>
+        <w:t xml:space="preserve">and net </w:t>
+      </w:r>
+      <w:r>
+        <w:t>primary productivity (</w:t>
+      </w:r>
+      <w:r>
+        <w:rPr>
+          <w:highlight w:val="yellow"/>
+        </w:rPr>
+        <w:t>cite</w:t>
+      </w:r>
+      <w:r>
+        <w:t xml:space="preserve">), </w:t>
+      </w:r>
+      <w:r>
+        <w:t>or</w:t>
+      </w:r>
+      <w:r>
+        <w:t xml:space="preserve"> </w:t>
+      </w:r>
+      <w:r>
+        <w:t xml:space="preserve">heterotrophic </w:t>
+      </w:r>
+      <w:r>
+        <w:t>and</w:t>
+      </w:r>
+      <w:r>
+        <w:t xml:space="preserve"> autotrophic</w:t>
       </w:r>
       <w:r>
         <w:t xml:space="preserve"> respiration </w:t>
@@ -1042,19 +1078,95 @@
         <w:t xml:space="preserve">that </w:t>
       </w:r>
       <w:r>
-        <w:t>regulate carbon and nitrogen cycles. Photosynthesis is arguably one of the most important of these processes, as it represents the largest carbon flux between the atmosphere and biosphere and is commonly limited by soil nutrient</w:t>
-      </w:r>
-      <w:r>
-        <w:t>s</w:t>
+        <w:t>regulate</w:t>
+      </w:r>
+      <w:r>
+        <w:t xml:space="preserve"> carbon and nitrogen cycles. Photosynthesis</w:t>
+      </w:r>
+      <w:r>
+        <w:t xml:space="preserve"> and plant n</w:t>
+      </w:r>
+      <w:r>
+        <w:t>utrient</w:t>
+      </w:r>
+      <w:r>
+        <w:t xml:space="preserve"> acquisition </w:t>
+      </w:r>
+      <w:r>
+        <w:t xml:space="preserve">are some of the most important of these processes, as photosynthesis represents the largest carbon flux between the atmosphere and biosphere and is commonly limited by soil nutrient availability </w:t>
+      </w:r>
+      <w:r>
+        <w:fldChar w:fldCharType="begin" w:fldLock="1"/>
+      </w:r>
+      <w:r>
+        <w:instrText>ADDIN CSL_CITATION {"citationItems":[{"id":"ITEM-1","itemData":{"author":[{"dropping-particle":"","family":"IPCC","given":"","non-dropping-particle":"","parse-names":false,"suffix":""}],"id":"ITEM-1","issued":{"date-parts":[["2013"]]},"title":"Climate Change 2013: The Physical Science Basis. Contribution of Working Group I to the Fifth Assessment Report of the Intergovernmental Panel on Climate Change","type":"report"},"uris":["http://www.mendeley.com/documents/?uuid=e29664ea-7c72-41ce-9b14-f487ba00dbc9"]},{"id":"ITEM-2","itemData":{"DOI":"10.1890/06-2057.1","abstract":"Our meta-analysis of 126 nitrogen addition experiments evaluated nitrogen (N) limitation of net primary production (NPP) in terrestrial ecosystems. We tested the hypothesis that N limitation is widespread among biomes and influenced by geography and climate. We used the response ratio (R ffi ANPPN/ANPPctrl) of aboveground plant growth in fertilized to control plots and found that most ecosystems are nitrogen limited with an average 29% growth response to nitrogen (i.e., R ¼ 1.29). The response ratio was significant within temperate forests (R ¼ 1.19), tropical forests (R ¼ 1.60), temperate grasslands (R ¼ 1.53), tropical grasslands (R ¼ 1.26), wetlands (R ¼ 1.16), and tundra (R ¼ 1.35), but not deserts. Eight tropical forest studies had been conducted on very young volcanic soils in Hawaii, and this subgroup was strongly N limited (R ¼ 2.13), which resulted in a negative correlation between forest R and latitude. The degree of N limitation in the remainder of the tropical forest studies (R ¼ 1.20) was comparable to that of temperate forests, and when the young Hawaiian subgroup was excluded, forest R did not vary with latitude. Grassland response increased with latitude, but was independent of temperature and precipitation. These results suggest that the global N and C cycles interact strongly and that geography can mediate ecosystem response to N within certain biome types.","author":[{"dropping-particle":"","family":"LeBauer","given":"David S","non-dropping-particle":"","parse-names":false,"suffix":""},{"dropping-particle":"","family":"Treseder","given":"Kathleen","non-dropping-particle":"","parse-names":false,"suffix":""}],"container-title":"Ecology","id":"ITEM-2","issue":"2","issued":{"date-parts":[["2008"]]},"page":"371-379","title":"Nitrogen limitation of net primary productivity","type":"article-journal","volume":"89"},"uris":["http://www.mendeley.com/documents/?uuid=9a0f3748-3fb9-483a-aeb3-fcaab5fa4acc"]},{"id":"ITEM-3","itemData":{"DOI":"10.1038/nplants.2015.80","ISSN":"2055-0278","author":[{"dropping-particle":"","family":"Fay","given":"Philip A","non-dropping-particle":"","parse-names":false,"suffix":""},{"dropping-particle":"","family":"Prober","given":"Suzanne M","non-dropping-particle":"","parse-names":false,"suffix":""},{"dropping-particle":"","family":"Harpole","given":"W Stanley","non-dropping-particle":"","parse-names":false,"suffix":""},{"dropping-particle":"","family":"Knops","given":"Johannes M H","non-dropping-particle":"","parse-names":false,"suffix":""},{"dropping-particle":"","family":"Bakker","given":"Jonathan D","non-dropping-particle":"","parse-names":false,"suffix":""},{"dropping-particle":"","family":"Borer","given":"Elizabeth T","non-dropping-particle":"","parse-names":false,"suffix":""},{"dropping-particle":"","family":"Lind","given":"Eric M","non-dropping-particle":"","parse-names":false,"suffix":""},{"dropping-particle":"","family":"MacDougall","given":"Andrew S","non-dropping-particle":"","parse-names":false,"suffix":""},{"dropping-particle":"","family":"Seabloom","given":"Eric W","non-dropping-particle":"","parse-names":false,"suffix":""},{"dropping-particle":"","family":"Wragg","given":"Peter D","non-dropping-particle":"","parse-names":false,"suffix":""},{"dropping-particle":"","family":"Adler","given":"Peter B","non-dropping-particle":"","parse-names":false,"suffix":""},{"dropping-particle":"","family":"Blumenthal","given":"Dana M","non-dropping-particle":"","parse-names":false,"suffix":""},{"dropping-particle":"","family":"Buckley","given":"Yvonne M","non-dropping-particle":"","parse-names":false,"suffix":""},{"dropping-particle":"","family":"Chu","given":"Chengjin","non-dropping-particle":"","parse-names":false,"suffix":""},{"dropping-particle":"","family":"Cleland","given":"Elsa E","non-dropping-particle":"","parse-names":false,"suffix":""},{"dropping-particle":"","family":"Collins","given":"Scott L","non-dropping-particle":"","parse-names":false,"suffix":""},{"dropping-particle":"","family":"Davies","given":"Kendi F","non-dropping-particle":"","parse-names":false,"suffix":""},{"dropping-particle":"","family":"Du","given":"Guozhen","non-dropping-particle":"","parse-names":false,"suffix":""},{"dropping-particle":"","family":"Feng","given":"Xiaohui","non-dropping-particle":"","parse-names":false,"suffix":""},{"dropping-particle":"","family":"Firn","given":"Jennifer","non-dropping-particle":"","parse-names":false,"suffix":""},{"dropping-particle":"","family":"Gruner","given":"Daniel S","non-dropping-particle":"","parse-names":false,"suffix":""},{"dropping-particle":"","family":"Hagenah","given":"Nicole","non-dropping-particle":"","parse-names":false,"suffix":""},{"dropping-particle":"","family":"Hautier","given":"Yann","non-dropping-particle":"","parse-names":false,"suffix":""},{"dropping-particle":"","family":"Heckman","given":"Robert W","non-dropping-particle":"","parse-names":false,"suffix":""},{"dropping-particle":"","family":"Jin","given":"Virginia L","non-dropping-particle":"","parse-names":false,"suffix":""},{"dropping-particle":"","family":"Kirkman","given":"Kevin P","non-dropping-particle":"","parse-names":false,"suffix":""},{"dropping-particle":"","family":"Klein","given":"Julia A","non-dropping-particle":"","parse-names":false,"suffix":""},{"dropping-particle":"","family":"Ladwig","given":"Laura M","non-dropping-particle":"","parse-names":false,"suffix":""},{"dropping-particle":"","family":"Li","given":"Qi","non-dropping-particle":"","parse-names":false,"suffix":""},{"dropping-particle":"","family":"McCulley","given":"Rebecca L","non-dropping-particle":"","parse-names":false,"suffix":""},{"dropping-particle":"","family":"Melbourne","given":"Brett A","non-dropping-particle":"","parse-names":false,"suffix":""},{"dropping-particle":"","family":"Mitchell","given":"Charles E","non-dropping-particle":"","parse-names":false,"suffix":""},{"dropping-particle":"","family":"Moore","given":"Joslin L","non-dropping-particle":"","parse-names":false,"suffix":""},{"dropping-particle":"","family":"Morgan","given":"John W","non-dropping-particle":"","parse-names":false,"suffix":""},{"dropping-particle":"","family":"Risch","given":"Anita C","non-dropping-particle":"","parse-names":false,"suffix":""},{"dropping-particle":"","family":"Schütz","given":"Martin","non-dropping-particle":"","parse-names":false,"suffix":""},{"dropping-particle":"","family":"Stevens","given":"Carly J","non-dropping-particle":"","parse-names":false,"suffix":""},{"dropping-particle":"","family":"Wedin","given":"David A","non-dropping-particle":"","parse-names":false,"suffix":""},{"dropping-particle":"","family":"Yang","given":"Louie H","non-dropping-particle":"","parse-names":false,"suffix":""}],"container-title":"Nature Plants","id":"ITEM-3","issue":"7","issued":{"date-parts":[["2015","7","6"]]},"page":"15080","title":"Grassland productivity limited by multiple nutrients","type":"article-journal","volume":"1"},"uris":["http://www.mendeley.com/documents/?uuid=a62c0db7-4b0d-43d0-870c-34311e8a7ebe"]}],"mendeley":{"formattedCitation":"(LeBauer &amp; Treseder, 2008; IPCC, 2013; Fay &lt;i&gt;et al.&lt;/i&gt;, 2015)","plainTextFormattedCitation":"(LeBauer &amp; Treseder, 2008; IPCC, 2013; Fay et al., 2015)","previouslyFormattedCitation":"(LeBauer &amp; Treseder, 2008; IPCC, 2013; Fay &lt;i&gt;et al.&lt;/i&gt;, 2015)"},"properties":{"noteIndex":0},"schema":"https://github.com/citation-style-language/schema/raw/master/csl-citation.json"}</w:instrText>
+      </w:r>
+      <w:r>
+        <w:fldChar w:fldCharType="separate"/>
+      </w:r>
+      <w:r>
+        <w:rPr>
+          <w:noProof/>
+        </w:rPr>
+        <w:t xml:space="preserve">(LeBauer &amp; Treseder, 2008; IPCC, 2013; Fay </w:t>
+      </w:r>
+      <w:r>
+        <w:rPr>
+          <w:i/>
+          <w:noProof/>
+        </w:rPr>
+        <w:t>et al.</w:t>
+      </w:r>
+      <w:r>
+        <w:rPr>
+          <w:noProof/>
+        </w:rPr>
+        <w:t>, 2015)</w:t>
+      </w:r>
+      <w:r>
+        <w:fldChar w:fldCharType="end"/>
+      </w:r>
+      <w:r>
+        <w:t xml:space="preserve">. </w:t>
+      </w:r>
+      <w:r>
+        <w:t>Photosynthesis links carbon and nitrogen cycles by fixing carbon dioxide drawn into the atmosphere into simple sugars</w:t>
+      </w:r>
+      <w:r>
+        <w:t xml:space="preserve">, </w:t>
+      </w:r>
+      <w:r>
+        <w:t xml:space="preserve">or  </w:t>
+      </w:r>
+      <w:r>
+        <w:t>photosynthate,</w:t>
       </w:r>
       <w:r>
         <w:t xml:space="preserve"> </w:t>
       </w:r>
       <w:r>
+        <w:t>through</w:t>
+      </w:r>
+      <w:r>
+        <w:t xml:space="preserve"> a series of </w:t>
+      </w:r>
+      <w:r>
+        <w:t>reactions that require</w:t>
+      </w:r>
+      <w:r>
+        <w:t xml:space="preserve"> enzymes </w:t>
+      </w:r>
+      <w:r>
+        <w:t>with</w:t>
+      </w:r>
+      <w:r>
+        <w:t xml:space="preserve"> high nitrogen requirements to build and maintain </w:t>
+      </w:r>
+      <w:r>
         <w:fldChar w:fldCharType="begin" w:fldLock="1"/>
       </w:r>
       <w:r>
-        <w:instrText>ADDIN CSL_CITATION {"citationItems":[{"id":"ITEM-1","itemData":{"author":[{"dropping-particle":"","family":"IPCC","given":"","non-dropping-particle":"","parse-names":false,"suffix":""}],"id":"ITEM-1","issued":{"date-parts":[["2013"]]},"title":"Climate Change 2013: The Physical Science Basis. Contribution of Working Group I to the Fifth Assessment Report of the Intergovernmental Panel on Climate Change","type":"report"},"uris":["http://www.mendeley.com/documents/?uuid=e29664ea-7c72-41ce-9b14-f487ba00dbc9"]},{"id":"ITEM-2","itemData":{"DOI":"10.1890/06-2057.1","abstract":"Our meta-analysis of 126 nitrogen addition experiments evaluated nitrogen (N) limitation of net primary production (NPP) in terrestrial ecosystems. We tested the hypothesis that N limitation is widespread among biomes and influenced by geography and climate. We used the response ratio (R ffi ANPPN/ANPPctrl) of aboveground plant growth in fertilized to control plots and found that most ecosystems are nitrogen limited with an average 29% growth response to nitrogen (i.e., R ¼ 1.29). The response ratio was significant within temperate forests (R ¼ 1.19), tropical forests (R ¼ 1.60), temperate grasslands (R ¼ 1.53), tropical grasslands (R ¼ 1.26), wetlands (R ¼ 1.16), and tundra (R ¼ 1.35), but not deserts. Eight tropical forest studies had been conducted on very young volcanic soils in Hawaii, and this subgroup was strongly N limited (R ¼ 2.13), which resulted in a negative correlation between forest R and latitude. The degree of N limitation in the remainder of the tropical forest studies (R ¼ 1.20) was comparable to that of temperate forests, and when the young Hawaiian subgroup was excluded, forest R did not vary with latitude. Grassland response increased with latitude, but was independent of temperature and precipitation. These results suggest that the global N and C cycles interact strongly and that geography can mediate ecosystem response to N within certain biome types.","author":[{"dropping-particle":"","family":"LeBauer","given":"David S","non-dropping-particle":"","parse-names":false,"suffix":""},{"dropping-particle":"","family":"Treseder","given":"Kathleen","non-dropping-particle":"","parse-names":false,"suffix":""}],"container-title":"Ecology","id":"ITEM-2","issue":"2","issued":{"date-parts":[["2008"]]},"page":"371-379","title":"Nitrogen limitation of net primary productivity","type":"article-journal","volume":"89"},"uris":["http://www.mendeley.com/documents/?uuid=9a0f3748-3fb9-483a-aeb3-fcaab5fa4acc"]},{"id":"ITEM-3","itemData":{"DOI":"10.1038/nplants.2015.80","ISSN":"2055-0278","author":[{"dropping-particle":"","family":"Fay","given":"Philip A","non-dropping-particle":"","parse-names":false,"suffix":""},{"dropping-particle":"","family":"Prober","given":"Suzanne M","non-dropping-particle":"","parse-names":false,"suffix":""},{"dropping-particle":"","family":"Harpole","given":"W Stanley","non-dropping-particle":"","parse-names":false,"suffix":""},{"dropping-particle":"","family":"Knops","given":"Johannes M H","non-dropping-particle":"","parse-names":false,"suffix":""},{"dropping-particle":"","family":"Bakker","given":"Jonathan D","non-dropping-particle":"","parse-names":false,"suffix":""},{"dropping-particle":"","family":"Borer","given":"Elizabeth T","non-dropping-particle":"","parse-names":false,"suffix":""},{"dropping-particle":"","family":"Lind","given":"Eric M","non-dropping-particle":"","parse-names":false,"suffix":""},{"dropping-particle":"","family":"MacDougall","given":"Andrew S","non-dropping-particle":"","parse-names":false,"suffix":""},{"dropping-particle":"","family":"Seabloom","given":"Eric W","non-dropping-particle":"","parse-names":false,"suffix":""},{"dropping-particle":"","family":"Wragg","given":"Peter D","non-dropping-particle":"","parse-names":false,"suffix":""},{"dropping-particle":"","family":"Adler","given":"Peter B","non-dropping-particle":"","parse-names":false,"suffix":""},{"dropping-particle":"","family":"Blumenthal","given":"Dana M","non-dropping-particle":"","parse-names":false,"suffix":""},{"dropping-particle":"","family":"Buckley","given":"Yvonne M","non-dropping-particle":"","parse-names":false,"suffix":""},{"dropping-particle":"","family":"Chu","given":"Chengjin","non-dropping-particle":"","parse-names":false,"suffix":""},{"dropping-particle":"","family":"Cleland","given":"Elsa E","non-dropping-particle":"","parse-names":false,"suffix":""},{"dropping-particle":"","family":"Collins","given":"Scott L","non-dropping-particle":"","parse-names":false,"suffix":""},{"dropping-particle":"","family":"Davies","given":"Kendi F","non-dropping-particle":"","parse-names":false,"suffix":""},{"dropping-particle":"","family":"Du","given":"Guozhen","non-dropping-particle":"","parse-names":false,"suffix":""},{"dropping-particle":"","family":"Feng","given":"Xiaohui","non-dropping-particle":"","parse-names":false,"suffix":""},{"dropping-particle":"","family":"Firn","given":"Jennifer","non-dropping-particle":"","parse-names":false,"suffix":""},{"dropping-particle":"","family":"Gruner","given":"Daniel S","non-dropping-particle":"","parse-names":false,"suffix":""},{"dropping-particle":"","family":"Hagenah","given":"Nicole","non-dropping-particle":"","parse-names":false,"suffix":""},{"dropping-particle":"","family":"Hautier","given":"Yann","non-dropping-particle":"","parse-names":false,"suffix":""},{"dropping-particle":"","family":"Heckman","given":"Robert W","non-dropping-particle":"","parse-names":false,"suffix":""},{"dropping-particle":"","family":"Jin","given":"Virginia L","non-dropping-particle":"","parse-names":false,"suffix":""},{"dropping-particle":"","family":"Kirkman","given":"Kevin P","non-dropping-particle":"","parse-names":false,"suffix":""},{"dropping-particle":"","family":"Klein","given":"Julia A","non-dropping-particle":"","parse-names":false,"suffix":""},{"dropping-particle":"","family":"Ladwig","given":"Laura M","non-dropping-particle":"","parse-names":false,"suffix":""},{"dropping-particle":"","family":"Li","given":"Qi","non-dropping-particle":"","parse-names":false,"suffix":""},{"dropping-particle":"","family":"McCulley","given":"Rebecca L","non-dropping-particle":"","parse-names":false,"suffix":""},{"dropping-particle":"","family":"Melbourne","given":"Brett A","non-dropping-particle":"","parse-names":false,"suffix":""},{"dropping-particle":"","family":"Mitchell","given":"Charles E","non-dropping-particle":"","parse-names":false,"suffix":""},{"dropping-particle":"","family":"Moore","given":"Joslin L","non-dropping-particle":"","parse-names":false,"suffix":""},{"dropping-particle":"","family":"Morgan","given":"John W","non-dropping-particle":"","parse-names":false,"suffix":""},{"dropping-particle":"","family":"Risch","given":"Anita C","non-dropping-particle":"","parse-names":false,"suffix":""},{"dropping-particle":"","family":"Schütz","given":"Martin","non-dropping-particle":"","parse-names":false,"suffix":""},{"dropping-particle":"","family":"Stevens","given":"Carly J","non-dropping-particle":"","parse-names":false,"suffix":""},{"dropping-particle":"","family":"Wedin","given":"David A","non-dropping-particle":"","parse-names":false,"suffix":""},{"dropping-particle":"","family":"Yang","given":"Louie H","non-dropping-particle":"","parse-names":false,"suffix":""}],"container-title":"Nature Plants","id":"ITEM-3","issue":"7","issued":{"date-parts":[["2015","7","6"]]},"page":"15080","title":"Grassland productivity limited by multiple nutrients","type":"article-journal","volume":"1"},"uris":["http://www.mendeley.com/documents/?uuid=a62c0db7-4b0d-43d0-870c-34311e8a7ebe"]}],"mendeley":{"formattedCitation":"(LeBauer &amp; Treseder, 2008; IPCC, 2013; Fay &lt;i&gt;et al.&lt;/i&gt;, 2015)","plainTextFormattedCitation":"(LeBauer &amp; Treseder, 2008; IPCC, 2013; Fay et al., 2015)","previouslyFormattedCitation":"(LeBauer &amp; Treseder, 2008; IPCC, 2013; Fay &lt;i&gt;et al.&lt;/i&gt;, 2015)"},"properties":{"noteIndex":0},"schema":"https://github.com/citation-style-language/schema/raw/master/csl-citation.json"}</w:instrText>
+        <w:instrText>ADDIN CSL_CITATION {"citationItems":[{"id":"ITEM-1","itemData":{"DOI":"10.1007/BF00377192","ISSN":"0029-8549","author":[{"dropping-particle":"","family":"Evans","given":"John R","non-dropping-particle":"","parse-names":false,"suffix":""}],"container-title":"Oecologia","id":"ITEM-1","issue":"1","issued":{"date-parts":[["1989","1"]]},"page":"9-19","title":"Photosynthesis and nitrogen relationships in leaves of C3 plants","type":"article-journal","volume":"78"},"uris":["http://www.mendeley.com/documents/?uuid=20ca2eec-0707-46d9-b95a-10c6371d8aab"]},{"id":"ITEM-2","itemData":{"author":[{"dropping-particle":"","family":"Evans","given":"John R","non-dropping-particle":"","parse-names":false,"suffix":""},{"dropping-particle":"","family":"Seemann","given":"Jeffrey R","non-dropping-particle":"","parse-names":false,"suffix":""}],"container-title":"Photosynthesis","id":"ITEM-2","issued":{"date-parts":[["1989"]]},"page":"183-205","title":"The allocation of protein nitrogen in the photosynthetic apparatus: costs, consequences, and control","type":"article-journal","volume":"8"},"uris":["http://www.mendeley.com/documents/?uuid=b85d6cb6-b3cb-471b-9b1b-d018e804566a"]}],"mendeley":{"formattedCitation":"(Evans &amp; Seemann, 1989; Evans, 1989)","plainTextFormattedCitation":"(Evans &amp; Seemann, 1989; Evans, 1989)","previouslyFormattedCitation":"(Evans &amp; Seemann, 1989; Evans, 1989)"},"properties":{"noteIndex":0},"schema":"https://github.com/citation-style-language/schema/raw/master/csl-citation.json"}</w:instrText>
       </w:r>
       <w:r>
         <w:fldChar w:fldCharType="separate"/>
@@ -1063,7 +1175,47 @@
         <w:rPr>
           <w:noProof/>
         </w:rPr>
-        <w:t xml:space="preserve">(LeBauer &amp; Treseder, 2008; IPCC, 2013; Fay </w:t>
+        <w:t>(Evans &amp; Seemann, 1989; Evans, 1989)</w:t>
+      </w:r>
+      <w:r>
+        <w:fldChar w:fldCharType="end"/>
+      </w:r>
+      <w:r>
+        <w:t>.</w:t>
+      </w:r>
+      <w:r>
+        <w:t xml:space="preserve"> </w:t>
+      </w:r>
+      <w:r>
+        <w:t xml:space="preserve">High nitrogen requirements to build and maintain photosynthetic enzymes are met </w:t>
+      </w:r>
+      <w:r>
+        <w:lastRenderedPageBreak/>
+        <w:t xml:space="preserve">by allocating photosynthate belowground for plants to acquire nitrogen through multiple nitrogen acquisition strategies </w:t>
+      </w:r>
+      <w:r>
+        <w:fldChar w:fldCharType="begin" w:fldLock="1"/>
+      </w:r>
+      <w:r>
+        <w:instrText xml:space="preserve">ADDIN CSL_CITATION {"citationItems":[{"id":"ITEM-1","itemData":{"DOI":"10.1002/2014JG002660.Received","abstract":"Accurate projections of the future land carbon (C) sink by terrestrial biosphere models depend on how nutrient constraints on net primary production are represented. While nutrient limitation is nearly universal, current models do not have a C cost for plant nutrient acquisition. Also missing are symbiotic mycorrhizal fungi, which can consume up to 20% of net primary production and supply up to 50% of a plant’s nitrogen (N) uptake. Here we integrate simultaneous uptake and mycorrhizae into a cutting-edge plant N model—Fixation and Uptake of Nitrogen (FUN)—that can be coupled into terrestrial biosphere models. The C cost of N acquisition varies as a function of mycorrhizal type, with plants that support arbuscular mycorrhizae benefiting when N is relatively abundant and plants that support ectomycorrhizae benefiting when N is strongly limiting. Across six temperate forested sites (representing arbuscular mycorrhizal- and ectomycorrhizal-dominated stands and 176 site years), includingmultipath resistance improved the partitioning of N uptake between aboveground and belowground sources. Integrating mycorrhizae led to further improvements in predictions of N uptake from soil (R2 =0.69 increased to R2 =0.96) and from senescing leaves (R2 = 0.29 increased to R2 = 0.73) relative to the original model. On average, 5% and 9% of net primary production in arbuscular mycorrhizal- and ectomycorrhizal-dominated forests, respectively, was needed to support mycorrhizal-mediated acquisition of N. To the extent that resource constraints to net primary production are governed by similar trade-offs across all terrestrial ecosystems, integrating these improvements to FUN into terrestrial biosphere models should enhance predictions of the future land C sink.","author":[{"dropping-particle":"","family":"Brzostek","given":"Edward R","non-dropping-particle":"","parse-names":false,"suffix":""},{"dropping-particle":"","family":"Fisher","given":"Joshua B","non-dropping-particle":"","parse-names":false,"suffix":""},{"dropping-particle":"","family":"Phillips","given":"Richard P","non-dropping-particle":"","parse-names":false,"suffix":""}],"container-title":"Journal of Geophysical Research: Biogeosciences","id":"ITEM-1","issued":{"date-parts":[["2014"]]},"page":"1684-1697","title":"Modeling the carbon cost of plant nitrogen acquisition: Mycorrhizal trade-offs and multipath resistance uptake improve predictions of retranslocation","type":"article-journal","volume":"119"},"uris":["http://www.mendeley.com/documents/?uuid=d402da8e-476e-48bc-8d9c-7c76f7aa03a4"]},{"id":"ITEM-2","itemData":{"DOI":"10.1029/2009gb003621","abstract":"Nitrogen (N) generally limits plant growth and controls biosphere responses to climate change. We introduce a new mathematical model of plant N acquisition, called Fixation and Uptake of Nitrogen (FUN), based on active and passive soil N uptake, leaf N retranslocation, and biological N fixation. This model is unified under the theoretical framework of carbon (C) cost economics, or resource optimization. FUN specifies C allocated to N acquisition as well as remaining C for growth, or N-limitation to growth. We test the model with data from a wide range of sites (observed versus predicted N uptake r2 is 0.89, and RMSE is 0.003 kg N m−2·yr−1). Four model tests are performed: (1) fixers versus nonfixers under primary succession; (2) response to N fertilization; (3) response to CO2 fertilization; and (4) changes in vegetation C from potential soil N trajectories for five DGVMs (HYLAND, LPJ, ORCHIDEE, SDGVM, and TRIFFID) under four IPCC scenarios. Nonfixers surpass the productivity of fixers after </w:instrText>
+      </w:r>
+      <w:r>
+        <w:rPr>
+          <w:rFonts w:ascii="Cambria Math" w:hAnsi="Cambria Math" w:cs="Cambria Math"/>
+        </w:rPr>
+        <w:instrText>∼</w:instrText>
+      </w:r>
+      <w:r>
+        <w:instrText>150–180 years in this scenario. FUN replicates the N uptake response in the experimental N fertilization from a modeled N fertilization. However, FUN cannot replicate the N uptake response in the experimental CO2 fertilization from a modeled CO2 fertilization; nonetheless, the correct response is obtained when differences in root biomass are included. Finally, N-limitation decreases biomass by 50 Pg C on average globally for the DGVMs. We propose this model as being suitable for inclusion in the new generation of Earth system models that aim to describe the global N cycle.","author":[{"dropping-particle":"","family":"Fisher","given":"Joshua B","non-dropping-particle":"","parse-names":false,"suffix":""},{"dropping-particle":"","family":"Sitch","given":"S","non-dropping-particle":"","parse-names":false,"suffix":""},{"dropping-particle":"","family":"Malhi","given":"Yadvinder","non-dropping-particle":"","parse-names":false,"suffix":""},{"dropping-particle":"","family":"Fisher","given":"Rosie A","non-dropping-particle":"","parse-names":false,"suffix":""},{"dropping-particle":"","family":"Huntingford","given":"Chris","non-dropping-particle":"","parse-names":false,"suffix":""},{"dropping-particle":"","family":"Tan","given":"S-Y","non-dropping-particle":"","parse-names":false,"suffix":""}],"container-title":"Global Biogeochemical Cycles","id":"ITEM-2","issue":"1","issued":{"date-parts":[["2010"]]},"page":"1-17","title":"Carbon cost of plant nitrogen acquisition: A mechanistic, globally applicable model of plant nitrogen uptake, retranslocation, and fixation","type":"article-journal","volume":"24"},"uris":["http://www.mendeley.com/documents/?uuid=f2a4ae03-d445-47b6-9512-280f5efd13fa"]}],"mendeley":{"formattedCitation":"(Fisher &lt;i&gt;et al.&lt;/i&gt;, 2010; Brzostek &lt;i&gt;et al.&lt;/i&gt;, 2014)","plainTextFormattedCitation":"(Fisher et al., 2010; Brzostek et al., 2014)","previouslyFormattedCitation":"(Fisher &lt;i&gt;et al.&lt;/i&gt;, 2010; Brzostek &lt;i&gt;et al.&lt;/i&gt;, 2014)"},"properties":{"noteIndex":0},"schema":"https://github.com/citation-style-language/schema/raw/master/csl-citation.json"}</w:instrText>
+      </w:r>
+      <w:r>
+        <w:fldChar w:fldCharType="separate"/>
+      </w:r>
+      <w:r>
+        <w:rPr>
+          <w:noProof/>
+        </w:rPr>
+        <w:t xml:space="preserve">(Fisher </w:t>
       </w:r>
       <w:r>
         <w:rPr>
@@ -1076,46 +1228,41 @@
         <w:rPr>
           <w:noProof/>
         </w:rPr>
-        <w:t>, 2015)</w:t>
+        <w:t xml:space="preserve">, 2010; Brzostek </w:t>
+      </w:r>
+      <w:r>
+        <w:rPr>
+          <w:i/>
+          <w:noProof/>
+        </w:rPr>
+        <w:t>et al.</w:t>
+      </w:r>
+      <w:r>
+        <w:rPr>
+          <w:noProof/>
+        </w:rPr>
+        <w:t>, 2014)</w:t>
       </w:r>
       <w:r>
         <w:fldChar w:fldCharType="end"/>
       </w:r>
       <w:r>
-        <w:t xml:space="preserve">. </w:t>
-      </w:r>
-      <w:r>
-        <w:t>Photosynthesis links carbon and nitrogen cycles by fixing carbon dioxide drawn into the atmosphere into simple sugars</w:t>
-      </w:r>
-      <w:r>
-        <w:t>, also known as photosynthate,</w:t>
-      </w:r>
-      <w:r>
-        <w:t xml:space="preserve"> </w:t>
-      </w:r>
-      <w:r>
-        <w:t>through</w:t>
-      </w:r>
-      <w:r>
-        <w:t xml:space="preserve"> a series of reactions </w:t>
-      </w:r>
-      <w:r>
-        <w:t>with</w:t>
-      </w:r>
-      <w:r>
-        <w:t xml:space="preserve"> enzymes </w:t>
-      </w:r>
-      <w:r>
-        <w:t>with</w:t>
-      </w:r>
-      <w:r>
-        <w:t xml:space="preserve"> high nitrogen requirements to build and maintain </w:t>
+        <w:t xml:space="preserve">, including nitrogen acquisition via </w:t>
+      </w:r>
+      <w:r>
+        <w:t>direct uptake, carbon-for-n</w:t>
+      </w:r>
+      <w:r>
+        <w:t>itrogen</w:t>
+      </w:r>
+      <w:r>
+        <w:t xml:space="preserve"> exchange via symbioses with mycorrhizal fungi </w:t>
       </w:r>
       <w:r>
         <w:fldChar w:fldCharType="begin" w:fldLock="1"/>
       </w:r>
       <w:r>
-        <w:instrText>ADDIN CSL_CITATION {"citationItems":[{"id":"ITEM-1","itemData":{"DOI":"10.1007/BF00377192","ISSN":"0029-8549","author":[{"dropping-particle":"","family":"Evans","given":"John R","non-dropping-particle":"","parse-names":false,"suffix":""}],"container-title":"Oecologia","id":"ITEM-1","issue":"1","issued":{"date-parts":[["1989","1"]]},"page":"9-19","title":"Photosynthesis and nitrogen relationships in leaves of C3 plants","type":"article-journal","volume":"78"},"uris":["http://www.mendeley.com/documents/?uuid=20ca2eec-0707-46d9-b95a-10c6371d8aab"]},{"id":"ITEM-2","itemData":{"author":[{"dropping-particle":"","family":"Evans","given":"John R","non-dropping-particle":"","parse-names":false,"suffix":""},{"dropping-particle":"","family":"Seemann","given":"Jeffrey R","non-dropping-particle":"","parse-names":false,"suffix":""}],"container-title":"Photosynthesis","id":"ITEM-2","issued":{"date-parts":[["1989"]]},"page":"183-205","title":"The allocation of protein nitrogen in the photosynthetic apparatus: costs, consequences, and control","type":"article-journal","volume":"8"},"uris":["http://www.mendeley.com/documents/?uuid=b85d6cb6-b3cb-471b-9b1b-d018e804566a"]}],"mendeley":{"formattedCitation":"(Evans &amp; Seemann, 1989; Evans, 1989)","plainTextFormattedCitation":"(Evans &amp; Seemann, 1989; Evans, 1989)","previouslyFormattedCitation":"(Evans &amp; Seemann, 1989; Evans, 1989)"},"properties":{"noteIndex":0},"schema":"https://github.com/citation-style-language/schema/raw/master/csl-citation.json"}</w:instrText>
+        <w:instrText>ADDIN CSL_CITATION {"citationItems":[{"id":"ITEM-1","itemData":{"author":[{"dropping-particle":"","family":"Smith","given":"Sally E","non-dropping-particle":"","parse-names":false,"suffix":""},{"dropping-particle":"","family":"Read","given":"David J","non-dropping-particle":"","parse-names":false,"suffix":""}],"id":"ITEM-1","issued":{"date-parts":[["2008"]]},"title":"Mycorrhizal Symbiosis","type":"book"},"uris":["http://www.mendeley.com/documents/?uuid=7de52699-7fb0-461b-b0db-02c8da38a432"]}],"mendeley":{"formattedCitation":"(Smith &amp; Read, 2008)","plainTextFormattedCitation":"(Smith &amp; Read, 2008)","previouslyFormattedCitation":"(Smith &amp; Read, 2008)"},"properties":{"noteIndex":0},"schema":"https://github.com/citation-style-language/schema/raw/master/csl-citation.json"}</w:instrText>
       </w:r>
       <w:r>
         <w:fldChar w:fldCharType="separate"/>
@@ -1124,41 +1271,34 @@
         <w:rPr>
           <w:noProof/>
         </w:rPr>
-        <w:t>(Evans &amp; Seemann, 1989; Evans, 1989)</w:t>
+        <w:t>(Smith &amp; Read, 2008)</w:t>
       </w:r>
       <w:r>
         <w:fldChar w:fldCharType="end"/>
       </w:r>
       <w:r>
-        <w:t xml:space="preserve">. While recent photosynthate can be accumulated as biomass or lost through respiration, plants must allocate photosynthate belowground to acquire nutrients or water. Photosynthate allocated belowground </w:t>
-      </w:r>
-      <w:r>
-        <w:lastRenderedPageBreak/>
-        <w:t xml:space="preserve">can be </w:t>
-      </w:r>
-      <w:r>
-        <w:t xml:space="preserve">used to acquire nutrients through multiple nutrient acquisition strategies, including root construction to acquire nutrients via direct uptake pathways, carbon-for-nutrient exchange via symbioses with mycorrhizal fungi </w:t>
-      </w:r>
-      <w:r>
-        <w:fldChar w:fldCharType="begin" w:fldLock="1"/>
-      </w:r>
-      <w:r>
-        <w:instrText>ADDIN CSL_CITATION {"citationItems":[{"id":"ITEM-1","itemData":{"author":[{"dropping-particle":"","family":"Smith","given":"Sally E","non-dropping-particle":"","parse-names":false,"suffix":""},{"dropping-particle":"","family":"Read","given":"David J","non-dropping-particle":"","parse-names":false,"suffix":""}],"id":"ITEM-1","issued":{"date-parts":[["2008"]]},"title":"Mycorrhizal Symbiosis","type":"book"},"uris":["http://www.mendeley.com/documents/?uuid=7de52699-7fb0-461b-b0db-02c8da38a432"]}],"mendeley":{"formattedCitation":"(Smith &amp; Read, 2008)","plainTextFormattedCitation":"(Smith &amp; Read, 2008)","previouslyFormattedCitation":"(Smith &amp; Read, 2008)"},"properties":{"noteIndex":0},"schema":"https://github.com/citation-style-language/schema/raw/master/csl-citation.json"}</w:instrText>
-      </w:r>
-      <w:r>
-        <w:fldChar w:fldCharType="separate"/>
-      </w:r>
-      <w:r>
-        <w:rPr>
-          <w:noProof/>
-        </w:rPr>
-        <w:t>(Smith &amp; Read, 2008)</w:t>
-      </w:r>
-      <w:r>
-        <w:fldChar w:fldCharType="end"/>
-      </w:r>
-      <w:r>
-        <w:t xml:space="preserve">, carbon-for-nutrient exchange via symbioses with symbiotic nitrogen-fixing bacteria (), or through root exudation that primes free-living soil microbial communities in the rhizosphere </w:t>
+        <w:t>, carbon-for-n</w:t>
+      </w:r>
+      <w:r>
+        <w:t>itrogen</w:t>
+      </w:r>
+      <w:r>
+        <w:t xml:space="preserve"> exchange via symbioses with symbiotic nitrogen-fixing bacteria (</w:t>
+      </w:r>
+      <w:r>
+        <w:rPr>
+          <w:highlight w:val="yellow"/>
+        </w:rPr>
+        <w:t>cite</w:t>
+      </w:r>
+      <w:r>
+        <w:t>), or through root exudat</w:t>
+      </w:r>
+      <w:r>
+        <w:t>ion</w:t>
+      </w:r>
+      <w:r>
+        <w:t xml:space="preserve"> that primes free-living microbial communities in the rhizosphere </w:t>
       </w:r>
       <w:r>
         <w:fldChar w:fldCharType="begin" w:fldLock="1"/>
@@ -1214,12 +1354,70 @@
         <w:ind w:firstLine="720"/>
       </w:pPr>
       <w:r>
-        <w:t xml:space="preserve">Soil nitrogen availability can alter linkages between carbon and nitrogen cycle dynamics, particularly those regulated by photosynthesis. Increases in soil nitrogen availability generally increases plant nitrogen uptake (), a pattern that is often linked to increased leaf nitrogen allocation (), photosynthetic capacity (), net primary productivity </w:t>
+        <w:t>Soil nitrogen availability can alter linkages between carbon and nitrogen cycle dynamics</w:t>
+      </w:r>
+      <w:r>
+        <w:t xml:space="preserve">, particularly linkages that are driven by photosynthetic processes. </w:t>
+      </w:r>
+      <w:r>
+        <w:t>Increas</w:t>
+      </w:r>
+      <w:r>
+        <w:t>ing</w:t>
+      </w:r>
+      <w:r>
+        <w:t xml:space="preserve"> soil nitrogen availability </w:t>
+      </w:r>
+      <w:r>
+        <w:t>generally increases plant nitrogen uptake</w:t>
+      </w:r>
+      <w:r>
+        <w:t xml:space="preserve"> (), a pattern that </w:t>
+      </w:r>
+      <w:r>
+        <w:t xml:space="preserve">usually corresponds with an increase in </w:t>
+      </w:r>
+      <w:r>
+        <w:t xml:space="preserve">leaf nitrogen allocation </w:t>
       </w:r>
       <w:r>
         <w:fldChar w:fldCharType="begin" w:fldLock="1"/>
       </w:r>
       <w:r>
+        <w:instrText>ADDIN CSL_CITATION {"citationItems":[{"id":"ITEM-1","itemData":{"DOI":"10.1038/s41559-018-0790-1","ISSN":"2397-334X","author":[{"dropping-particle":"","family":"Firn","given":"Jennifer","non-dropping-particle":"","parse-names":false,"suffix":""},{"dropping-particle":"","family":"McGree","given":"James M","non-dropping-particle":"","parse-names":false,"suffix":""},{"dropping-particle":"","family":"Harvey","given":"Eric","non-dropping-particle":"","parse-names":false,"suffix":""},{"dropping-particle":"","family":"Flores-Moreno","given":"Habacuc","non-dropping-particle":"","parse-names":false,"suffix":""},{"dropping-particle":"","family":"Schütz","given":"Martin","non-dropping-particle":"","parse-names":false,"suffix":""},{"dropping-particle":"","family":"Buckley","given":"Yvonne M","non-dropping-particle":"","parse-names":false,"suffix":""},{"dropping-particle":"","family":"Borer","given":"Elizabeth T","non-dropping-particle":"","parse-names":false,"suffix":""},{"dropping-particle":"","family":"Seabloom","given":"Eric W","non-dropping-particle":"","parse-names":false,"suffix":""},{"dropping-particle":"","family":"Pierre","given":"Kimberly J","non-dropping-particle":"La","parse-names":false,"suffix":""},{"dropping-particle":"","family":"MacDougall","given":"Andrew S","non-dropping-particle":"","parse-names":false,"suffix":""},{"dropping-particle":"","family":"Prober","given":"Suzanne M","non-dropping-particle":"","parse-names":false,"suffix":""},{"dropping-particle":"","family":"Stevens","given":"Carly J","non-dropping-particle":"","parse-names":false,"suffix":""},{"dropping-particle":"","family":"Sullivan","given":"Lauren L","non-dropping-particle":"","parse-names":false,"suffix":""},{"dropping-particle":"","family":"Porter","given":"Erica","non-dropping-particle":"","parse-names":false,"suffix":""},{"dropping-particle":"","family":"Ladouceur","given":"Emma","non-dropping-particle":"","parse-names":false,"suffix":""},{"dropping-particle":"","family":"Allen","given":"Charlotte","non-dropping-particle":"","parse-names":false,"suffix":""},{"dropping-particle":"","family":"Moromizato","given":"Karine H","non-dropping-particle":"","parse-names":false,"suffix":""},{"dropping-particle":"","family":"Morgan","given":"John W","non-dropping-particle":"","parse-names":false,"suffix":""},{"dropping-particle":"","family":"Harpole","given":"W Stanley","non-dropping-particle":"","parse-names":false,"suffix":""},{"dropping-particle":"","family":"Hautier","given":"Yann","non-dropping-particle":"","parse-names":false,"suffix":""},{"dropping-particle":"","family":"Eisenhauer","given":"Nico","non-dropping-particle":"","parse-names":false,"suffix":""},{"dropping-particle":"","family":"Wright","given":"Justin P","non-dropping-particle":"","parse-names":false,"suffix":""},{"dropping-particle":"","family":"Adler","given":"Peter B","non-dropping-particle":"","parse-names":false,"suffix":""},{"dropping-particle":"","family":"Arnillas","given":"Carlos Alberto","non-dropping-particle":"","parse-names":false,"suffix":""},{"dropping-particle":"","family":"Bakker","given":"Jonathan D","non-dropping-particle":"","parse-names":false,"suffix":""},{"dropping-particle":"","family":"Biederman","given":"Lori","non-dropping-particle":"","parse-names":false,"suffix":""},{"dropping-particle":"","family":"Broadbent","given":"Arthur A D","non-dropping-particle":"","parse-names":false,"suffix":""},{"dropping-particle":"","family":"Brown","given":"Cynthia S","non-dropping-particle":"","parse-names":false,"suffix":""},{"dropping-particle":"","family":"Bugalho","given":"Miguel N","non-dropping-particle":"","parse-names":false,"suffix":""},{"dropping-particle":"","family":"Caldeira","given":"Maria C","non-dropping-particle":"","parse-names":false,"suffix":""},{"dropping-particle":"","family":"Cleland","given":"Elsa E","non-dropping-particle":"","parse-names":false,"suffix":""},{"dropping-particle":"","family":"Ebeling","given":"Anne","non-dropping-particle":"","parse-names":false,"suffix":""},{"dropping-particle":"","family":"Fay","given":"Philip A","non-dropping-particle":"","parse-names":false,"suffix":""},{"dropping-particle":"","family":"Hagenah","given":"Nicole","non-dropping-particle":"","parse-names":false,"suffix":""},{"dropping-particle":"","family":"Kleinhesselink","given":"Andrew R","non-dropping-particle":"","parse-names":false,"suffix":""},{"dropping-particle":"","family":"Mitchell","given":"Rachel","non-dropping-particle":"","parse-names":false,"suffix":""},{"dropping-particle":"","family":"Moore","given":"Joslin L","non-dropping-particle":"","parse-names":false,"suffix":""},{"dropping-particle":"","family":"Nogueira","given":"Carla","non-dropping-particle":"","parse-names":false,"suffix":""},{"dropping-particle":"","family":"Peri","given":"Pablo Luis","non-dropping-particle":"","parse-names":false,"suffix":""},{"dropping-particle":"","family":"Roscher","given":"Christiane","non-dropping-particle":"","parse-names":false,"suffix":""},{"dropping-particle":"","family":"Smith","given":"Melinda D","non-dropping-particle":"","parse-names":false,"suffix":""},{"dropping-particle":"","family":"Wragg","given":"Peter D","non-dropping-particle":"","parse-names":false,"suffix":""},{"dropping-particle":"","family":"Risch","given":"Anita C","non-dropping-particle":"","parse-names":false,"suffix":""}],"container-title":"Nature Ecology &amp; Evolution","id":"ITEM-1","issue":"3","issued":{"date-parts":[["2019","3","4"]]},"page":"400-406","title":"Leaf nutrients, not specific leaf area, are consistent indicators of elevated nutrient inputs","type":"article-journal","volume":"3"},"uris":["http://www.mendeley.com/documents/?uuid=aa4fd087-f2a3-4dc4-b20c-8e5dbc931ba3"]}],"mendeley":{"formattedCitation":"(Firn &lt;i&gt;et al.&lt;/i&gt;, 2019)","plainTextFormattedCitation":"(Firn et al., 2019)","previouslyFormattedCitation":"(Firn &lt;i&gt;et al.&lt;/i&gt;, 2019)"},"properties":{"noteIndex":0},"schema":"https://github.com/citation-style-language/schema/raw/master/csl-citation.json"}</w:instrText>
+      </w:r>
+      <w:r>
+        <w:fldChar w:fldCharType="separate"/>
+      </w:r>
+      <w:r>
+        <w:rPr>
+          <w:noProof/>
+        </w:rPr>
+        <w:t xml:space="preserve">(Firn </w:t>
+      </w:r>
+      <w:r>
+        <w:rPr>
+          <w:i/>
+          <w:noProof/>
+        </w:rPr>
+        <w:t>et al.</w:t>
+      </w:r>
+      <w:r>
+        <w:rPr>
+          <w:noProof/>
+        </w:rPr>
+        <w:t>, 2019)</w:t>
+      </w:r>
+      <w:r>
+        <w:fldChar w:fldCharType="end"/>
+      </w:r>
+      <w:r>
+        <w:t xml:space="preserve">, photosynthetic capacity (), net primary productivity </w:t>
+      </w:r>
+      <w:r>
+        <w:fldChar w:fldCharType="begin" w:fldLock="1"/>
+      </w:r>
+      <w:r>
         <w:instrText>ADDIN CSL_CITATION {"citationItems":[{"id":"ITEM-1","itemData":{"DOI":"10.1890/06-2057.1","abstract":"Our meta-analysis of 126 nitrogen addition experiments evaluated nitrogen (N) limitation of net primary production (NPP) in terrestrial ecosystems. We tested the hypothesis that N limitation is widespread among biomes and influenced by geography and climate. We used the response ratio (R ffi ANPPN/ANPPctrl) of aboveground plant growth in fertilized to control plots and found that most ecosystems are nitrogen limited with an average 29% growth response to nitrogen (i.e., R ¼ 1.29). The response ratio was significant within temperate forests (R ¼ 1.19), tropical forests (R ¼ 1.60), temperate grasslands (R ¼ 1.53), tropical grasslands (R ¼ 1.26), wetlands (R ¼ 1.16), and tundra (R ¼ 1.35), but not deserts. Eight tropical forest studies had been conducted on very young volcanic soils in Hawaii, and this subgroup was strongly N limited (R ¼ 2.13), which resulted in a negative correlation between forest R and latitude. The degree of N limitation in the remainder of the tropical forest studies (R ¼ 1.20) was comparable to that of temperate forests, and when the young Hawaiian subgroup was excluded, forest R did not vary with latitude. Grassland response increased with latitude, but was independent of temperature and precipitation. These results suggest that the global N and C cycles interact strongly and that geography can mediate ecosystem response to N within certain biome types.","author":[{"dropping-particle":"","family":"LeBauer","given":"David S","non-dropping-particle":"","parse-names":false,"suffix":""},{"dropping-particle":"","family":"Treseder","given":"Kathleen","non-dropping-particle":"","parse-names":false,"suffix":""}],"container-title":"Ecology","id":"ITEM-1","issue":"2","issued":{"date-parts":[["2008"]]},"page":"371-379","title":"Nitrogen limitation of net primary productivity","type":"article-journal","volume":"89"},"uris":["http://www.mendeley.com/documents/?uuid=9a0f3748-3fb9-483a-aeb3-fcaab5fa4acc"]}],"mendeley":{"formattedCitation":"(LeBauer &amp; Treseder, 2008)","plainTextFormattedCitation":"(LeBauer &amp; Treseder, 2008)","previouslyFormattedCitation":"(LeBauer &amp; Treseder, 2008)"},"properties":{"noteIndex":0},"schema":"https://github.com/citation-style-language/schema/raw/master/csl-citation.json"}</w:instrText>
       </w:r>
       <w:r>
@@ -1235,12 +1433,52 @@
         <w:fldChar w:fldCharType="end"/>
       </w:r>
       <w:r>
-        <w:t xml:space="preserve">, and whole plant growth (). The common positive relationship between soil nitrogen availability, leaf nitrogen allocation, and photosynthetic capacity serves as the basis for how many terrestrial biosphere models estimate photosynthetic capacity within plant functional groups </w:t>
+        <w:t xml:space="preserve">, and whole plant growth </w:t>
       </w:r>
       <w:r>
         <w:fldChar w:fldCharType="begin" w:fldLock="1"/>
       </w:r>
       <w:r>
+        <w:instrText>ADDIN CSL_CITATION {"citationItems":[{"id":"ITEM-1","itemData":{"DOI":"10.1111/gcb.15071","ISSN":"1354-1013","abstract":"A mechanistic understanding of plant photosynthetic response is needed to reliably predict changes in terrestrial carbon (C) gain under conditions of chronically elevated atmospheric nitrogen (N) deposition. Here, using 2,683 observations from 240 jour- nal articles, we conducted a global meta-analysis to reveal effects of N addition on 14 photosynthesis-related traits and affecting moderators. We found that across 320 terrestrial plant species, leaf N was enhanced comparably on mass basis (Nmass , +18.4%) and area basis (Narea, +14.3%), with no changes in specific leaf area or leaf mass per area. Total leaf area (TLA) was increased significantly, as indicated by the in- creases in total leaf biomass (+46.5%), leaf area per plant (+29.7%), and leaf area index (LAI, +24.4%). To a lesser extent than for TLA, N addition significantly enhanced leaf photosynthetic rate per area (Aarea, +12.6%), stomatal conductance (gs, +7.5%), and transpiration rate (E, +10.5%). The responses of Aarea were positively related with that of gs, with no changes in instantaneous water-use efficiency and only slight in- creases in long-term water-use efficiency (+2.5%) inferred from 13C composition. The responses of traits depended on biological, experimental, and environmental moder- ators. As experimental duration and N load increased, the responses of LAI and Aarea diminished while that of E increased significantly. The observed patterns of increases in both TLA and E indicate that N deposition will increase the amount of water used by plants. Taken together, N deposition will enhance gross photosynthetic C gain of the terrestrial plants while increasing their water loss to the atmosphere, but the effects on C gain might diminish over time and that on plant water use would be am- plified if N deposition persists","author":[{"dropping-particle":"","family":"Liang","given":"Xingyun","non-dropping-particle":"","parse-names":false,"suffix":""},{"dropping-particle":"","family":"Zhang","given":"Tong","non-dropping-particle":"","parse-names":false,"suffix":""},{"dropping-particle":"","family":"Lu","given":"Xiankai","non-dropping-particle":"","parse-names":false,"suffix":""},{"dropping-particle":"","family":"Ellsworth","given":"David S","non-dropping-particle":"","parse-names":false,"suffix":""},{"dropping-particle":"","family":"BassiriRad","given":"Hormoz","non-dropping-particle":"","parse-names":false,"suffix":""},{"dropping-particle":"","family":"You","given":"Chengming","non-dropping-particle":"","parse-names":false,"suffix":""},{"dropping-particle":"","family":"Wang","given":"Dong","non-dropping-particle":"","parse-names":false,"suffix":""},{"dropping-particle":"","family":"He","given":"Pengcheng","non-dropping-particle":"","parse-names":false,"suffix":""},{"dropping-particle":"","family":"Deng","given":"Qi","non-dropping-particle":"","parse-names":false,"suffix":""},{"dropping-particle":"","family":"Liu","given":"Hui","non-dropping-particle":"","parse-names":false,"suffix":""},{"dropping-particle":"","family":"Mo","given":"Jiangming","non-dropping-particle":"","parse-names":false,"suffix":""},{"dropping-particle":"","family":"Ye","given":"Qing","non-dropping-particle":"","parse-names":false,"suffix":""}],"container-title":"Global Change Biology","id":"ITEM-1","issue":"6","issued":{"date-parts":[["2020","6","8"]]},"page":"3585-3600","title":"Global response patterns of plant photosynthesis to nitrogen addition: A meta‐analysis","type":"article-journal","volume":"26"},"uris":["http://www.mendeley.com/documents/?uuid=c936a49f-196c-406d-ac18-be1d835be620"]}],"mendeley":{"formattedCitation":"(Liang &lt;i&gt;et al.&lt;/i&gt;, 2020)","plainTextFormattedCitation":"(Liang et al., 2020)","previouslyFormattedCitation":"(Liang &lt;i&gt;et al.&lt;/i&gt;, 2020)"},"properties":{"noteIndex":0},"schema":"https://github.com/citation-style-language/schema/raw/master/csl-citation.json"}</w:instrText>
+      </w:r>
+      <w:r>
+        <w:fldChar w:fldCharType="separate"/>
+      </w:r>
+      <w:r>
+        <w:rPr>
+          <w:noProof/>
+        </w:rPr>
+        <w:t xml:space="preserve">(Liang </w:t>
+      </w:r>
+      <w:r>
+        <w:rPr>
+          <w:i/>
+          <w:noProof/>
+        </w:rPr>
+        <w:t>et al.</w:t>
+      </w:r>
+      <w:r>
+        <w:rPr>
+          <w:noProof/>
+        </w:rPr>
+        <w:t>, 2020)</w:t>
+      </w:r>
+      <w:r>
+        <w:fldChar w:fldCharType="end"/>
+      </w:r>
+      <w:r>
+        <w:t xml:space="preserve">. </w:t>
+      </w:r>
+      <w:r>
+        <w:t>The common positive relationships</w:t>
+      </w:r>
+      <w:r>
+        <w:t xml:space="preserve"> between soil nitrogen availability, leaf nitrogen allocation, and photosynthetic capacity serves as the basis for how many terrestrial biosphere models estimate photosynthetic capacity within plant functional groups </w:t>
+      </w:r>
+      <w:r>
+        <w:fldChar w:fldCharType="begin" w:fldLock="1"/>
+      </w:r>
+      <w:r>
         <w:instrText>ADDIN CSL_CITATION {"citationItems":[{"id":"ITEM-1","itemData":{"DOI":"10.1111/nph.14283","ISSN":"0028646X","author":[{"dropping-particle":"","family":"Rogers","given":"Alistair","non-dropping-particle":"","parse-names":false,"suffix":""},{"dropping-particle":"","family":"Medlyn","given":"Belinda E","non-dropping-particle":"","parse-names":false,"suffix":""},{"dropping-particle":"","family":"Dukes","given":"Jeffrey S","non-dropping-particle":"","parse-names":false,"suffix":""},{"dropping-particle":"","family":"Bonan","given":"Gordon","non-dropping-particle":"","parse-names":false,"suffix":""},{"dropping-particle":"","family":"Caemmerer","given":"Susanne","non-dropping-particle":"von","parse-names":false,"suffix":""},{"dropping-particle":"","family":"Dietze","given":"Michael C","non-dropping-particle":"","parse-names":false,"suffix":""},{"dropping-particle":"","family":"Kattge","given":"Jens","non-dropping-particle":"","parse-names":false,"suffix":""},{"dropping-particle":"","family":"Leakey","given":"Andrew D B","non-dropping-particle":"","parse-names":false,"suffix":""},{"dropping-particle":"","family":"Mercado","given":"Lina M","non-dropping-particle":"","parse-names":false,"suffix":""},{"dropping-particle":"","family":"Niinemets","given":"Ülo","non-dropping-particle":"","parse-names":false,"suffix":""},{"dropping-particle":"","family":"Prentice","given":"I Colin","non-dropping-particle":"","parse-names":false,"suffix":""},{"dropping-particle":"","family":"Serbin","given":"Shawn P","non-dropping-particle":"","parse-names":false,"suffix":""},{"dropping-particle":"","family":"Sitch","given":"Stephen","non-dropping-particle":"","parse-names":false,"suffix":""},{"dropping-particle":"","family":"Way","given":"Danielle A","non-dropping-particle":"","parse-names":false,"suffix":""},{"dropping-particle":"","family":"Zaehle","given":"Sönke","non-dropping-particle":"","parse-names":false,"suffix":""}],"container-title":"New Phytologist","id":"ITEM-1","issue":"1","issued":{"date-parts":[["2017","1"]]},"page":"22-42","title":"A roadmap for improving the representation of photosynthesis in Earth system models","type":"article-journal","volume":"213"},"uris":["http://www.mendeley.com/documents/?uuid=2b8771ac-5f1d-4259-ab38-c0c6999be44d"]},{"id":"ITEM-2","itemData":{"DOI":"10.1111/j.1365-2486.2012.02797.x","ISSN":"13541013","PMID":"23504720","abstract":"To realistically simulate climate feedbacks from the land surface to the atmosphere, models must replicate the responses of plants to environmental changes. Several processes, operating at various scales, cause the responses of photosynthesis and plant respiration to temperature and CO2 to change over time of exposure to new or changing environmental conditions. Here, we review the latest empirical evidence that short-term responses of plant carbon exchange rates to temperature and CO2 are modified by plant photosynthetic and respiratory acclimation as well as biogeochemical feedbacks. We assess the frequency with which these responses have been incorporated into vegetation models, and highlight recently designed algorithms that can facilitate their incorporation. Few models currently include representations of the long-term plant responses that have been recorded by empirical studies, likely because these responses are still poorly understood at scales relevant for models. Studies show that, at a regional scale, simulated carbon flux between the atmosphere and vegetation can dramatically differ between versions of models that do and do not include acclimation. However, the realism of these results is difficult to evaluate, as algorithm development is still in an early stage, and a limited number of data are available. We provide a series of recommendations that suggest how a combination of empirical and modeling studies can produce mechanistic algorithms that will realistically simulate longer term responses within global-scale models. © 2012 Blackwell Publishing Ltd.","author":[{"dropping-particle":"","family":"Smith","given":"Nicholas G","non-dropping-particle":"","parse-names":false,"suffix":""},{"dropping-particle":"","family":"Dukes","given":"Jeffrey S","non-dropping-particle":"","parse-names":false,"suffix":""}],"container-title":"Global Change Biology","id":"ITEM-2","issue":"1","issued":{"date-parts":[["2013"]]},"page":"45-63","title":"Plant respiration and photosynthesis in global-scale models: Incorporating acclimation to temperature and CO&lt;sub&gt;2&lt;/sub&gt;","type":"article-journal","volume":"19"},"uris":["http://www.mendeley.com/documents/?uuid=b45ebbbe-9cfa-41ef-9337-8bc2bfdfb16b"]}],"mendeley":{"formattedCitation":"(Smith &amp; Dukes, 2013; Rogers &lt;i&gt;et al.&lt;/i&gt;, 2017)","plainTextFormattedCitation":"(Smith &amp; Dukes, 2013; Rogers et al., 2017)","previouslyFormattedCitation":"(Smith &amp; Dukes, 2013; Rogers &lt;i&gt;et al.&lt;/i&gt;, 2017)"},"properties":{"noteIndex":0},"schema":"https://github.com/citation-style-language/schema/raw/master/csl-citation.json"}</w:instrText>
       </w:r>
       <w:r>
@@ -1275,7 +1513,13 @@
         <w:t xml:space="preserve">and </w:t>
       </w:r>
       <w:r>
-        <w:t xml:space="preserve">suggests that these linkages depend on climatic factors that modify photosynthetic demand to build and maintain photosynthetic enzymes </w:t>
+        <w:t xml:space="preserve">suggests that </w:t>
+      </w:r>
+      <w:r>
+        <w:t>these relationships</w:t>
+      </w:r>
+      <w:r>
+        <w:t xml:space="preserve"> depend on climatic factors that modify photosynthetic demand to build and maintain photosynthetic enzymes </w:t>
       </w:r>
       <w:r>
         <w:fldChar w:fldCharType="begin" w:fldLock="1"/>
@@ -1326,102 +1570,6 @@
       </w:r>
       <w:r>
         <w:t xml:space="preserve"> </w:t>
-      </w:r>
-      <w:r>
-        <w:t>Additionally, studies suggest that whole plant responses to soil nitrogen availability may be greater than leaf responses to soil nitrogen availability</w:t>
-      </w:r>
-      <w:r>
-        <w:t xml:space="preserve"> </w:t>
-      </w:r>
-      <w:r>
-        <w:fldChar w:fldCharType="begin" w:fldLock="1"/>
-      </w:r>
-      <w:r>
-        <w:instrText>ADDIN CSL_CITATION {"citationItems":[{"id":"ITEM-1","itemData":{"DOI":"10.1111/gcb.15071","ISSN":"1354-1013","abstract":"A mechanistic understanding of plant photosynthetic response is needed to reliably predict changes in terrestrial carbon (C) gain under conditions of chronically elevated atmospheric nitrogen (N) deposition. Here, using 2,683 observations from 240 jour- nal articles, we conducted a global meta-analysis to reveal effects of N addition on 14 photosynthesis-related traits and affecting moderators. We found that across 320 terrestrial plant species, leaf N was enhanced comparably on mass basis (Nmass , +18.4%) and area basis (Narea, +14.3%), with no changes in specific leaf area or leaf mass per area. Total leaf area (TLA) was increased significantly, as indicated by the in- creases in total leaf biomass (+46.5%), leaf area per plant (+29.7%), and leaf area index (LAI, +24.4%). To a lesser extent than for TLA, N addition significantly enhanced leaf photosynthetic rate per area (Aarea, +12.6%), stomatal conductance (gs, +7.5%), and transpiration rate (E, +10.5%). The responses of Aarea were positively related with that of gs, with no changes in instantaneous water-use efficiency and only slight in- creases in long-term water-use efficiency (+2.5%) inferred from 13C composition. The responses of traits depended on biological, experimental, and environmental moder- ators. As experimental duration and N load increased, the responses of LAI and Aarea diminished while that of E increased significantly. The observed patterns of increases in both TLA and E indicate that N deposition will increase the amount of water used by plants. Taken together, N deposition will enhance gross photosynthetic C gain of the terrestrial plants while increasing their water loss to the atmosphere, but the effects on C gain might diminish over time and that on plant water use would be am- plified if N deposition persists","author":[{"dropping-particle":"","family":"Liang","given":"Xingyun","non-dropping-particle":"","parse-names":false,"suffix":""},{"dropping-particle":"","family":"Zhang","given":"Tong","non-dropping-particle":"","parse-names":false,"suffix":""},{"dropping-particle":"","family":"Lu","given":"Xiankai","non-dropping-particle":"","parse-names":false,"suffix":""},{"dropping-particle":"","family":"Ellsworth","given":"David S","non-dropping-particle":"","parse-names":false,"suffix":""},{"dropping-particle":"","family":"BassiriRad","given":"Hormoz","non-dropping-particle":"","parse-names":false,"suffix":""},{"dropping-particle":"","family":"You","given":"Chengming","non-dropping-particle":"","parse-names":false,"suffix":""},{"dropping-particle":"","family":"Wang","given":"Dong","non-dropping-particle":"","parse-names":false,"suffix":""},{"dropping-particle":"","family":"He","given":"Pengcheng","non-dropping-particle":"","parse-names":false,"suffix":""},{"dropping-particle":"","family":"Deng","given":"Qi","non-dropping-particle":"","parse-names":false,"suffix":""},{"dropping-particle":"","family":"Liu","given":"Hui","non-dropping-particle":"","parse-names":false,"suffix":""},{"dropping-particle":"","family":"Mo","given":"Jiangming","non-dropping-particle":"","parse-names":false,"suffix":""},{"dropping-particle":"","family":"Ye","given":"Qing","non-dropping-particle":"","parse-names":false,"suffix":""}],"container-title":"Global Change Biology","id":"ITEM-1","issue":"6","issued":{"date-parts":[["2020","6","8"]]},"page":"3585-3600","title":"Global response patterns of plant photosynthesis to nitrogen addition: A meta‐analysis","type":"article-journal","volume":"26"},"uris":["http://www.mendeley.com/documents/?uuid=c936a49f-196c-406d-ac18-be1d835be620"]}],"mendeley":{"formattedCitation":"(Liang &lt;i&gt;et al.&lt;/i&gt;, 2020)","plainTextFormattedCitation":"(Liang et al., 2020)"},"properties":{"noteIndex":0},"schema":"https://github.com/citation-style-language/schema/raw/master/csl-citation.json"}</w:instrText>
-      </w:r>
-      <w:r>
-        <w:fldChar w:fldCharType="separate"/>
-      </w:r>
-      <w:r>
-        <w:rPr>
-          <w:noProof/>
-        </w:rPr>
-        <w:t xml:space="preserve">(Liang </w:t>
-      </w:r>
-      <w:r>
-        <w:rPr>
-          <w:i/>
-          <w:noProof/>
-        </w:rPr>
-        <w:t>et al.</w:t>
-      </w:r>
-      <w:r>
-        <w:rPr>
-          <w:noProof/>
-        </w:rPr>
-        <w:t>, 2020)</w:t>
-      </w:r>
-      <w:r>
-        <w:fldChar w:fldCharType="end"/>
-      </w:r>
-      <w:r>
-        <w:t xml:space="preserve">, and that </w:t>
-      </w:r>
-      <w:r>
-        <w:t>increases in soil nitrogen availability may reduce the proportion of leaf nitrogen that gets allocated to photosynthetic apparatuses</w:t>
-      </w:r>
-      <w:r>
-        <w:t xml:space="preserve"> </w:t>
-      </w:r>
-      <w:r>
-        <w:fldChar w:fldCharType="begin" w:fldLock="1"/>
-      </w:r>
-      <w:r>
-        <w:instrText>ADDIN CSL_CITATION {"citationItems":[{"id":"ITEM-1","itemData":{"DOI":"10.1111/gcb.15071","ISSN":"1354-1013","abstract":"A mechanistic understanding of plant photosynthetic response is needed to reliably predict changes in terrestrial carbon (C) gain under conditions of chronically elevated atmospheric nitrogen (N) deposition. Here, using 2,683 observations from 240 jour- nal articles, we conducted a global meta-analysis to reveal effects of N addition on 14 photosynthesis-related traits and affecting moderators. We found that across 320 terrestrial plant species, leaf N was enhanced comparably on mass basis (Nmass , +18.4%) and area basis (Narea, +14.3%), with no changes in specific leaf area or leaf mass per area. Total leaf area (TLA) was increased significantly, as indicated by the in- creases in total leaf biomass (+46.5%), leaf area per plant (+29.7%), and leaf area index (LAI, +24.4%). To a lesser extent than for TLA, N addition significantly enhanced leaf photosynthetic rate per area (Aarea, +12.6%), stomatal conductance (gs, +7.5%), and transpiration rate (E, +10.5%). The responses of Aarea were positively related with that of gs, with no changes in instantaneous water-use efficiency and only slight in- creases in long-term water-use efficiency (+2.5%) inferred from 13C composition. The responses of traits depended on biological, experimental, and environmental moder- ators. As experimental duration and N load increased, the responses of LAI and Aarea diminished while that of E increased significantly. The observed patterns of increases in both TLA and E indicate that N deposition will increase the amount of water used by plants. Taken together, N deposition will enhance gross photosynthetic C gain of the terrestrial plants while increasing their water loss to the atmosphere, but the effects on C gain might diminish over time and that on plant water use would be am- plified if N deposition persists","author":[{"dropping-particle":"","family":"Liang","given":"Xingyun","non-dropping-particle":"","parse-names":false,"suffix":""},{"dropping-particle":"","family":"Zhang","given":"Tong","non-dropping-particle":"","parse-names":false,"suffix":""},{"dropping-particle":"","family":"Lu","given":"Xiankai","non-dropping-particle":"","parse-names":false,"suffix":""},{"dropping-particle":"","family":"Ellsworth","given":"David S","non-dropping-particle":"","parse-names":false,"suffix":""},{"dropping-particle":"","family":"BassiriRad","given":"Hormoz","non-dropping-particle":"","parse-names":false,"suffix":""},{"dropping-particle":"","family":"You","given":"Chengming","non-dropping-particle":"","parse-names":false,"suffix":""},{"dropping-particle":"","family":"Wang","given":"Dong","non-dropping-particle":"","parse-names":false,"suffix":""},{"dropping-particle":"","family":"He","given":"Pengcheng","non-dropping-particle":"","parse-names":false,"suffix":""},{"dropping-particle":"","family":"Deng","given":"Qi","non-dropping-particle":"","parse-names":false,"suffix":""},{"dropping-particle":"","family":"Liu","given":"Hui","non-dropping-particle":"","parse-names":false,"suffix":""},{"dropping-particle":"","family":"Mo","given":"Jiangming","non-dropping-particle":"","parse-names":false,"suffix":""},{"dropping-particle":"","family":"Ye","given":"Qing","non-dropping-particle":"","parse-names":false,"suffix":""}],"container-title":"Global Change Biology","id":"ITEM-1","issue":"6","issued":{"date-parts":[["2020","6","8"]]},"page":"3585-3600","title":"Global response patterns of plant photosynthesis to nitrogen addition: A meta‐analysis","type":"article-journal","volume":"26"},"uris":["http://www.mendeley.com/documents/?uuid=c936a49f-196c-406d-ac18-be1d835be620"]}],"mendeley":{"formattedCitation":"(Liang &lt;i&gt;et al.&lt;/i&gt;, 2020)","manualFormatting":"(Liang et al., 2020","plainTextFormattedCitation":"(Liang et al., 2020)","previouslyFormattedCitation":"(Liang &lt;i&gt;et al.&lt;/i&gt;, 2020)"},"properties":{"noteIndex":0},"schema":"https://github.com/citation-style-language/schema/raw/master/csl-citation.json"}</w:instrText>
-      </w:r>
-      <w:r>
-        <w:fldChar w:fldCharType="separate"/>
-      </w:r>
-      <w:r>
-        <w:rPr>
-          <w:noProof/>
-        </w:rPr>
-        <w:t xml:space="preserve">(Liang </w:t>
-      </w:r>
-      <w:r>
-        <w:rPr>
-          <w:i/>
-          <w:noProof/>
-        </w:rPr>
-        <w:t>et al.</w:t>
-      </w:r>
-      <w:r>
-        <w:rPr>
-          <w:noProof/>
-        </w:rPr>
-        <w:t>, 2020</w:t>
-      </w:r>
-      <w:r>
-        <w:fldChar w:fldCharType="end"/>
-      </w:r>
-      <w:r>
-        <w:t xml:space="preserve">; </w:t>
-      </w:r>
-      <w:r>
-        <w:t xml:space="preserve">Waring et al., </w:t>
-      </w:r>
-      <w:r>
-        <w:rPr>
-          <w:i/>
-          <w:iCs/>
-        </w:rPr>
-        <w:t>in prep</w:t>
-      </w:r>
-      <w:r>
-        <w:t>)</w:t>
-      </w:r>
-      <w:r>
-        <w:t>.</w:t>
       </w:r>
     </w:p>
     <w:p>
@@ -1430,14 +1578,149 @@
         <w:ind w:firstLine="720"/>
       </w:pPr>
       <w:r>
+        <w:t>Soil nitrogen availability may also alter linkages between carbon and nitrogen cycle dynamics through whole plant growth.</w:t>
+      </w:r>
+    </w:p>
+    <w:p>
+      <w:pPr>
+        <w:spacing w:line="480" w:lineRule="auto"/>
+        <w:ind w:firstLine="720"/>
+      </w:pPr>
+    </w:p>
+    <w:p>
+      <w:pPr>
+        <w:spacing w:line="480" w:lineRule="auto"/>
+        <w:ind w:firstLine="720"/>
+      </w:pPr>
+      <w:r>
+        <w:t xml:space="preserve"> </w:t>
+      </w:r>
+      <w:r>
+        <w:t>Additionally, studies suggest that whole plant responses to soil nitrogen availability may be greater than leaf responses to soil nitrogen availability</w:t>
+      </w:r>
+      <w:r>
+        <w:t xml:space="preserve"> </w:t>
+      </w:r>
+      <w:r>
+        <w:fldChar w:fldCharType="begin" w:fldLock="1"/>
+      </w:r>
+      <w:r>
+        <w:instrText>ADDIN CSL_CITATION {"citationItems":[{"id":"ITEM-1","itemData":{"DOI":"10.1111/gcb.15071","ISSN":"1354-1013","abstract":"A mechanistic understanding of plant photosynthetic response is needed to reliably predict changes in terrestrial carbon (C) gain under conditions of chronically elevated atmospheric nitrogen (N) deposition. Here, using 2,683 observations from 240 jour- nal articles, we conducted a global meta-analysis to reveal effects of N addition on 14 photosynthesis-related traits and affecting moderators. We found that across 320 terrestrial plant species, leaf N was enhanced comparably on mass basis (Nmass , +18.4%) and area basis (Narea, +14.3%), with no changes in specific leaf area or leaf mass per area. Total leaf area (TLA) was increased significantly, as indicated by the in- creases in total leaf biomass (+46.5%), leaf area per plant (+29.7%), and leaf area index (LAI, +24.4%). To a lesser extent than for TLA, N addition significantly enhanced leaf photosynthetic rate per area (Aarea, +12.6%), stomatal conductance (gs, +7.5%), and transpiration rate (E, +10.5%). The responses of Aarea were positively related with that of gs, with no changes in instantaneous water-use efficiency and only slight in- creases in long-term water-use efficiency (+2.5%) inferred from 13C composition. The responses of traits depended on biological, experimental, and environmental moder- ators. As experimental duration and N load increased, the responses of LAI and Aarea diminished while that of E increased significantly. The observed patterns of increases in both TLA and E indicate that N deposition will increase the amount of water used by plants. Taken together, N deposition will enhance gross photosynthetic C gain of the terrestrial plants while increasing their water loss to the atmosphere, but the effects on C gain might diminish over time and that on plant water use would be am- plified if N deposition persists","author":[{"dropping-particle":"","family":"Liang","given":"Xingyun","non-dropping-particle":"","parse-names":false,"suffix":""},{"dropping-particle":"","family":"Zhang","given":"Tong","non-dropping-particle":"","parse-names":false,"suffix":""},{"dropping-particle":"","family":"Lu","given":"Xiankai","non-dropping-particle":"","parse-names":false,"suffix":""},{"dropping-particle":"","family":"Ellsworth","given":"David S","non-dropping-particle":"","parse-names":false,"suffix":""},{"dropping-particle":"","family":"BassiriRad","given":"Hormoz","non-dropping-particle":"","parse-names":false,"suffix":""},{"dropping-particle":"","family":"You","given":"Chengming","non-dropping-particle":"","parse-names":false,"suffix":""},{"dropping-particle":"","family":"Wang","given":"Dong","non-dropping-particle":"","parse-names":false,"suffix":""},{"dropping-particle":"","family":"He","given":"Pengcheng","non-dropping-particle":"","parse-names":false,"suffix":""},{"dropping-particle":"","family":"Deng","given":"Qi","non-dropping-particle":"","parse-names":false,"suffix":""},{"dropping-particle":"","family":"Liu","given":"Hui","non-dropping-particle":"","parse-names":false,"suffix":""},{"dropping-particle":"","family":"Mo","given":"Jiangming","non-dropping-particle":"","parse-names":false,"suffix":""},{"dropping-particle":"","family":"Ye","given":"Qing","non-dropping-particle":"","parse-names":false,"suffix":""}],"container-title":"Global Change Biology","id":"ITEM-1","issue":"6","issued":{"date-parts":[["2020","6","8"]]},"page":"3585-3600","title":"Global response patterns of plant photosynthesis to nitrogen addition: A meta‐analysis","type":"article-journal","volume":"26"},"uris":["http://www.mendeley.com/documents/?uuid=c936a49f-196c-406d-ac18-be1d835be620"]}],"mendeley":{"formattedCitation":"(Liang &lt;i&gt;et al.&lt;/i&gt;, 2020)","plainTextFormattedCitation":"(Liang et al., 2020)","previouslyFormattedCitation":"(Liang &lt;i&gt;et al.&lt;/i&gt;, 2020)"},"properties":{"noteIndex":0},"schema":"https://github.com/citation-style-language/schema/raw/master/csl-citation.json"}</w:instrText>
+      </w:r>
+      <w:r>
+        <w:fldChar w:fldCharType="separate"/>
+      </w:r>
+      <w:r>
+        <w:rPr>
+          <w:noProof/>
+        </w:rPr>
+        <w:t xml:space="preserve">(Liang </w:t>
+      </w:r>
+      <w:r>
+        <w:rPr>
+          <w:i/>
+          <w:noProof/>
+        </w:rPr>
+        <w:t>et al.</w:t>
+      </w:r>
+      <w:r>
+        <w:rPr>
+          <w:noProof/>
+        </w:rPr>
+        <w:t>, 2020)</w:t>
+      </w:r>
+      <w:r>
+        <w:fldChar w:fldCharType="end"/>
+      </w:r>
+      <w:r>
+        <w:t xml:space="preserve">, and that </w:t>
+      </w:r>
+      <w:r>
+        <w:t xml:space="preserve">increases </w:t>
+      </w:r>
+      <w:r>
+        <w:lastRenderedPageBreak/>
+        <w:t>in soil nitrogen availability may reduce the proportion of leaf nitrogen that gets allocated to photosynthetic apparatuses</w:t>
+      </w:r>
+      <w:r>
+        <w:t xml:space="preserve"> </w:t>
+      </w:r>
+      <w:r>
+        <w:fldChar w:fldCharType="begin" w:fldLock="1"/>
+      </w:r>
+      <w:r>
+        <w:instrText>ADDIN CSL_CITATION {"citationItems":[{"id":"ITEM-1","itemData":{"DOI":"10.1111/gcb.15071","ISSN":"1354-1013","abstract":"A mechanistic understanding of plant photosynthetic response is needed to reliably predict changes in terrestrial carbon (C) gain under conditions of chronically elevated atmospheric nitrogen (N) deposition. Here, using 2,683 observations from 240 jour- nal articles, we conducted a global meta-analysis to reveal effects of N addition on 14 photosynthesis-related traits and affecting moderators. We found that across 320 terrestrial plant species, leaf N was enhanced comparably on mass basis (Nmass , +18.4%) and area basis (Narea, +14.3%), with no changes in specific leaf area or leaf mass per area. Total leaf area (TLA) was increased significantly, as indicated by the in- creases in total leaf biomass (+46.5%), leaf area per plant (+29.7%), and leaf area index (LAI, +24.4%). To a lesser extent than for TLA, N addition significantly enhanced leaf photosynthetic rate per area (Aarea, +12.6%), stomatal conductance (gs, +7.5%), and transpiration rate (E, +10.5%). The responses of Aarea were positively related with that of gs, with no changes in instantaneous water-use efficiency and only slight in- creases in long-term water-use efficiency (+2.5%) inferred from 13C composition. The responses of traits depended on biological, experimental, and environmental moder- ators. As experimental duration and N load increased, the responses of LAI and Aarea diminished while that of E increased significantly. The observed patterns of increases in both TLA and E indicate that N deposition will increase the amount of water used by plants. Taken together, N deposition will enhance gross photosynthetic C gain of the terrestrial plants while increasing their water loss to the atmosphere, but the effects on C gain might diminish over time and that on plant water use would be am- plified if N deposition persists","author":[{"dropping-particle":"","family":"Liang","given":"Xingyun","non-dropping-particle":"","parse-names":false,"suffix":""},{"dropping-particle":"","family":"Zhang","given":"Tong","non-dropping-particle":"","parse-names":false,"suffix":""},{"dropping-particle":"","family":"Lu","given":"Xiankai","non-dropping-particle":"","parse-names":false,"suffix":""},{"dropping-particle":"","family":"Ellsworth","given":"David S","non-dropping-particle":"","parse-names":false,"suffix":""},{"dropping-particle":"","family":"BassiriRad","given":"Hormoz","non-dropping-particle":"","parse-names":false,"suffix":""},{"dropping-particle":"","family":"You","given":"Chengming","non-dropping-particle":"","parse-names":false,"suffix":""},{"dropping-particle":"","family":"Wang","given":"Dong","non-dropping-particle":"","parse-names":false,"suffix":""},{"dropping-particle":"","family":"He","given":"Pengcheng","non-dropping-particle":"","parse-names":false,"suffix":""},{"dropping-particle":"","family":"Deng","given":"Qi","non-dropping-particle":"","parse-names":false,"suffix":""},{"dropping-particle":"","family":"Liu","given":"Hui","non-dropping-particle":"","parse-names":false,"suffix":""},{"dropping-particle":"","family":"Mo","given":"Jiangming","non-dropping-particle":"","parse-names":false,"suffix":""},{"dropping-particle":"","family":"Ye","given":"Qing","non-dropping-particle":"","parse-names":false,"suffix":""}],"container-title":"Global Change Biology","id":"ITEM-1","issue":"6","issued":{"date-parts":[["2020","6","8"]]},"page":"3585-3600","title":"Global response patterns of plant photosynthesis to nitrogen addition: A meta‐analysis","type":"article-journal","volume":"26"},"uris":["http://www.mendeley.com/documents/?uuid=c936a49f-196c-406d-ac18-be1d835be620"]}],"mendeley":{"formattedCitation":"(Liang &lt;i&gt;et al.&lt;/i&gt;, 2020)","manualFormatting":"(Liang et al., 2020","plainTextFormattedCitation":"(Liang et al., 2020)","previouslyFormattedCitation":"(Liang &lt;i&gt;et al.&lt;/i&gt;, 2020)"},"properties":{"noteIndex":0},"schema":"https://github.com/citation-style-language/schema/raw/master/csl-citation.json"}</w:instrText>
+      </w:r>
+      <w:r>
+        <w:fldChar w:fldCharType="separate"/>
+      </w:r>
+      <w:r>
+        <w:rPr>
+          <w:noProof/>
+        </w:rPr>
+        <w:t xml:space="preserve">(Liang </w:t>
+      </w:r>
+      <w:r>
+        <w:rPr>
+          <w:i/>
+          <w:noProof/>
+        </w:rPr>
+        <w:t>et al.</w:t>
+      </w:r>
+      <w:r>
+        <w:rPr>
+          <w:noProof/>
+        </w:rPr>
+        <w:t>, 2020</w:t>
+      </w:r>
+      <w:r>
+        <w:fldChar w:fldCharType="end"/>
+      </w:r>
+      <w:r>
+        <w:t xml:space="preserve">; </w:t>
+      </w:r>
+      <w:r>
+        <w:t xml:space="preserve">Waring et al., </w:t>
+      </w:r>
+      <w:r>
+        <w:rPr>
+          <w:i/>
+          <w:iCs/>
+        </w:rPr>
+        <w:t>in prep</w:t>
+      </w:r>
+      <w:r>
+        <w:t>)</w:t>
+      </w:r>
+      <w:r>
+        <w:t>.</w:t>
+      </w:r>
+      <w:r>
+        <w:t xml:space="preserve"> </w:t>
+      </w:r>
+    </w:p>
+    <w:p>
+      <w:pPr>
+        <w:spacing w:line="480" w:lineRule="auto"/>
+        <w:ind w:firstLine="720"/>
+      </w:pPr>
+      <w:r>
         <w:t xml:space="preserve">Nutrient acquisition strategy may also alter linkages between carbon and nitrogen cycle dynamics and could modify the net effect of soil nitrogen availability on such cycle dynamics. The idea that </w:t>
       </w:r>
       <w:r>
-        <w:t xml:space="preserve">plants must allocate photosynthate belowground to acquire nutrients implies an inherent carbon cost of nutrient acquisition, as allocating carbon belowground decreases the </w:t>
-      </w:r>
-      <w:r>
-        <w:lastRenderedPageBreak/>
-        <w:t xml:space="preserve">amount of carbon plants can allocate to alternative carbon fates. Interestingly, previous work shows that carbon costs associated with acquiring nitrogen </w:t>
+        <w:t>plants must allocate photosynthate belowground to acquire n</w:t>
+      </w:r>
+      <w:r>
+        <w:t>itrogen</w:t>
+      </w:r>
+      <w:r>
+        <w:t xml:space="preserve"> implies an inherent carbon cost of n</w:t>
+      </w:r>
+      <w:r>
+        <w:t>itrogen</w:t>
+      </w:r>
+      <w:r>
+        <w:t xml:space="preserve"> acquisition. Interestingly, previous work shows that carbon costs associated with acquiring nitrogen </w:t>
       </w:r>
       <w:r>
         <w:fldChar w:fldCharType="begin" w:fldLock="1"/>
@@ -1531,13 +1814,16 @@
         <w:fldChar w:fldCharType="end"/>
       </w:r>
       <w:r>
-        <w:t xml:space="preserve"> varies in species with different nutrient acquisition strategies. Carbon costs of nutrient acquisition for a given acquisition strategy may also depend on environmental context </w:t>
+        <w:t xml:space="preserve"> varies in species with different nutrient acquisition strategies</w:t>
+      </w:r>
+      <w:r>
+        <w:t xml:space="preserve"> and that these costs vary across different nutrient demand or availability thresholds </w:t>
       </w:r>
       <w:r>
         <w:fldChar w:fldCharType="begin" w:fldLock="1"/>
       </w:r>
       <w:r>
-        <w:instrText>ADDIN CSL_CITATION {"citationItems":[{"id":"ITEM-1","itemData":{"DOI":"10.1093/jxb/erab253","ISSN":"0022-0957","abstract":"Plant nitrogen acquisition requires carbon to be allocated belowground to build roots and sustain microbial associations. This carbon cost to acquire nitrogen varies by nitrogen acquisition strategy; however, the degree to which these costs vary due to nitrogen availability or demand has not been well tested under controlled conditions. We grew a species capable of forming associations with nitrogen-fixing bacteria (Glycine max) and a species not capable of forming such associations (Gossypium hirsutum) under four soil nitrogen levels to manipulate nitrogen availability and four light levels to manipulate nitrogen demand in a full-factorial greenhouse experiment. We quantified carbon costs to acquire nitrogen as the ratio of total root carbon to whole-plant nitrogen within each treatment combination. In both species, light availability increased carbon costs due to a larger increase in root carbon than whole-plant nitrogen, while nitrogen fertilization generally decreased carbon costs due to a larger increase in whole-plant nitrogen than root carbon. Nodulation data indicated that G. max shifted relative carbon allocation from nitrogen fixation to direct uptake with increased nitrogen fertilization. These findings suggest that carbon costs to acquire nitrogen are modified by changes in light and nitrogen availability in species with and without associations with nitrogen-fixing bacteria.","author":[{"dropping-particle":"","family":"Perkowski","given":"Evan A","non-dropping-particle":"","parse-names":false,"suffix":""},{"dropping-particle":"","family":"Waring","given":"Elizabeth F","non-dropping-particle":"","parse-names":false,"suffix":""},{"dropping-particle":"","family":"Smith","given":"Nicholas G","non-dropping-particle":"","parse-names":false,"suffix":""}],"container-title":"Journal of Experimental Botany","editor":[{"dropping-particle":"","family":"Rogers","given":"Alistair","non-dropping-particle":"","parse-names":false,"suffix":""}],"id":"ITEM-1","issue":"15","issued":{"date-parts":[["2021","7","28"]]},"page":"5766-5776","title":"Root mass carbon costs to acquire nitrogen are determined by nitrogen and light availability in two species with different nitrogen acquisition strategies","type":"article-journal","volume":"72"},"uris":["http://www.mendeley.com/documents/?uuid=233b0f00-9a30-4c3a-a2bb-5e67ae9c0e5f"]},{"id":"ITEM-2","itemData":{"DOI":"10.1111/nph.14872","ISBN":"7476820487","ISSN":"0028-646X","abstract":"Land ecosystems sequester on average about a quarter of anthropogenic CO 2 emissions. It has been proposed that nitrogen (N) availability will exert an increasingly limiting effect on plants’ ability to store additional carbon (C) under rising CO 2 , but these mechanisms are not well understood. Here, we review findings from elevated CO 2 experiments using a plant economics framework, highlighting how ecosystem responses to elevated CO 2 may depend on the costs and benefits of plant interactions with mycorrhizal fungi and symbiotic N-fixing microbes. We found that N-acquisition efficiency is positively correlated with leaf-level photosynthetic capacity and plant growth, and negatively with soil C storage. Plants that associate with ectomycorrhizal fungi and N-fixers may acquire N at a lower cost than plants associated with arbuscular mycorrhizal fungi. However, the additional growth in ectomycorrhizal plants is partly offset by decreases in soil C pools via priming. Collectively, our results indicate that predictive models aimed at quantifying C cycle feedbacks to global change may be improved by treating N as a resource that can be acquired by plants in exchange for energy, with different costs depending on plant interactions with microbial symbionts.","author":[{"dropping-particle":"","family":"Terrer","given":"César","non-dropping-particle":"","parse-names":false,"suffix":""},{"dropping-particle":"","family":"Vicca","given":"Sara","non-dropping-particle":"","parse-names":false,"suffix":""},{"dropping-particle":"","family":"Stocker","given":"Benjamin D.","non-dropping-particle":"","parse-names":false,"suffix":""},{"dropping-particle":"","family":"Hungate","given":"Bruce A","non-dropping-particle":"","parse-names":false,"suffix":""},{"dropping-particle":"","family":"Phillips","given":"Richard P","non-dropping-particle":"","parse-names":false,"suffix":""},{"dropping-particle":"","family":"Reich","given":"Peter B","non-dropping-particle":"","parse-names":false,"suffix":""},{"dropping-particle":"","family":"Finzi","given":"Adrien C","non-dropping-particle":"","parse-names":false,"suffix":""},{"dropping-particle":"","family":"Prentice","given":"I Colin","non-dropping-particle":"","parse-names":false,"suffix":""}],"container-title":"New Phytologist","id":"ITEM-2","issue":"2","issued":{"date-parts":[["2018","1","6"]]},"page":"507-522","title":"Ecosystem responses to elevated &lt;scp&gt;CO&lt;/scp&gt; &lt;sub&gt;2&lt;/sub&gt; governed by plant–soil interactions and the cost of nitrogen acquisition","type":"article-journal","volume":"217"},"uris":["http://www.mendeley.com/documents/?uuid=f5a032e4-11bd-468b-88f1-a7a4ce482036"]}],"mendeley":{"formattedCitation":"(Terrer &lt;i&gt;et al.&lt;/i&gt;, 2018; Perkowski &lt;i&gt;et al.&lt;/i&gt;, 2021)","plainTextFormattedCitation":"(Terrer et al., 2018; Perkowski et al., 2021)","previouslyFormattedCitation":"(Terrer &lt;i&gt;et al.&lt;/i&gt;, 2018; Perkowski &lt;i&gt;et al.&lt;/i&gt;, 2021)"},"properties":{"noteIndex":0},"schema":"https://github.com/citation-style-language/schema/raw/master/csl-citation.json"}</w:instrText>
+        <w:instrText>ADDIN CSL_CITATION {"citationItems":[{"id":"ITEM-1","itemData":{"DOI":"10.1093/jxb/erab253","ISSN":"0022-0957","abstract":"Plant nitrogen acquisition requires carbon to be allocated belowground to build roots and sustain microbial associations. This carbon cost to acquire nitrogen varies by nitrogen acquisition strategy; however, the degree to which these costs vary due to nitrogen availability or demand has not been well tested under controlled conditions. We grew a species capable of forming associations with nitrogen-fixing bacteria (Glycine max) and a species not capable of forming such associations (Gossypium hirsutum) under four soil nitrogen levels to manipulate nitrogen availability and four light levels to manipulate nitrogen demand in a full-factorial greenhouse experiment. We quantified carbon costs to acquire nitrogen as the ratio of total root carbon to whole-plant nitrogen within each treatment combination. In both species, light availability increased carbon costs due to a larger increase in root carbon than whole-plant nitrogen, while nitrogen fertilization generally decreased carbon costs due to a larger increase in whole-plant nitrogen than root carbon. Nodulation data indicated that G. max shifted relative carbon allocation from nitrogen fixation to direct uptake with increased nitrogen fertilization. These findings suggest that carbon costs to acquire nitrogen are modified by changes in light and nitrogen availability in species with and without associations with nitrogen-fixing bacteria.","author":[{"dropping-particle":"","family":"Perkowski","given":"Evan A","non-dropping-particle":"","parse-names":false,"suffix":""},{"dropping-particle":"","family":"Waring","given":"Elizabeth F","non-dropping-particle":"","parse-names":false,"suffix":""},{"dropping-particle":"","family":"Smith","given":"Nicholas G","non-dropping-particle":"","parse-names":false,"suffix":""}],"container-title":"Journal of Experimental Botany","editor":[{"dropping-particle":"","family":"Rogers","given":"Alistair","non-dropping-particle":"","parse-names":false,"suffix":""}],"id":"ITEM-1","issue":"15","issued":{"date-parts":[["2021","7","28"]]},"page":"5766-5776","title":"Root mass carbon costs to acquire nitrogen are determined by nitrogen and light availability in two species with different nitrogen acquisition strategies","type":"article-journal","volume":"72"},"uris":["http://www.mendeley.com/documents/?uuid=233b0f00-9a30-4c3a-a2bb-5e67ae9c0e5f"]}],"mendeley":{"formattedCitation":"(Perkowski &lt;i&gt;et al.&lt;/i&gt;, 2021)","plainTextFormattedCitation":"(Perkowski et al., 2021)"},"properties":{"noteIndex":0},"schema":"https://github.com/citation-style-language/schema/raw/master/csl-citation.json"}</w:instrText>
       </w:r>
       <w:r>
         <w:fldChar w:fldCharType="separate"/>
@@ -1546,7 +1832,7 @@
         <w:rPr>
           <w:noProof/>
         </w:rPr>
-        <w:t xml:space="preserve">(Terrer </w:t>
+        <w:t xml:space="preserve">(Perkowski </w:t>
       </w:r>
       <w:r>
         <w:rPr>
@@ -1559,36 +1845,13 @@
         <w:rPr>
           <w:noProof/>
         </w:rPr>
-        <w:t xml:space="preserve">, 2018; Perkowski </w:t>
-      </w:r>
-      <w:r>
-        <w:rPr>
-          <w:i/>
-          <w:noProof/>
-        </w:rPr>
-        <w:t>et al.</w:t>
-      </w:r>
-      <w:r>
-        <w:rPr>
-          <w:noProof/>
-        </w:rPr>
         <w:t>, 2021)</w:t>
       </w:r>
       <w:r>
         <w:fldChar w:fldCharType="end"/>
       </w:r>
       <w:r>
-        <w:t xml:space="preserve">, and can scale to influence leaf photosynthesis and whole plant growth (Waring et al., </w:t>
-      </w:r>
-      <w:r>
-        <w:rPr>
-          <w:i/>
-          <w:iCs/>
-        </w:rPr>
-        <w:t>in prep</w:t>
-      </w:r>
-      <w:r>
-        <w:t xml:space="preserve">). </w:t>
+        <w:t>.</w:t>
       </w:r>
     </w:p>
     <w:p>
@@ -1670,7 +1933,18 @@
         <w:ind w:left="1080"/>
       </w:pPr>
       <w:r>
-        <w:t xml:space="preserve">Inoculation with nitrogen-fixing bacteria will decrease carbon </w:t>
+        <w:t xml:space="preserve">Inoculation with nitrogen-fixing bacteria will decrease </w:t>
+      </w:r>
+      <w:r>
+        <w:t xml:space="preserve">carbon costs to acquire nitrogen under low soil nitrogen availability, as carbon costs to acquire nitrogen will be less than the carbon cost to acquire nitrogen via direct uptake. This will result in a positive effect of inoculation on whole plant growth and total leaf </w:t>
+      </w:r>
+      <w:proofErr w:type="gramStart"/>
+      <w:r>
+        <w:t>area, but</w:t>
+      </w:r>
+      <w:proofErr w:type="gramEnd"/>
+      <w:r>
+        <w:t xml:space="preserve"> will only be apparent under low soil nitrogen availability.</w:t>
       </w:r>
     </w:p>
     <w:p>
@@ -1684,28 +1958,20 @@
         <w:ind w:left="1080"/>
       </w:pPr>
       <w:r>
-        <w:t>I</w:t>
-      </w:r>
-      <w:r>
-        <w:t>noculation w</w:t>
-      </w:r>
-      <w:r>
-        <w:t>ill</w:t>
-      </w:r>
-      <w:r>
-        <w:t xml:space="preserve"> </w:t>
-      </w:r>
-      <w:r>
-        <w:t>reduce carbon costs to obtain nitrogen when soil nitrogen is low, as carbon costs to obtain nitrogen via nitrogen fixing bacteria will be lower than the cost needed for direct uptake. As a result, inoculation will increase</w:t>
-      </w:r>
-      <w:r>
-        <w:t xml:space="preserve"> whole plant growth</w:t>
-      </w:r>
-      <w:r>
-        <w:t xml:space="preserve"> when nitrogen availability is low</w:t>
-      </w:r>
-      <w:r>
-        <w:t xml:space="preserve">. </w:t>
+        <w:lastRenderedPageBreak/>
+        <w:t xml:space="preserve">There will be a decrease in nodulation with increasing soil nitrogen availability due to a reduction in carbon costs to obtain nitrogen from direct uptake with </w:t>
+      </w:r>
+      <w:r>
+        <w:t xml:space="preserve">increasing </w:t>
+      </w:r>
+      <w:r>
+        <w:t xml:space="preserve">soil nitrogen </w:t>
+      </w:r>
+      <w:r>
+        <w:t>fertilization</w:t>
+      </w:r>
+      <w:r>
+        <w:t>.</w:t>
       </w:r>
     </w:p>
     <w:p>
@@ -1719,19 +1985,91 @@
         <w:ind w:left="1080"/>
       </w:pPr>
       <w:r>
-        <w:t xml:space="preserve">There will be a decrease in nodulation with increasing soil nitrogen availability due to a reduction in carbon costs to obtain nitrogen from direct uptake with </w:t>
-      </w:r>
-      <w:r>
-        <w:t xml:space="preserve">increasing </w:t>
-      </w:r>
-      <w:r>
-        <w:t xml:space="preserve">soil nitrogen </w:t>
-      </w:r>
-      <w:r>
-        <w:t>fertilization</w:t>
+        <w:t>S</w:t>
+      </w:r>
+      <w:r>
+        <w:t>oil nitrogen fertilization w</w:t>
+      </w:r>
+      <w:r>
+        <w:t>ill</w:t>
+      </w:r>
+      <w:r>
+        <w:t xml:space="preserve"> increase </w:t>
+      </w:r>
+      <w:r>
+        <w:t xml:space="preserve">leaf nitrogen per stomatal conductance through an increase in leaf nitrogen allocation </w:t>
+      </w:r>
+      <w:r>
+        <w:t xml:space="preserve">and reduction in stomatal conductance. </w:t>
+      </w:r>
+      <w:r>
+        <w:t>T</w:t>
+      </w:r>
+      <w:r>
+        <w:t xml:space="preserve">his response </w:t>
+      </w:r>
+      <w:r>
+        <w:t>will</w:t>
+      </w:r>
+      <w:r>
+        <w:t xml:space="preserve"> be driven by a reduction in the carbon cost of acquiring nitrogen versus water, causing individuals to sacrifice inefficient nitrogen</w:t>
+      </w:r>
+      <w:r>
+        <w:t xml:space="preserve"> use</w:t>
+      </w:r>
+      <w:r>
+        <w:t xml:space="preserve"> for more efficient</w:t>
+      </w:r>
+      <w:r>
+        <w:t xml:space="preserve"> water</w:t>
+      </w:r>
+      <w:r>
+        <w:t xml:space="preserve"> use.</w:t>
+      </w:r>
+      <w:r>
+        <w:t xml:space="preserve"> We </w:t>
+      </w:r>
+      <w:r>
+        <w:t>expect</w:t>
+      </w:r>
+      <w:r>
+        <w:t xml:space="preserve"> that inoculation w</w:t>
+      </w:r>
+      <w:r>
+        <w:t>ill</w:t>
+      </w:r>
+      <w:r>
+        <w:t xml:space="preserve"> increase the magnitude of nitrogen-water </w:t>
+      </w:r>
+      <w:r>
+        <w:t>tradeoffs but</w:t>
+      </w:r>
+      <w:r>
+        <w:t xml:space="preserve"> w</w:t>
+      </w:r>
+      <w:r>
+        <w:t>ill</w:t>
+      </w:r>
+      <w:r>
+        <w:t xml:space="preserve"> only be observed </w:t>
+      </w:r>
+      <w:r>
+        <w:t>in</w:t>
+      </w:r>
+      <w:r>
+        <w:t xml:space="preserve"> the low soil nitrogen treatment</w:t>
+      </w:r>
+      <w:r>
+        <w:t xml:space="preserve"> due </w:t>
+      </w:r>
+      <w:r>
+        <w:t>to shifts away from nitrogen fixation with increasing fertilization</w:t>
       </w:r>
       <w:r>
         <w:t>.</w:t>
+      </w:r>
+      <w:r>
+        <w:t xml:space="preserve"> </w:t>
       </w:r>
     </w:p>
     <w:p>
@@ -1745,105 +2083,6 @@
         <w:ind w:left="1080"/>
       </w:pPr>
       <w:r>
-        <w:lastRenderedPageBreak/>
-        <w:t>S</w:t>
-      </w:r>
-      <w:r>
-        <w:t>oil nitrogen fertilization w</w:t>
-      </w:r>
-      <w:r>
-        <w:t>ill</w:t>
-      </w:r>
-      <w:r>
-        <w:t xml:space="preserve"> increase </w:t>
-      </w:r>
-      <w:r>
-        <w:t xml:space="preserve">leaf nitrogen per stomatal conductance through an increase in leaf nitrogen allocation </w:t>
-      </w:r>
-      <w:r>
-        <w:t xml:space="preserve">and reduction in stomatal conductance. </w:t>
-      </w:r>
-      <w:r>
-        <w:t>T</w:t>
-      </w:r>
-      <w:r>
-        <w:t xml:space="preserve">his response </w:t>
-      </w:r>
-      <w:r>
-        <w:t>will</w:t>
-      </w:r>
-      <w:r>
-        <w:t xml:space="preserve"> be driven by a reduction in the carbon cost of acquiring nitrogen versus water, causing individuals to sacrifice inefficient nitrogen</w:t>
-      </w:r>
-      <w:r>
-        <w:t xml:space="preserve"> use</w:t>
-      </w:r>
-      <w:r>
-        <w:t xml:space="preserve"> for more efficient</w:t>
-      </w:r>
-      <w:r>
-        <w:t xml:space="preserve"> water</w:t>
-      </w:r>
-      <w:r>
-        <w:t xml:space="preserve"> use.</w:t>
-      </w:r>
-      <w:r>
-        <w:t xml:space="preserve"> We </w:t>
-      </w:r>
-      <w:r>
-        <w:t>expect</w:t>
-      </w:r>
-      <w:r>
-        <w:t xml:space="preserve"> that inoculation w</w:t>
-      </w:r>
-      <w:r>
-        <w:t>ill</w:t>
-      </w:r>
-      <w:r>
-        <w:t xml:space="preserve"> increase the magnitude of nitrogen-water </w:t>
-      </w:r>
-      <w:r>
-        <w:t>tradeoffs but</w:t>
-      </w:r>
-      <w:r>
-        <w:t xml:space="preserve"> w</w:t>
-      </w:r>
-      <w:r>
-        <w:t>ill</w:t>
-      </w:r>
-      <w:r>
-        <w:t xml:space="preserve"> only be observed </w:t>
-      </w:r>
-      <w:r>
-        <w:t>in</w:t>
-      </w:r>
-      <w:r>
-        <w:t xml:space="preserve"> the low soil nitrogen treatment</w:t>
-      </w:r>
-      <w:r>
-        <w:t xml:space="preserve"> due </w:t>
-      </w:r>
-      <w:r>
-        <w:t>to shifts away from nitrogen fixation with increasing fertilization</w:t>
-      </w:r>
-      <w:r>
-        <w:t>.</w:t>
-      </w:r>
-      <w:r>
-        <w:t xml:space="preserve"> </w:t>
-      </w:r>
-    </w:p>
-    <w:p>
-      <w:pPr>
-        <w:pStyle w:val="ListParagraph"/>
-        <w:numPr>
-          <w:ilvl w:val="0"/>
-          <w:numId w:val="6"/>
-        </w:numPr>
-        <w:spacing w:line="480" w:lineRule="auto"/>
-        <w:ind w:left="1080"/>
-      </w:pPr>
-      <w:r>
         <w:t>E</w:t>
       </w:r>
       <w:r>
@@ -2049,6 +2288,7 @@
           <w:i/>
           <w:iCs/>
         </w:rPr>
+        <w:lastRenderedPageBreak/>
         <w:t>Bradyrhizobium</w:t>
       </w:r>
       <w:proofErr w:type="spellEnd"/>
@@ -2189,14 +2429,7 @@
         <w:rPr>
           <w:rFonts w:cs="Times New Roman"/>
         </w:rPr>
-        <w:t xml:space="preserve">any </w:t>
-      </w:r>
-      <w:r>
-        <w:rPr>
-          <w:rFonts w:cs="Times New Roman"/>
-        </w:rPr>
-        <w:lastRenderedPageBreak/>
-        <w:t>inoculation</w:t>
+        <w:t>any inoculation</w:t>
       </w:r>
       <w:r>
         <w:rPr>
@@ -2880,7 +3113,14 @@
         <w:rPr>
           <w:color w:val="000000"/>
         </w:rPr>
-        <w:t>; µmol mol</w:t>
+        <w:t xml:space="preserve">; µmol </w:t>
+      </w:r>
+      <w:r>
+        <w:rPr>
+          <w:color w:val="000000"/>
+        </w:rPr>
+        <w:lastRenderedPageBreak/>
+        <w:t>mol</w:t>
       </w:r>
       <w:r>
         <w:rPr>
@@ -3232,7 +3472,6 @@
           <w:color w:val="000000"/>
           <w:lang w:val="el-GR"/>
         </w:rPr>
-        <w:lastRenderedPageBreak/>
         <w:t>μ</w:t>
       </w:r>
       <w:r>
@@ -4333,6 +4572,7 @@
         <w:rPr>
           <w:color w:val="000000"/>
         </w:rPr>
+        <w:lastRenderedPageBreak/>
         <w:t>m</w:t>
       </w:r>
       <w:r>
@@ -4481,11 +4721,7 @@
         <w:t xml:space="preserve"> </w:t>
       </w:r>
       <w:r>
-        <w:t xml:space="preserve">We </w:t>
-      </w:r>
-      <w:r>
-        <w:lastRenderedPageBreak/>
-        <w:t>also determined kinetic parameters and CO</w:t>
+        <w:t>We also determined kinetic parameters and CO</w:t>
       </w:r>
       <w:r>
         <w:rPr>
@@ -6656,14 +6892,7 @@
         <w:rPr>
           <w:color w:val="000000"/>
         </w:rPr>
-        <w:t xml:space="preserve">mean air temperature for each block throughout the duration of the experiment. Temperature data were collected using HOBO MX2301 data </w:t>
-      </w:r>
-      <w:r>
-        <w:rPr>
-          <w:color w:val="000000"/>
-        </w:rPr>
-        <w:lastRenderedPageBreak/>
-        <w:t>loggers (</w:t>
+        <w:t>mean air temperature for each block throughout the duration of the experiment. Temperature data were collected using HOBO MX2301 data loggers (</w:t>
       </w:r>
       <w:r>
         <w:rPr>
@@ -8225,7 +8454,14 @@
         <w:rPr>
           <w:color w:val="000000" w:themeColor="text1"/>
         </w:rPr>
-        <w:t xml:space="preserve"> measured at 400 </w:t>
+        <w:t xml:space="preserve"> </w:t>
+      </w:r>
+      <w:r>
+        <w:rPr>
+          <w:color w:val="000000" w:themeColor="text1"/>
+        </w:rPr>
+        <w:lastRenderedPageBreak/>
+        <w:t xml:space="preserve">measured at 400 </w:t>
       </w:r>
       <w:r>
         <w:rPr>
@@ -8651,14 +8887,7 @@
         <w:rPr>
           <w:color w:val="000000" w:themeColor="text1"/>
         </w:rPr>
-        <w:t xml:space="preserve"> We used the </w:t>
-      </w:r>
-      <w:r>
-        <w:rPr>
-          <w:color w:val="000000" w:themeColor="text1"/>
-        </w:rPr>
-        <w:lastRenderedPageBreak/>
-        <w:t xml:space="preserve">temperature unstandardized </w:t>
+        <w:t xml:space="preserve"> We used the temperature unstandardized </w:t>
       </w:r>
       <w:proofErr w:type="spellStart"/>
       <w:r>
@@ -9230,7 +9459,14 @@
         <w:rPr>
           <w:rFonts w:cs="Times New Roman"/>
         </w:rPr>
-        <w:t xml:space="preserve"> was calculated by multiplying the nitrogen content of leaves, stems, roots, and root nodules by biomass of each respective organ type, then </w:t>
+        <w:t xml:space="preserve"> was calculated by multiplying the nitrogen content of leaves, stems, roots, and root nodules </w:t>
+      </w:r>
+      <w:r>
+        <w:rPr>
+          <w:rFonts w:cs="Times New Roman"/>
+        </w:rPr>
+        <w:lastRenderedPageBreak/>
+        <w:t xml:space="preserve">by biomass of each respective organ type, then </w:t>
       </w:r>
       <w:r>
         <w:rPr>
@@ -9260,14 +9496,7 @@
         <w:rPr>
           <w:rFonts w:cs="Times New Roman"/>
         </w:rPr>
-        <w:t xml:space="preserve"> does not include any additional carbon costs of nitrogen acquisition associated with root </w:t>
-      </w:r>
-      <w:r>
-        <w:rPr>
-          <w:rFonts w:cs="Times New Roman"/>
-        </w:rPr>
-        <w:lastRenderedPageBreak/>
-        <w:t xml:space="preserve">respiration, root exudation, or root turnover. An explicit explanation of the limitations for interpreting this calculation can be found in </w:t>
+        <w:t xml:space="preserve"> does not include any additional carbon costs of nitrogen acquisition associated with root respiration, root exudation, or root turnover. An explicit explanation of the limitations for interpreting this calculation can be found in </w:t>
       </w:r>
       <w:r>
         <w:rPr>
@@ -10085,7 +10314,11 @@
         <w:t xml:space="preserve"> first</w:t>
       </w:r>
       <w:r>
-        <w:t xml:space="preserve"> attempted to satisfy residual normality assumptions for </w:t>
+        <w:t xml:space="preserve"> attempted to satisfy residual normality </w:t>
+      </w:r>
+      <w:r>
+        <w:lastRenderedPageBreak/>
+        <w:t xml:space="preserve">assumptions for </w:t>
       </w:r>
       <w:r>
         <w:t>these dependent variables</w:t>
@@ -10129,11 +10362,7 @@
         <w:t xml:space="preserve"> </w:t>
       </w:r>
       <w:r>
-        <w:t xml:space="preserve">to evaluate </w:t>
-      </w:r>
-      <w:r>
-        <w:lastRenderedPageBreak/>
-        <w:t>whether residuals of a given data point shift the mean of the sampling population. We removed any data points where Bonferroni: p&lt;0.05</w:t>
+        <w:t>to evaluate whether residuals of a given data point shift the mean of the sampling population. We removed any data points where Bonferroni: p&lt;0.05</w:t>
       </w:r>
       <w:r>
         <w:t>, which</w:t>
@@ -10777,7 +11006,11 @@
         <w:t xml:space="preserve">. </w:t>
       </w:r>
       <w:r>
-        <w:t xml:space="preserve">All analyses and plots were conducted in R version </w:t>
+        <w:t xml:space="preserve">All analyses and plots were conducted in R </w:t>
+      </w:r>
+      <w:r>
+        <w:lastRenderedPageBreak/>
+        <w:t xml:space="preserve">version </w:t>
       </w:r>
       <w:r>
         <w:t>4.</w:t>
@@ -25288,7 +25521,7 @@
     </w:p>
     <w:p>
       <w:pPr>
-        <w:spacing w:line="360" w:lineRule="auto"/>
+        <w:spacing w:line="480" w:lineRule="auto"/>
         <w:rPr>
           <w:b/>
           <w:bCs/>
@@ -30029,20 +30262,31 @@
           <w:bCs/>
           <w:noProof/>
         </w:rPr>
-        <w:t>Fox J, Weisberg S</w:t>
-      </w:r>
-      <w:r>
-        <w:rPr>
-          <w:rFonts w:cs="Times New Roman"/>
-          <w:noProof/>
-        </w:rPr>
-        <w:t xml:space="preserve">. </w:t>
+        <w:t xml:space="preserve">Firn J, McGree JM, Harvey E, Flores-Moreno H, Schütz M, Buckley YM, Borer ET, Seabloom EW, La Pierre KJ, MacDougall AS, </w:t>
       </w:r>
       <w:r>
         <w:rPr>
           <w:rFonts w:cs="Times New Roman"/>
           <w:b/>
           <w:bCs/>
+          <w:i/>
+          <w:iCs/>
+          <w:noProof/>
+        </w:rPr>
+        <w:t>et al.</w:t>
+      </w:r>
+      <w:r>
+        <w:rPr>
+          <w:rFonts w:cs="Times New Roman"/>
+          <w:noProof/>
+        </w:rPr>
+        <w:t xml:space="preserve"> </w:t>
+      </w:r>
+      <w:r>
+        <w:rPr>
+          <w:rFonts w:cs="Times New Roman"/>
+          <w:b/>
+          <w:bCs/>
           <w:noProof/>
         </w:rPr>
         <w:t>2019</w:t>
@@ -30052,23 +30296,39 @@
           <w:rFonts w:cs="Times New Roman"/>
           <w:noProof/>
         </w:rPr>
-        <w:t xml:space="preserve">. </w:t>
-      </w:r>
-      <w:r>
-        <w:rPr>
-          <w:rFonts w:cs="Times New Roman"/>
-          <w:i/>
-          <w:iCs/>
-          <w:noProof/>
-        </w:rPr>
-        <w:t>An R companion to applied regression</w:t>
-      </w:r>
-      <w:r>
-        <w:rPr>
-          <w:rFonts w:cs="Times New Roman"/>
-          <w:noProof/>
-        </w:rPr>
-        <w:t>. Thousand Oaks, California: Sage.</w:t>
+        <w:t xml:space="preserve">. Leaf nutrients, not specific leaf area, are consistent indicators of elevated nutrient inputs. </w:t>
+      </w:r>
+      <w:r>
+        <w:rPr>
+          <w:rFonts w:cs="Times New Roman"/>
+          <w:i/>
+          <w:iCs/>
+          <w:noProof/>
+        </w:rPr>
+        <w:t>Nature Ecology &amp; Evolution</w:t>
+      </w:r>
+      <w:r>
+        <w:rPr>
+          <w:rFonts w:cs="Times New Roman"/>
+          <w:noProof/>
+        </w:rPr>
+        <w:t xml:space="preserve"> </w:t>
+      </w:r>
+      <w:r>
+        <w:rPr>
+          <w:rFonts w:cs="Times New Roman"/>
+          <w:b/>
+          <w:bCs/>
+          <w:noProof/>
+        </w:rPr>
+        <w:t>3</w:t>
+      </w:r>
+      <w:r>
+        <w:rPr>
+          <w:rFonts w:cs="Times New Roman"/>
+          <w:noProof/>
+        </w:rPr>
+        <w:t>: 400–406.</w:t>
       </w:r>
     </w:p>
     <w:p>
@@ -30090,7 +30350,7 @@
           <w:bCs/>
           <w:noProof/>
         </w:rPr>
-        <w:t>Friedlingstein P, Meinshausen M, Arora VK, Jones CD, Anav A, Liddicoat SK, Knutti R</w:t>
+        <w:t>Fisher JB, Sitch S, Malhi Y, Fisher RA, Huntingford C, Tan S-Y</w:t>
       </w:r>
       <w:r>
         <w:rPr>
@@ -30106,23 +30366,23 @@
           <w:bCs/>
           <w:noProof/>
         </w:rPr>
-        <w:t>2014</w:t>
-      </w:r>
-      <w:r>
-        <w:rPr>
-          <w:rFonts w:cs="Times New Roman"/>
-          <w:noProof/>
-        </w:rPr>
-        <w:t xml:space="preserve">. Uncertainties in CMIP5 climate projections due to carbon cycle feedbacks. </w:t>
-      </w:r>
-      <w:r>
-        <w:rPr>
-          <w:rFonts w:cs="Times New Roman"/>
-          <w:i/>
-          <w:iCs/>
-          <w:noProof/>
-        </w:rPr>
-        <w:t>Journal of Climate</w:t>
+        <w:t>2010</w:t>
+      </w:r>
+      <w:r>
+        <w:rPr>
+          <w:rFonts w:cs="Times New Roman"/>
+          <w:noProof/>
+        </w:rPr>
+        <w:t xml:space="preserve">. Carbon cost of plant nitrogen acquisition: A mechanistic, globally applicable model of plant nitrogen uptake, retranslocation, and fixation. </w:t>
+      </w:r>
+      <w:r>
+        <w:rPr>
+          <w:rFonts w:cs="Times New Roman"/>
+          <w:i/>
+          <w:iCs/>
+          <w:noProof/>
+        </w:rPr>
+        <w:t>Global Biogeochemical Cycles</w:t>
       </w:r>
       <w:r>
         <w:rPr>
@@ -30138,14 +30398,14 @@
           <w:bCs/>
           <w:noProof/>
         </w:rPr>
-        <w:t>27</w:t>
-      </w:r>
-      <w:r>
-        <w:rPr>
-          <w:rFonts w:cs="Times New Roman"/>
-          <w:noProof/>
-        </w:rPr>
-        <w:t>: 511–526.</w:t>
+        <w:t>24</w:t>
+      </w:r>
+      <w:r>
+        <w:rPr>
+          <w:rFonts w:cs="Times New Roman"/>
+          <w:noProof/>
+        </w:rPr>
+        <w:t>: 1–17.</w:t>
       </w:r>
     </w:p>
     <w:p>
@@ -30167,7 +30427,7 @@
           <w:bCs/>
           <w:noProof/>
         </w:rPr>
-        <w:t>He Y, Ding J, Dorji T, Wang T, Li J, Smith P</w:t>
+        <w:t>Fox J, Weisberg S</w:t>
       </w:r>
       <w:r>
         <w:rPr>
@@ -30183,30 +30443,30 @@
           <w:bCs/>
           <w:noProof/>
         </w:rPr>
-        <w:t>2022</w:t>
-      </w:r>
-      <w:r>
-        <w:rPr>
-          <w:rFonts w:cs="Times New Roman"/>
-          <w:noProof/>
-        </w:rPr>
-        <w:t xml:space="preserve">. Observation‐based global soil heterotrophic respiration indicates underestimated turnover and sequestration of soil carbon by terrestrial ecosystem models. </w:t>
-      </w:r>
-      <w:r>
-        <w:rPr>
-          <w:rFonts w:cs="Times New Roman"/>
-          <w:i/>
-          <w:iCs/>
-          <w:noProof/>
-        </w:rPr>
-        <w:t>Global Change Biology</w:t>
-      </w:r>
-      <w:r>
-        <w:rPr>
-          <w:rFonts w:cs="Times New Roman"/>
-          <w:noProof/>
-        </w:rPr>
-        <w:t>: 1–13.</w:t>
+        <w:t>2019</w:t>
+      </w:r>
+      <w:r>
+        <w:rPr>
+          <w:rFonts w:cs="Times New Roman"/>
+          <w:noProof/>
+        </w:rPr>
+        <w:t xml:space="preserve">. </w:t>
+      </w:r>
+      <w:r>
+        <w:rPr>
+          <w:rFonts w:cs="Times New Roman"/>
+          <w:i/>
+          <w:iCs/>
+          <w:noProof/>
+        </w:rPr>
+        <w:t>An R companion to applied regression</w:t>
+      </w:r>
+      <w:r>
+        <w:rPr>
+          <w:rFonts w:cs="Times New Roman"/>
+          <w:noProof/>
+        </w:rPr>
+        <w:t>. Thousand Oaks, California: Sage.</w:t>
       </w:r>
     </w:p>
     <w:p>
@@ -30228,18 +30488,39 @@
           <w:bCs/>
           <w:noProof/>
         </w:rPr>
-        <w:t xml:space="preserve">Heskel MA, O’Sullivan OS, Reich PB, Tjoelker MG, Weerasinghe KWLK, Penillard A, Egerton JJG, Creek D, Bloomfield KJ, Xiang J, </w:t>
+        <w:t>Friedlingstein P, Meinshausen M, Arora VK, Jones CD, Anav A, Liddicoat SK, Knutti R</w:t>
+      </w:r>
+      <w:r>
+        <w:rPr>
+          <w:rFonts w:cs="Times New Roman"/>
+          <w:noProof/>
+        </w:rPr>
+        <w:t xml:space="preserve">. </w:t>
       </w:r>
       <w:r>
         <w:rPr>
           <w:rFonts w:cs="Times New Roman"/>
           <w:b/>
           <w:bCs/>
-          <w:i/>
-          <w:iCs/>
-          <w:noProof/>
-        </w:rPr>
-        <w:t>et al.</w:t>
+          <w:noProof/>
+        </w:rPr>
+        <w:t>2014</w:t>
+      </w:r>
+      <w:r>
+        <w:rPr>
+          <w:rFonts w:cs="Times New Roman"/>
+          <w:noProof/>
+        </w:rPr>
+        <w:t xml:space="preserve">. Uncertainties in CMIP5 climate projections due to carbon cycle feedbacks. </w:t>
+      </w:r>
+      <w:r>
+        <w:rPr>
+          <w:rFonts w:cs="Times New Roman"/>
+          <w:i/>
+          <w:iCs/>
+          <w:noProof/>
+        </w:rPr>
+        <w:t>Journal of Climate</w:t>
       </w:r>
       <w:r>
         <w:rPr>
@@ -30255,46 +30536,14 @@
           <w:bCs/>
           <w:noProof/>
         </w:rPr>
-        <w:t>2016</w:t>
-      </w:r>
-      <w:r>
-        <w:rPr>
-          <w:rFonts w:cs="Times New Roman"/>
-          <w:noProof/>
-        </w:rPr>
-        <w:t xml:space="preserve">. Convergence in the temperature response of leaf respiration across biomes and plant functional types. </w:t>
-      </w:r>
-      <w:r>
-        <w:rPr>
-          <w:rFonts w:cs="Times New Roman"/>
-          <w:i/>
-          <w:iCs/>
-          <w:noProof/>
-        </w:rPr>
-        <w:t>Proceedings of the National Academy of Sciences</w:t>
-      </w:r>
-      <w:r>
-        <w:rPr>
-          <w:rFonts w:cs="Times New Roman"/>
-          <w:noProof/>
-        </w:rPr>
-        <w:t xml:space="preserve"> </w:t>
-      </w:r>
-      <w:r>
-        <w:rPr>
-          <w:rFonts w:cs="Times New Roman"/>
-          <w:b/>
-          <w:bCs/>
-          <w:noProof/>
-        </w:rPr>
-        <w:t>113</w:t>
-      </w:r>
-      <w:r>
-        <w:rPr>
-          <w:rFonts w:cs="Times New Roman"/>
-          <w:noProof/>
-        </w:rPr>
-        <w:t>: 3832–3837.</w:t>
+        <w:t>27</w:t>
+      </w:r>
+      <w:r>
+        <w:rPr>
+          <w:rFonts w:cs="Times New Roman"/>
+          <w:noProof/>
+        </w:rPr>
+        <w:t>: 511–526.</w:t>
       </w:r>
     </w:p>
     <w:p>
@@ -30317,7 +30566,7 @@
           <w:noProof/>
         </w:rPr>
         <w:lastRenderedPageBreak/>
-        <w:t>Hoagland DR, Arnon DI</w:t>
+        <w:t>He Y, Ding J, Dorji T, Wang T, Li J, Smith P</w:t>
       </w:r>
       <w:r>
         <w:rPr>
@@ -30333,46 +30582,30 @@
           <w:bCs/>
           <w:noProof/>
         </w:rPr>
-        <w:t>1950</w:t>
-      </w:r>
-      <w:r>
-        <w:rPr>
-          <w:rFonts w:cs="Times New Roman"/>
-          <w:noProof/>
-        </w:rPr>
-        <w:t xml:space="preserve">. The water-culture method for growing plants without soil. </w:t>
-      </w:r>
-      <w:r>
-        <w:rPr>
-          <w:rFonts w:cs="Times New Roman"/>
-          <w:i/>
-          <w:iCs/>
-          <w:noProof/>
-        </w:rPr>
-        <w:t>California Agricultural Experiment Station: 347</w:t>
-      </w:r>
-      <w:r>
-        <w:rPr>
-          <w:rFonts w:cs="Times New Roman"/>
-          <w:noProof/>
-        </w:rPr>
-        <w:t xml:space="preserve"> </w:t>
-      </w:r>
-      <w:r>
-        <w:rPr>
-          <w:rFonts w:cs="Times New Roman"/>
-          <w:b/>
-          <w:bCs/>
-          <w:noProof/>
-        </w:rPr>
-        <w:t>347</w:t>
-      </w:r>
-      <w:r>
-        <w:rPr>
-          <w:rFonts w:cs="Times New Roman"/>
-          <w:noProof/>
-        </w:rPr>
-        <w:t>: 1–32.</w:t>
+        <w:t>2022</w:t>
+      </w:r>
+      <w:r>
+        <w:rPr>
+          <w:rFonts w:cs="Times New Roman"/>
+          <w:noProof/>
+        </w:rPr>
+        <w:t xml:space="preserve">. Observation‐based global soil heterotrophic respiration indicates underestimated turnover and sequestration of soil carbon by terrestrial ecosystem models. </w:t>
+      </w:r>
+      <w:r>
+        <w:rPr>
+          <w:rFonts w:cs="Times New Roman"/>
+          <w:i/>
+          <w:iCs/>
+          <w:noProof/>
+        </w:rPr>
+        <w:t>Global Change Biology</w:t>
+      </w:r>
+      <w:r>
+        <w:rPr>
+          <w:rFonts w:cs="Times New Roman"/>
+          <w:noProof/>
+        </w:rPr>
+        <w:t>: 1–13.</w:t>
       </w:r>
     </w:p>
     <w:p>
@@ -30394,39 +30627,18 @@
           <w:bCs/>
           <w:noProof/>
         </w:rPr>
-        <w:t>Hungate BA, Dukes JS, Shaw MR, Luo Y, Field CB</w:t>
-      </w:r>
-      <w:r>
-        <w:rPr>
-          <w:rFonts w:cs="Times New Roman"/>
-          <w:noProof/>
-        </w:rPr>
-        <w:t xml:space="preserve">. </w:t>
+        <w:t xml:space="preserve">Heskel MA, O’Sullivan OS, Reich PB, Tjoelker MG, Weerasinghe KWLK, Penillard A, Egerton JJG, Creek D, Bloomfield KJ, Xiang J, </w:t>
       </w:r>
       <w:r>
         <w:rPr>
           <w:rFonts w:cs="Times New Roman"/>
           <w:b/>
           <w:bCs/>
-          <w:noProof/>
-        </w:rPr>
-        <w:t>2003</w:t>
-      </w:r>
-      <w:r>
-        <w:rPr>
-          <w:rFonts w:cs="Times New Roman"/>
-          <w:noProof/>
-        </w:rPr>
-        <w:t xml:space="preserve">. Nitrogen and climate change. </w:t>
-      </w:r>
-      <w:r>
-        <w:rPr>
-          <w:rFonts w:cs="Times New Roman"/>
-          <w:i/>
-          <w:iCs/>
-          <w:noProof/>
-        </w:rPr>
-        <w:t>Science</w:t>
+          <w:i/>
+          <w:iCs/>
+          <w:noProof/>
+        </w:rPr>
+        <w:t>et al.</w:t>
       </w:r>
       <w:r>
         <w:rPr>
@@ -30442,14 +30654,46 @@
           <w:bCs/>
           <w:noProof/>
         </w:rPr>
-        <w:t>302</w:t>
-      </w:r>
-      <w:r>
-        <w:rPr>
-          <w:rFonts w:cs="Times New Roman"/>
-          <w:noProof/>
-        </w:rPr>
-        <w:t>: 1512–1513.</w:t>
+        <w:t>2016</w:t>
+      </w:r>
+      <w:r>
+        <w:rPr>
+          <w:rFonts w:cs="Times New Roman"/>
+          <w:noProof/>
+        </w:rPr>
+        <w:t xml:space="preserve">. Convergence in the temperature response of leaf respiration across biomes and plant functional types. </w:t>
+      </w:r>
+      <w:r>
+        <w:rPr>
+          <w:rFonts w:cs="Times New Roman"/>
+          <w:i/>
+          <w:iCs/>
+          <w:noProof/>
+        </w:rPr>
+        <w:t>Proceedings of the National Academy of Sciences</w:t>
+      </w:r>
+      <w:r>
+        <w:rPr>
+          <w:rFonts w:cs="Times New Roman"/>
+          <w:noProof/>
+        </w:rPr>
+        <w:t xml:space="preserve"> </w:t>
+      </w:r>
+      <w:r>
+        <w:rPr>
+          <w:rFonts w:cs="Times New Roman"/>
+          <w:b/>
+          <w:bCs/>
+          <w:noProof/>
+        </w:rPr>
+        <w:t>113</w:t>
+      </w:r>
+      <w:r>
+        <w:rPr>
+          <w:rFonts w:cs="Times New Roman"/>
+          <w:noProof/>
+        </w:rPr>
+        <w:t>: 3832–3837.</w:t>
       </w:r>
     </w:p>
     <w:p>
@@ -30471,7 +30715,7 @@
           <w:bCs/>
           <w:noProof/>
         </w:rPr>
-        <w:t>IPCC</w:t>
+        <w:t>Hoagland DR, Arnon DI</w:t>
       </w:r>
       <w:r>
         <w:rPr>
@@ -30487,30 +30731,46 @@
           <w:bCs/>
           <w:noProof/>
         </w:rPr>
-        <w:t>2013</w:t>
-      </w:r>
-      <w:r>
-        <w:rPr>
-          <w:rFonts w:cs="Times New Roman"/>
-          <w:noProof/>
-        </w:rPr>
-        <w:t xml:space="preserve">. </w:t>
-      </w:r>
-      <w:r>
-        <w:rPr>
-          <w:rFonts w:cs="Times New Roman"/>
-          <w:i/>
-          <w:iCs/>
-          <w:noProof/>
-        </w:rPr>
-        <w:t>Climate Change 2013: The Physical Science Basis. Contribution of Working Group I to the Fifth Assessment Report of the Intergovernmental Panel on Climate Change</w:t>
-      </w:r>
-      <w:r>
-        <w:rPr>
-          <w:rFonts w:cs="Times New Roman"/>
-          <w:noProof/>
-        </w:rPr>
-        <w:t>.</w:t>
+        <w:t>1950</w:t>
+      </w:r>
+      <w:r>
+        <w:rPr>
+          <w:rFonts w:cs="Times New Roman"/>
+          <w:noProof/>
+        </w:rPr>
+        <w:t xml:space="preserve">. The water-culture method for growing plants without soil. </w:t>
+      </w:r>
+      <w:r>
+        <w:rPr>
+          <w:rFonts w:cs="Times New Roman"/>
+          <w:i/>
+          <w:iCs/>
+          <w:noProof/>
+        </w:rPr>
+        <w:t>California Agricultural Experiment Station: 347</w:t>
+      </w:r>
+      <w:r>
+        <w:rPr>
+          <w:rFonts w:cs="Times New Roman"/>
+          <w:noProof/>
+        </w:rPr>
+        <w:t xml:space="preserve"> </w:t>
+      </w:r>
+      <w:r>
+        <w:rPr>
+          <w:rFonts w:cs="Times New Roman"/>
+          <w:b/>
+          <w:bCs/>
+          <w:noProof/>
+        </w:rPr>
+        <w:t>347</w:t>
+      </w:r>
+      <w:r>
+        <w:rPr>
+          <w:rFonts w:cs="Times New Roman"/>
+          <w:noProof/>
+        </w:rPr>
+        <w:t>: 1–32.</w:t>
       </w:r>
     </w:p>
     <w:p>
@@ -30532,7 +30792,7 @@
           <w:bCs/>
           <w:noProof/>
         </w:rPr>
-        <w:t>Katabuchi M</w:t>
+        <w:t>Hungate BA, Dukes JS, Shaw MR, Luo Y, Field CB</w:t>
       </w:r>
       <w:r>
         <w:rPr>
@@ -30548,23 +30808,23 @@
           <w:bCs/>
           <w:noProof/>
         </w:rPr>
-        <w:t>2015</w:t>
-      </w:r>
-      <w:r>
-        <w:rPr>
-          <w:rFonts w:cs="Times New Roman"/>
-          <w:noProof/>
-        </w:rPr>
-        <w:t xml:space="preserve">. LeafArea: An R package for rapid digital analysis of leaf area. </w:t>
-      </w:r>
-      <w:r>
-        <w:rPr>
-          <w:rFonts w:cs="Times New Roman"/>
-          <w:i/>
-          <w:iCs/>
-          <w:noProof/>
-        </w:rPr>
-        <w:t>Ecological Research</w:t>
+        <w:t>2003</w:t>
+      </w:r>
+      <w:r>
+        <w:rPr>
+          <w:rFonts w:cs="Times New Roman"/>
+          <w:noProof/>
+        </w:rPr>
+        <w:t xml:space="preserve">. Nitrogen and climate change. </w:t>
+      </w:r>
+      <w:r>
+        <w:rPr>
+          <w:rFonts w:cs="Times New Roman"/>
+          <w:i/>
+          <w:iCs/>
+          <w:noProof/>
+        </w:rPr>
+        <w:t>Science</w:t>
       </w:r>
       <w:r>
         <w:rPr>
@@ -30580,14 +30840,14 @@
           <w:bCs/>
           <w:noProof/>
         </w:rPr>
-        <w:t>30</w:t>
-      </w:r>
-      <w:r>
-        <w:rPr>
-          <w:rFonts w:cs="Times New Roman"/>
-          <w:noProof/>
-        </w:rPr>
-        <w:t>: 1073–1077.</w:t>
+        <w:t>302</w:t>
+      </w:r>
+      <w:r>
+        <w:rPr>
+          <w:rFonts w:cs="Times New Roman"/>
+          <w:noProof/>
+        </w:rPr>
+        <w:t>: 1512–1513.</w:t>
       </w:r>
     </w:p>
     <w:p>
@@ -30609,7 +30869,7 @@
           <w:bCs/>
           <w:noProof/>
         </w:rPr>
-        <w:t>Kattge J, Knorr W</w:t>
+        <w:t>IPCC</w:t>
       </w:r>
       <w:r>
         <w:rPr>
@@ -30625,46 +30885,30 @@
           <w:bCs/>
           <w:noProof/>
         </w:rPr>
-        <w:t>2007</w:t>
-      </w:r>
-      <w:r>
-        <w:rPr>
-          <w:rFonts w:cs="Times New Roman"/>
-          <w:noProof/>
-        </w:rPr>
-        <w:t xml:space="preserve">. Temperature acclimation in a biochemical model of photosynthesis: a reanalysis of data from 36 species. </w:t>
-      </w:r>
-      <w:r>
-        <w:rPr>
-          <w:rFonts w:cs="Times New Roman"/>
-          <w:i/>
-          <w:iCs/>
-          <w:noProof/>
-        </w:rPr>
-        <w:t>Plant, Cell &amp; Environment</w:t>
-      </w:r>
-      <w:r>
-        <w:rPr>
-          <w:rFonts w:cs="Times New Roman"/>
-          <w:noProof/>
-        </w:rPr>
-        <w:t xml:space="preserve"> </w:t>
-      </w:r>
-      <w:r>
-        <w:rPr>
-          <w:rFonts w:cs="Times New Roman"/>
-          <w:b/>
-          <w:bCs/>
-          <w:noProof/>
-        </w:rPr>
-        <w:t>30</w:t>
-      </w:r>
-      <w:r>
-        <w:rPr>
-          <w:rFonts w:cs="Times New Roman"/>
-          <w:noProof/>
-        </w:rPr>
-        <w:t>: 1176–1190.</w:t>
+        <w:t>2013</w:t>
+      </w:r>
+      <w:r>
+        <w:rPr>
+          <w:rFonts w:cs="Times New Roman"/>
+          <w:noProof/>
+        </w:rPr>
+        <w:t xml:space="preserve">. </w:t>
+      </w:r>
+      <w:r>
+        <w:rPr>
+          <w:rFonts w:cs="Times New Roman"/>
+          <w:i/>
+          <w:iCs/>
+          <w:noProof/>
+        </w:rPr>
+        <w:t>Climate Change 2013: The Physical Science Basis. Contribution of Working Group I to the Fifth Assessment Report of the Intergovernmental Panel on Climate Change</w:t>
+      </w:r>
+      <w:r>
+        <w:rPr>
+          <w:rFonts w:cs="Times New Roman"/>
+          <w:noProof/>
+        </w:rPr>
+        <w:t>.</w:t>
       </w:r>
     </w:p>
     <w:p>
@@ -30686,7 +30930,7 @@
           <w:bCs/>
           <w:noProof/>
         </w:rPr>
-        <w:t>Kenward MG, Roger JH</w:t>
+        <w:t>Katabuchi M</w:t>
       </w:r>
       <w:r>
         <w:rPr>
@@ -30702,23 +30946,23 @@
           <w:bCs/>
           <w:noProof/>
         </w:rPr>
-        <w:t>1997</w:t>
-      </w:r>
-      <w:r>
-        <w:rPr>
-          <w:rFonts w:cs="Times New Roman"/>
-          <w:noProof/>
-        </w:rPr>
-        <w:t xml:space="preserve">. Small sample inference for fixed effects from restricted maximum likelihood. </w:t>
-      </w:r>
-      <w:r>
-        <w:rPr>
-          <w:rFonts w:cs="Times New Roman"/>
-          <w:i/>
-          <w:iCs/>
-          <w:noProof/>
-        </w:rPr>
-        <w:t>Biometrics</w:t>
+        <w:t>2015</w:t>
+      </w:r>
+      <w:r>
+        <w:rPr>
+          <w:rFonts w:cs="Times New Roman"/>
+          <w:noProof/>
+        </w:rPr>
+        <w:t xml:space="preserve">. LeafArea: An R package for rapid digital analysis of leaf area. </w:t>
+      </w:r>
+      <w:r>
+        <w:rPr>
+          <w:rFonts w:cs="Times New Roman"/>
+          <w:i/>
+          <w:iCs/>
+          <w:noProof/>
+        </w:rPr>
+        <w:t>Ecological Research</w:t>
       </w:r>
       <w:r>
         <w:rPr>
@@ -30734,14 +30978,14 @@
           <w:bCs/>
           <w:noProof/>
         </w:rPr>
-        <w:t>53</w:t>
-      </w:r>
-      <w:r>
-        <w:rPr>
-          <w:rFonts w:cs="Times New Roman"/>
-          <w:noProof/>
-        </w:rPr>
-        <w:t>: 983.</w:t>
+        <w:t>30</w:t>
+      </w:r>
+      <w:r>
+        <w:rPr>
+          <w:rFonts w:cs="Times New Roman"/>
+          <w:noProof/>
+        </w:rPr>
+        <w:t>: 1073–1077.</w:t>
       </w:r>
     </w:p>
     <w:p>
@@ -30763,7 +31007,7 @@
           <w:bCs/>
           <w:noProof/>
         </w:rPr>
-        <w:t>LeBauer DS, Treseder K</w:t>
+        <w:t>Kattge J, Knorr W</w:t>
       </w:r>
       <w:r>
         <w:rPr>
@@ -30779,23 +31023,23 @@
           <w:bCs/>
           <w:noProof/>
         </w:rPr>
-        <w:t>2008</w:t>
-      </w:r>
-      <w:r>
-        <w:rPr>
-          <w:rFonts w:cs="Times New Roman"/>
-          <w:noProof/>
-        </w:rPr>
-        <w:t xml:space="preserve">. Nitrogen limitation of net primary productivity. </w:t>
-      </w:r>
-      <w:r>
-        <w:rPr>
-          <w:rFonts w:cs="Times New Roman"/>
-          <w:i/>
-          <w:iCs/>
-          <w:noProof/>
-        </w:rPr>
-        <w:t>Ecology</w:t>
+        <w:t>2007</w:t>
+      </w:r>
+      <w:r>
+        <w:rPr>
+          <w:rFonts w:cs="Times New Roman"/>
+          <w:noProof/>
+        </w:rPr>
+        <w:t xml:space="preserve">. Temperature acclimation in a biochemical model of photosynthesis: a reanalysis of data from 36 species. </w:t>
+      </w:r>
+      <w:r>
+        <w:rPr>
+          <w:rFonts w:cs="Times New Roman"/>
+          <w:i/>
+          <w:iCs/>
+          <w:noProof/>
+        </w:rPr>
+        <w:t>Plant, Cell &amp; Environment</w:t>
       </w:r>
       <w:r>
         <w:rPr>
@@ -30811,14 +31055,14 @@
           <w:bCs/>
           <w:noProof/>
         </w:rPr>
-        <w:t>89</w:t>
-      </w:r>
-      <w:r>
-        <w:rPr>
-          <w:rFonts w:cs="Times New Roman"/>
-          <w:noProof/>
-        </w:rPr>
-        <w:t>: 371–379.</w:t>
+        <w:t>30</w:t>
+      </w:r>
+      <w:r>
+        <w:rPr>
+          <w:rFonts w:cs="Times New Roman"/>
+          <w:noProof/>
+        </w:rPr>
+        <w:t>: 1176–1190.</w:t>
       </w:r>
     </w:p>
     <w:p>
@@ -30840,7 +31084,7 @@
           <w:bCs/>
           <w:noProof/>
         </w:rPr>
-        <w:t>Lenth R</w:t>
+        <w:t>Kenward MG, Roger JH</w:t>
       </w:r>
       <w:r>
         <w:rPr>
@@ -30856,14 +31100,46 @@
           <w:bCs/>
           <w:noProof/>
         </w:rPr>
-        <w:t>2019</w:t>
-      </w:r>
-      <w:r>
-        <w:rPr>
-          <w:rFonts w:cs="Times New Roman"/>
-          <w:noProof/>
-        </w:rPr>
-        <w:t>. emmeans: estimated marginal means, aka least-squares means.</w:t>
+        <w:t>1997</w:t>
+      </w:r>
+      <w:r>
+        <w:rPr>
+          <w:rFonts w:cs="Times New Roman"/>
+          <w:noProof/>
+        </w:rPr>
+        <w:t xml:space="preserve">. Small sample inference for fixed effects from restricted maximum likelihood. </w:t>
+      </w:r>
+      <w:r>
+        <w:rPr>
+          <w:rFonts w:cs="Times New Roman"/>
+          <w:i/>
+          <w:iCs/>
+          <w:noProof/>
+        </w:rPr>
+        <w:t>Biometrics</w:t>
+      </w:r>
+      <w:r>
+        <w:rPr>
+          <w:rFonts w:cs="Times New Roman"/>
+          <w:noProof/>
+        </w:rPr>
+        <w:t xml:space="preserve"> </w:t>
+      </w:r>
+      <w:r>
+        <w:rPr>
+          <w:rFonts w:cs="Times New Roman"/>
+          <w:b/>
+          <w:bCs/>
+          <w:noProof/>
+        </w:rPr>
+        <w:t>53</w:t>
+      </w:r>
+      <w:r>
+        <w:rPr>
+          <w:rFonts w:cs="Times New Roman"/>
+          <w:noProof/>
+        </w:rPr>
+        <w:t>: 983.</w:t>
       </w:r>
     </w:p>
     <w:p>
@@ -30885,18 +31161,39 @@
           <w:bCs/>
           <w:noProof/>
         </w:rPr>
-        <w:t xml:space="preserve">Liang X, Zhang T, Lu X, Ellsworth DS, BassiriRad H, You C, Wang D, He P, Deng Q, Liu H, </w:t>
+        <w:t>LeBauer DS, Treseder K</w:t>
+      </w:r>
+      <w:r>
+        <w:rPr>
+          <w:rFonts w:cs="Times New Roman"/>
+          <w:noProof/>
+        </w:rPr>
+        <w:t xml:space="preserve">. </w:t>
       </w:r>
       <w:r>
         <w:rPr>
           <w:rFonts w:cs="Times New Roman"/>
           <w:b/>
           <w:bCs/>
-          <w:i/>
-          <w:iCs/>
-          <w:noProof/>
-        </w:rPr>
-        <w:t>et al.</w:t>
+          <w:noProof/>
+        </w:rPr>
+        <w:t>2008</w:t>
+      </w:r>
+      <w:r>
+        <w:rPr>
+          <w:rFonts w:cs="Times New Roman"/>
+          <w:noProof/>
+        </w:rPr>
+        <w:t xml:space="preserve">. Nitrogen limitation of net primary productivity. </w:t>
+      </w:r>
+      <w:r>
+        <w:rPr>
+          <w:rFonts w:cs="Times New Roman"/>
+          <w:i/>
+          <w:iCs/>
+          <w:noProof/>
+        </w:rPr>
+        <w:t>Ecology</w:t>
       </w:r>
       <w:r>
         <w:rPr>
@@ -30912,46 +31209,14 @@
           <w:bCs/>
           <w:noProof/>
         </w:rPr>
-        <w:t>2020</w:t>
-      </w:r>
-      <w:r>
-        <w:rPr>
-          <w:rFonts w:cs="Times New Roman"/>
-          <w:noProof/>
-        </w:rPr>
-        <w:t xml:space="preserve">. Global response patterns of plant photosynthesis to nitrogen addition: A meta‐analysis. </w:t>
-      </w:r>
-      <w:r>
-        <w:rPr>
-          <w:rFonts w:cs="Times New Roman"/>
-          <w:i/>
-          <w:iCs/>
-          <w:noProof/>
-        </w:rPr>
-        <w:t>Global Change Biology</w:t>
-      </w:r>
-      <w:r>
-        <w:rPr>
-          <w:rFonts w:cs="Times New Roman"/>
-          <w:noProof/>
-        </w:rPr>
-        <w:t xml:space="preserve"> </w:t>
-      </w:r>
-      <w:r>
-        <w:rPr>
-          <w:rFonts w:cs="Times New Roman"/>
-          <w:b/>
-          <w:bCs/>
-          <w:noProof/>
-        </w:rPr>
-        <w:t>26</w:t>
-      </w:r>
-      <w:r>
-        <w:rPr>
-          <w:rFonts w:cs="Times New Roman"/>
-          <w:noProof/>
-        </w:rPr>
-        <w:t>: 3585–3600.</w:t>
+        <w:t>89</w:t>
+      </w:r>
+      <w:r>
+        <w:rPr>
+          <w:rFonts w:cs="Times New Roman"/>
+          <w:noProof/>
+        </w:rPr>
+        <w:t>: 371–379.</w:t>
       </w:r>
     </w:p>
     <w:p>
@@ -30973,73 +31238,30 @@
           <w:bCs/>
           <w:noProof/>
         </w:rPr>
-        <w:t xml:space="preserve">Medlyn BE, Dreyer E, Ellsworth DS, Forstreuter M, Harley PC, Kirschbaum MUF, Le Roux X, Montpied P, Strassemeyer J, Walcroft A, </w:t>
+        <w:t>Lenth R</w:t>
+      </w:r>
+      <w:r>
+        <w:rPr>
+          <w:rFonts w:cs="Times New Roman"/>
+          <w:noProof/>
+        </w:rPr>
+        <w:t xml:space="preserve">. </w:t>
       </w:r>
       <w:r>
         <w:rPr>
           <w:rFonts w:cs="Times New Roman"/>
           <w:b/>
           <w:bCs/>
-          <w:i/>
-          <w:iCs/>
-          <w:noProof/>
-        </w:rPr>
-        <w:t>et al.</w:t>
-      </w:r>
-      <w:r>
-        <w:rPr>
-          <w:rFonts w:cs="Times New Roman"/>
-          <w:noProof/>
-        </w:rPr>
-        <w:t xml:space="preserve"> </w:t>
-      </w:r>
-      <w:r>
-        <w:rPr>
-          <w:rFonts w:cs="Times New Roman"/>
-          <w:b/>
-          <w:bCs/>
-          <w:noProof/>
-        </w:rPr>
-        <w:t>2002</w:t>
-      </w:r>
-      <w:r>
-        <w:rPr>
-          <w:rFonts w:cs="Times New Roman"/>
-          <w:noProof/>
-        </w:rPr>
-        <w:t xml:space="preserve">. Temperature response of parameters of a biochemically based model of photosynthesis. II. A review of experimental data. </w:t>
-      </w:r>
-      <w:r>
-        <w:rPr>
-          <w:rFonts w:cs="Times New Roman"/>
-          <w:i/>
-          <w:iCs/>
-          <w:noProof/>
-        </w:rPr>
-        <w:t>Plant, Cell &amp; Environment</w:t>
-      </w:r>
-      <w:r>
-        <w:rPr>
-          <w:rFonts w:cs="Times New Roman"/>
-          <w:noProof/>
-        </w:rPr>
-        <w:t xml:space="preserve"> </w:t>
-      </w:r>
-      <w:r>
-        <w:rPr>
-          <w:rFonts w:cs="Times New Roman"/>
-          <w:b/>
-          <w:bCs/>
-          <w:noProof/>
-        </w:rPr>
-        <w:t>25</w:t>
-      </w:r>
-      <w:r>
-        <w:rPr>
-          <w:rFonts w:cs="Times New Roman"/>
-          <w:noProof/>
-        </w:rPr>
-        <w:t>: 1167–1179.</w:t>
+          <w:noProof/>
+        </w:rPr>
+        <w:t>2019</w:t>
+      </w:r>
+      <w:r>
+        <w:rPr>
+          <w:rFonts w:cs="Times New Roman"/>
+          <w:noProof/>
+        </w:rPr>
+        <w:t>. emmeans: estimated marginal means, aka least-squares means.</w:t>
       </w:r>
     </w:p>
     <w:p>
@@ -31061,14 +31283,7 @@
           <w:bCs/>
           <w:noProof/>
         </w:rPr>
-        <w:t>O’Sullivan OS, Weerasinghe KWLK, Evans JR, Egerton JJG, Tjoelker MG, Atkin OK</w:t>
-      </w:r>
-      <w:r>
-        <w:rPr>
-          <w:rFonts w:cs="Times New Roman"/>
-          <w:noProof/>
-        </w:rPr>
-        <w:t xml:space="preserve">. </w:t>
+        <w:t xml:space="preserve">Liang X, Zhang T, Lu X, Ellsworth DS, BassiriRad H, You C, Wang D, He P, Deng Q, Liu </w:t>
       </w:r>
       <w:r>
         <w:rPr>
@@ -31078,62 +31293,73 @@
           <w:noProof/>
         </w:rPr>
         <w:lastRenderedPageBreak/>
-        <w:t>2013</w:t>
-      </w:r>
-      <w:r>
-        <w:rPr>
-          <w:rFonts w:cs="Times New Roman"/>
-          <w:noProof/>
-        </w:rPr>
-        <w:t>. High-resolution temperature responses of leaf respiration in snow gum (</w:t>
-      </w:r>
-      <w:r>
-        <w:rPr>
-          <w:rFonts w:cs="Times New Roman"/>
-          <w:i/>
-          <w:iCs/>
-          <w:noProof/>
-        </w:rPr>
-        <w:t>Eucalyptus pauciflora</w:t>
-      </w:r>
-      <w:r>
-        <w:rPr>
-          <w:rFonts w:cs="Times New Roman"/>
-          <w:noProof/>
-        </w:rPr>
-        <w:t xml:space="preserve">) reveal high-temperature limits to respiratory function. </w:t>
-      </w:r>
-      <w:r>
-        <w:rPr>
-          <w:rFonts w:cs="Times New Roman"/>
-          <w:i/>
-          <w:iCs/>
-          <w:noProof/>
-        </w:rPr>
-        <w:t>Plant, Cell &amp; Environment</w:t>
-      </w:r>
-      <w:r>
-        <w:rPr>
-          <w:rFonts w:cs="Times New Roman"/>
-          <w:noProof/>
-        </w:rPr>
-        <w:t xml:space="preserve"> </w:t>
+        <w:t xml:space="preserve">H, </w:t>
       </w:r>
       <w:r>
         <w:rPr>
           <w:rFonts w:cs="Times New Roman"/>
           <w:b/>
           <w:bCs/>
-          <w:noProof/>
-        </w:rPr>
-        <w:t>36</w:t>
-      </w:r>
-      <w:r>
-        <w:rPr>
-          <w:rFonts w:cs="Times New Roman"/>
-          <w:noProof/>
-        </w:rPr>
-        <w:t>: 1268–1284.</w:t>
+          <w:i/>
+          <w:iCs/>
+          <w:noProof/>
+        </w:rPr>
+        <w:t>et al.</w:t>
+      </w:r>
+      <w:r>
+        <w:rPr>
+          <w:rFonts w:cs="Times New Roman"/>
+          <w:noProof/>
+        </w:rPr>
+        <w:t xml:space="preserve"> </w:t>
+      </w:r>
+      <w:r>
+        <w:rPr>
+          <w:rFonts w:cs="Times New Roman"/>
+          <w:b/>
+          <w:bCs/>
+          <w:noProof/>
+        </w:rPr>
+        <w:t>2020</w:t>
+      </w:r>
+      <w:r>
+        <w:rPr>
+          <w:rFonts w:cs="Times New Roman"/>
+          <w:noProof/>
+        </w:rPr>
+        <w:t xml:space="preserve">. Global response patterns of plant photosynthesis to nitrogen addition: A meta‐analysis. </w:t>
+      </w:r>
+      <w:r>
+        <w:rPr>
+          <w:rFonts w:cs="Times New Roman"/>
+          <w:i/>
+          <w:iCs/>
+          <w:noProof/>
+        </w:rPr>
+        <w:t>Global Change Biology</w:t>
+      </w:r>
+      <w:r>
+        <w:rPr>
+          <w:rFonts w:cs="Times New Roman"/>
+          <w:noProof/>
+        </w:rPr>
+        <w:t xml:space="preserve"> </w:t>
+      </w:r>
+      <w:r>
+        <w:rPr>
+          <w:rFonts w:cs="Times New Roman"/>
+          <w:b/>
+          <w:bCs/>
+          <w:noProof/>
+        </w:rPr>
+        <w:t>26</w:t>
+      </w:r>
+      <w:r>
+        <w:rPr>
+          <w:rFonts w:cs="Times New Roman"/>
+          <w:noProof/>
+        </w:rPr>
+        <w:t>: 3585–3600.</w:t>
       </w:r>
     </w:p>
     <w:p>
@@ -31155,39 +31381,18 @@
           <w:bCs/>
           <w:noProof/>
         </w:rPr>
-        <w:t>Oreskes N, Shrader-Frechette K, Belitz K</w:t>
-      </w:r>
-      <w:r>
-        <w:rPr>
-          <w:rFonts w:cs="Times New Roman"/>
-          <w:noProof/>
-        </w:rPr>
-        <w:t xml:space="preserve">. </w:t>
+        <w:t xml:space="preserve">Medlyn BE, Dreyer E, Ellsworth DS, Forstreuter M, Harley PC, Kirschbaum MUF, Le Roux X, Montpied P, Strassemeyer J, Walcroft A, </w:t>
       </w:r>
       <w:r>
         <w:rPr>
           <w:rFonts w:cs="Times New Roman"/>
           <w:b/>
           <w:bCs/>
-          <w:noProof/>
-        </w:rPr>
-        <w:t>1994</w:t>
-      </w:r>
-      <w:r>
-        <w:rPr>
-          <w:rFonts w:cs="Times New Roman"/>
-          <w:noProof/>
-        </w:rPr>
-        <w:t xml:space="preserve">. Verification , Validation , and Confirmation of Numerical Models in the Earth Sciences. </w:t>
-      </w:r>
-      <w:r>
-        <w:rPr>
-          <w:rFonts w:cs="Times New Roman"/>
-          <w:i/>
-          <w:iCs/>
-          <w:noProof/>
-        </w:rPr>
-        <w:t>Science</w:t>
+          <w:i/>
+          <w:iCs/>
+          <w:noProof/>
+        </w:rPr>
+        <w:t>et al.</w:t>
       </w:r>
       <w:r>
         <w:rPr>
@@ -31203,14 +31408,46 @@
           <w:bCs/>
           <w:noProof/>
         </w:rPr>
-        <w:t>263</w:t>
-      </w:r>
-      <w:r>
-        <w:rPr>
-          <w:rFonts w:cs="Times New Roman"/>
-          <w:noProof/>
-        </w:rPr>
-        <w:t>: 641–646.</w:t>
+        <w:t>2002</w:t>
+      </w:r>
+      <w:r>
+        <w:rPr>
+          <w:rFonts w:cs="Times New Roman"/>
+          <w:noProof/>
+        </w:rPr>
+        <w:t xml:space="preserve">. Temperature response of parameters of a biochemically based model of photosynthesis. II. A review of experimental data. </w:t>
+      </w:r>
+      <w:r>
+        <w:rPr>
+          <w:rFonts w:cs="Times New Roman"/>
+          <w:i/>
+          <w:iCs/>
+          <w:noProof/>
+        </w:rPr>
+        <w:t>Plant, Cell &amp; Environment</w:t>
+      </w:r>
+      <w:r>
+        <w:rPr>
+          <w:rFonts w:cs="Times New Roman"/>
+          <w:noProof/>
+        </w:rPr>
+        <w:t xml:space="preserve"> </w:t>
+      </w:r>
+      <w:r>
+        <w:rPr>
+          <w:rFonts w:cs="Times New Roman"/>
+          <w:b/>
+          <w:bCs/>
+          <w:noProof/>
+        </w:rPr>
+        <w:t>25</w:t>
+      </w:r>
+      <w:r>
+        <w:rPr>
+          <w:rFonts w:cs="Times New Roman"/>
+          <w:noProof/>
+        </w:rPr>
+        <w:t>: 1167–1179.</w:t>
       </w:r>
     </w:p>
     <w:p>
@@ -31232,18 +31469,55 @@
           <w:bCs/>
           <w:noProof/>
         </w:rPr>
-        <w:t xml:space="preserve">Paillassa J, Wright IJ, Prentice IC, Pepin S, Smith NG, Ethier G, Westerband AC, Lamarque LJ, Wang H, Cornwell WK, </w:t>
+        <w:t>O’Sullivan OS, Weerasinghe KWLK, Evans JR, Egerton JJG, Tjoelker MG, Atkin OK</w:t>
+      </w:r>
+      <w:r>
+        <w:rPr>
+          <w:rFonts w:cs="Times New Roman"/>
+          <w:noProof/>
+        </w:rPr>
+        <w:t xml:space="preserve">. </w:t>
       </w:r>
       <w:r>
         <w:rPr>
           <w:rFonts w:cs="Times New Roman"/>
           <w:b/>
           <w:bCs/>
-          <w:i/>
-          <w:iCs/>
-          <w:noProof/>
-        </w:rPr>
-        <w:t>et al.</w:t>
+          <w:noProof/>
+        </w:rPr>
+        <w:t>2013</w:t>
+      </w:r>
+      <w:r>
+        <w:rPr>
+          <w:rFonts w:cs="Times New Roman"/>
+          <w:noProof/>
+        </w:rPr>
+        <w:t>. High-resolution temperature responses of leaf respiration in snow gum (</w:t>
+      </w:r>
+      <w:r>
+        <w:rPr>
+          <w:rFonts w:cs="Times New Roman"/>
+          <w:i/>
+          <w:iCs/>
+          <w:noProof/>
+        </w:rPr>
+        <w:t>Eucalyptus pauciflora</w:t>
+      </w:r>
+      <w:r>
+        <w:rPr>
+          <w:rFonts w:cs="Times New Roman"/>
+          <w:noProof/>
+        </w:rPr>
+        <w:t xml:space="preserve">) reveal high-temperature limits to respiratory function. </w:t>
+      </w:r>
+      <w:r>
+        <w:rPr>
+          <w:rFonts w:cs="Times New Roman"/>
+          <w:i/>
+          <w:iCs/>
+          <w:noProof/>
+        </w:rPr>
+        <w:t>Plant, Cell &amp; Environment</w:t>
       </w:r>
       <w:r>
         <w:rPr>
@@ -31259,46 +31533,14 @@
           <w:bCs/>
           <w:noProof/>
         </w:rPr>
-        <w:t>2020</w:t>
-      </w:r>
-      <w:r>
-        <w:rPr>
-          <w:rFonts w:cs="Times New Roman"/>
-          <w:noProof/>
-        </w:rPr>
-        <w:t xml:space="preserve">. When and where soil is important to modify the carbon and water economy of leaves. </w:t>
-      </w:r>
-      <w:r>
-        <w:rPr>
-          <w:rFonts w:cs="Times New Roman"/>
-          <w:i/>
-          <w:iCs/>
-          <w:noProof/>
-        </w:rPr>
-        <w:t>New Phytologist</w:t>
-      </w:r>
-      <w:r>
-        <w:rPr>
-          <w:rFonts w:cs="Times New Roman"/>
-          <w:noProof/>
-        </w:rPr>
-        <w:t xml:space="preserve"> </w:t>
-      </w:r>
-      <w:r>
-        <w:rPr>
-          <w:rFonts w:cs="Times New Roman"/>
-          <w:b/>
-          <w:bCs/>
-          <w:noProof/>
-        </w:rPr>
-        <w:t>228</w:t>
-      </w:r>
-      <w:r>
-        <w:rPr>
-          <w:rFonts w:cs="Times New Roman"/>
-          <w:noProof/>
-        </w:rPr>
-        <w:t>: 121–135.</w:t>
+        <w:t>36</w:t>
+      </w:r>
+      <w:r>
+        <w:rPr>
+          <w:rFonts w:cs="Times New Roman"/>
+          <w:noProof/>
+        </w:rPr>
+        <w:t>: 1268–1284.</w:t>
       </w:r>
     </w:p>
     <w:p>
@@ -31320,7 +31562,7 @@
           <w:bCs/>
           <w:noProof/>
         </w:rPr>
-        <w:t>Perkowski EA, Waring EF, Smith NG</w:t>
+        <w:t>Oreskes N, Shrader-Frechette K, Belitz K</w:t>
       </w:r>
       <w:r>
         <w:rPr>
@@ -31336,23 +31578,23 @@
           <w:bCs/>
           <w:noProof/>
         </w:rPr>
-        <w:t>2021</w:t>
-      </w:r>
-      <w:r>
-        <w:rPr>
-          <w:rFonts w:cs="Times New Roman"/>
-          <w:noProof/>
-        </w:rPr>
-        <w:t xml:space="preserve">. Root mass carbon costs to acquire nitrogen are determined by nitrogen and light availability in two species with different nitrogen acquisition strategies (A Rogers, Ed.). </w:t>
-      </w:r>
-      <w:r>
-        <w:rPr>
-          <w:rFonts w:cs="Times New Roman"/>
-          <w:i/>
-          <w:iCs/>
-          <w:noProof/>
-        </w:rPr>
-        <w:t>Journal of Experimental Botany</w:t>
+        <w:t>1994</w:t>
+      </w:r>
+      <w:r>
+        <w:rPr>
+          <w:rFonts w:cs="Times New Roman"/>
+          <w:noProof/>
+        </w:rPr>
+        <w:t xml:space="preserve">. Verification , Validation , and Confirmation of Numerical Models in the Earth Sciences. </w:t>
+      </w:r>
+      <w:r>
+        <w:rPr>
+          <w:rFonts w:cs="Times New Roman"/>
+          <w:i/>
+          <w:iCs/>
+          <w:noProof/>
+        </w:rPr>
+        <w:t>Science</w:t>
       </w:r>
       <w:r>
         <w:rPr>
@@ -31368,14 +31610,14 @@
           <w:bCs/>
           <w:noProof/>
         </w:rPr>
-        <w:t>72</w:t>
-      </w:r>
-      <w:r>
-        <w:rPr>
-          <w:rFonts w:cs="Times New Roman"/>
-          <w:noProof/>
-        </w:rPr>
-        <w:t>: 5766–5776.</w:t>
+        <w:t>263</w:t>
+      </w:r>
+      <w:r>
+        <w:rPr>
+          <w:rFonts w:cs="Times New Roman"/>
+          <w:noProof/>
+        </w:rPr>
+        <w:t>: 641–646.</w:t>
       </w:r>
     </w:p>
     <w:p>
@@ -31397,39 +31639,18 @@
           <w:bCs/>
           <w:noProof/>
         </w:rPr>
-        <w:t>Phillips RP, Finzi AC, Bernhardt ES</w:t>
-      </w:r>
-      <w:r>
-        <w:rPr>
-          <w:rFonts w:cs="Times New Roman"/>
-          <w:noProof/>
-        </w:rPr>
-        <w:t xml:space="preserve">. </w:t>
+        <w:t xml:space="preserve">Paillassa J, Wright IJ, Prentice IC, Pepin S, Smith NG, Ethier G, Westerband AC, Lamarque LJ, Wang H, Cornwell WK, </w:t>
       </w:r>
       <w:r>
         <w:rPr>
           <w:rFonts w:cs="Times New Roman"/>
           <w:b/>
           <w:bCs/>
-          <w:noProof/>
-        </w:rPr>
-        <w:t>2011</w:t>
-      </w:r>
-      <w:r>
-        <w:rPr>
-          <w:rFonts w:cs="Times New Roman"/>
-          <w:noProof/>
-        </w:rPr>
-        <w:t xml:space="preserve">. Enhanced root exudation induces microbial feedbacks to N cycling in a pine forest under long-term CO2 fumigation. </w:t>
-      </w:r>
-      <w:r>
-        <w:rPr>
-          <w:rFonts w:cs="Times New Roman"/>
-          <w:i/>
-          <w:iCs/>
-          <w:noProof/>
-        </w:rPr>
-        <w:t>Ecology Letters</w:t>
+          <w:i/>
+          <w:iCs/>
+          <w:noProof/>
+        </w:rPr>
+        <w:t>et al.</w:t>
       </w:r>
       <w:r>
         <w:rPr>
@@ -31445,14 +31666,46 @@
           <w:bCs/>
           <w:noProof/>
         </w:rPr>
-        <w:t>14</w:t>
-      </w:r>
-      <w:r>
-        <w:rPr>
-          <w:rFonts w:cs="Times New Roman"/>
-          <w:noProof/>
-        </w:rPr>
-        <w:t>: 187–194.</w:t>
+        <w:t>2020</w:t>
+      </w:r>
+      <w:r>
+        <w:rPr>
+          <w:rFonts w:cs="Times New Roman"/>
+          <w:noProof/>
+        </w:rPr>
+        <w:t xml:space="preserve">. When and where soil is important to modify the carbon and water economy of leaves. </w:t>
+      </w:r>
+      <w:r>
+        <w:rPr>
+          <w:rFonts w:cs="Times New Roman"/>
+          <w:i/>
+          <w:iCs/>
+          <w:noProof/>
+        </w:rPr>
+        <w:t>New Phytologist</w:t>
+      </w:r>
+      <w:r>
+        <w:rPr>
+          <w:rFonts w:cs="Times New Roman"/>
+          <w:noProof/>
+        </w:rPr>
+        <w:t xml:space="preserve"> </w:t>
+      </w:r>
+      <w:r>
+        <w:rPr>
+          <w:rFonts w:cs="Times New Roman"/>
+          <w:b/>
+          <w:bCs/>
+          <w:noProof/>
+        </w:rPr>
+        <w:t>228</w:t>
+      </w:r>
+      <w:r>
+        <w:rPr>
+          <w:rFonts w:cs="Times New Roman"/>
+          <w:noProof/>
+        </w:rPr>
+        <w:t>: 121–135.</w:t>
       </w:r>
     </w:p>
     <w:p>
@@ -31474,7 +31727,7 @@
           <w:bCs/>
           <w:noProof/>
         </w:rPr>
-        <w:t>Poorter H, Bühler J, Van Dusschoten D, Climent J, Postma JA</w:t>
+        <w:t>Perkowski EA, Waring EF, Smith NG</w:t>
       </w:r>
       <w:r>
         <w:rPr>
@@ -31490,23 +31743,23 @@
           <w:bCs/>
           <w:noProof/>
         </w:rPr>
-        <w:t>2012</w:t>
-      </w:r>
-      <w:r>
-        <w:rPr>
-          <w:rFonts w:cs="Times New Roman"/>
-          <w:noProof/>
-        </w:rPr>
-        <w:t xml:space="preserve">. Pot size matters: A meta-analysis of the effects of rooting volume on plant growth. </w:t>
-      </w:r>
-      <w:r>
-        <w:rPr>
-          <w:rFonts w:cs="Times New Roman"/>
-          <w:i/>
-          <w:iCs/>
-          <w:noProof/>
-        </w:rPr>
-        <w:t>Functional Plant Biology</w:t>
+        <w:t>2021</w:t>
+      </w:r>
+      <w:r>
+        <w:rPr>
+          <w:rFonts w:cs="Times New Roman"/>
+          <w:noProof/>
+        </w:rPr>
+        <w:t xml:space="preserve">. Root mass carbon costs to acquire nitrogen are determined by nitrogen and light availability in two species with different nitrogen acquisition strategies (A Rogers, Ed.). </w:t>
+      </w:r>
+      <w:r>
+        <w:rPr>
+          <w:rFonts w:cs="Times New Roman"/>
+          <w:i/>
+          <w:iCs/>
+          <w:noProof/>
+        </w:rPr>
+        <w:t>Journal of Experimental Botany</w:t>
       </w:r>
       <w:r>
         <w:rPr>
@@ -31522,14 +31775,14 @@
           <w:bCs/>
           <w:noProof/>
         </w:rPr>
-        <w:t>39</w:t>
-      </w:r>
-      <w:r>
-        <w:rPr>
-          <w:rFonts w:cs="Times New Roman"/>
-          <w:noProof/>
-        </w:rPr>
-        <w:t>: 839–850.</w:t>
+        <w:t>72</w:t>
+      </w:r>
+      <w:r>
+        <w:rPr>
+          <w:rFonts w:cs="Times New Roman"/>
+          <w:noProof/>
+        </w:rPr>
+        <w:t>: 5766–5776.</w:t>
       </w:r>
     </w:p>
     <w:p>
@@ -31551,7 +31804,7 @@
           <w:bCs/>
           <w:noProof/>
         </w:rPr>
-        <w:t>Prentice IC, Dong N, Gleason SM, Maire V, Wright IJ</w:t>
+        <w:t>Phillips RP, Finzi AC, Bernhardt ES</w:t>
       </w:r>
       <w:r>
         <w:rPr>
@@ -31567,14 +31820,14 @@
           <w:bCs/>
           <w:noProof/>
         </w:rPr>
-        <w:t>2014</w:t>
-      </w:r>
-      <w:r>
-        <w:rPr>
-          <w:rFonts w:cs="Times New Roman"/>
-          <w:noProof/>
-        </w:rPr>
-        <w:t xml:space="preserve">. Balancing the costs of carbon gain and water transport: testing a new theoretical framework for plant functional ecology. </w:t>
+        <w:t>2011</w:t>
+      </w:r>
+      <w:r>
+        <w:rPr>
+          <w:rFonts w:cs="Times New Roman"/>
+          <w:noProof/>
+        </w:rPr>
+        <w:t xml:space="preserve">. Enhanced root exudation induces microbial feedbacks to N cycling in a pine forest under long-term CO2 fumigation. </w:t>
       </w:r>
       <w:r>
         <w:rPr>
@@ -31599,14 +31852,14 @@
           <w:bCs/>
           <w:noProof/>
         </w:rPr>
-        <w:t>17</w:t>
-      </w:r>
-      <w:r>
-        <w:rPr>
-          <w:rFonts w:cs="Times New Roman"/>
-          <w:noProof/>
-        </w:rPr>
-        <w:t>: 82–91.</w:t>
+        <w:t>14</w:t>
+      </w:r>
+      <w:r>
+        <w:rPr>
+          <w:rFonts w:cs="Times New Roman"/>
+          <w:noProof/>
+        </w:rPr>
+        <w:t>: 187–194.</w:t>
       </w:r>
     </w:p>
     <w:p>
@@ -31628,7 +31881,7 @@
           <w:bCs/>
           <w:noProof/>
         </w:rPr>
-        <w:t>Prentice IC, Liang X, Medlyn BE, Wang Y-P</w:t>
+        <w:t>Poorter H, Bühler J, Van Dusschoten D, Climent J, Postma JA</w:t>
       </w:r>
       <w:r>
         <w:rPr>
@@ -31644,23 +31897,23 @@
           <w:bCs/>
           <w:noProof/>
         </w:rPr>
-        <w:t>2015</w:t>
-      </w:r>
-      <w:r>
-        <w:rPr>
-          <w:rFonts w:cs="Times New Roman"/>
-          <w:noProof/>
-        </w:rPr>
-        <w:t xml:space="preserve">. Reliable, robust and realistic: The three R’s of next-generation land-surface modelling. </w:t>
-      </w:r>
-      <w:r>
-        <w:rPr>
-          <w:rFonts w:cs="Times New Roman"/>
-          <w:i/>
-          <w:iCs/>
-          <w:noProof/>
-        </w:rPr>
-        <w:t>Atmospheric Chemistry and Physics</w:t>
+        <w:t>2012</w:t>
+      </w:r>
+      <w:r>
+        <w:rPr>
+          <w:rFonts w:cs="Times New Roman"/>
+          <w:noProof/>
+        </w:rPr>
+        <w:t xml:space="preserve">. Pot size matters: A meta-analysis of the effects of rooting volume on plant growth. </w:t>
+      </w:r>
+      <w:r>
+        <w:rPr>
+          <w:rFonts w:cs="Times New Roman"/>
+          <w:i/>
+          <w:iCs/>
+          <w:noProof/>
+        </w:rPr>
+        <w:t>Functional Plant Biology</w:t>
       </w:r>
       <w:r>
         <w:rPr>
@@ -31676,14 +31929,22 @@
           <w:bCs/>
           <w:noProof/>
         </w:rPr>
-        <w:t>15</w:t>
-      </w:r>
-      <w:r>
-        <w:rPr>
-          <w:rFonts w:cs="Times New Roman"/>
-          <w:noProof/>
-        </w:rPr>
-        <w:t>: 5987–6005.</w:t>
+        <w:t>39</w:t>
+      </w:r>
+      <w:r>
+        <w:rPr>
+          <w:rFonts w:cs="Times New Roman"/>
+          <w:noProof/>
+        </w:rPr>
+        <w:t xml:space="preserve">: </w:t>
+      </w:r>
+      <w:r>
+        <w:rPr>
+          <w:rFonts w:cs="Times New Roman"/>
+          <w:noProof/>
+        </w:rPr>
+        <w:lastRenderedPageBreak/>
+        <w:t>839–850.</w:t>
       </w:r>
     </w:p>
     <w:p>
@@ -31705,8 +31966,7 @@
           <w:bCs/>
           <w:noProof/>
         </w:rPr>
-        <w:lastRenderedPageBreak/>
-        <w:t>R Core Team</w:t>
+        <w:t>Prentice IC, Dong N, Gleason SM, Maire V, Wright IJ</w:t>
       </w:r>
       <w:r>
         <w:rPr>
@@ -31722,14 +31982,46 @@
           <w:bCs/>
           <w:noProof/>
         </w:rPr>
-        <w:t>2021</w:t>
-      </w:r>
-      <w:r>
-        <w:rPr>
-          <w:rFonts w:cs="Times New Roman"/>
-          <w:noProof/>
-        </w:rPr>
-        <w:t>. R: A language and environment for statistical computing.</w:t>
+        <w:t>2014</w:t>
+      </w:r>
+      <w:r>
+        <w:rPr>
+          <w:rFonts w:cs="Times New Roman"/>
+          <w:noProof/>
+        </w:rPr>
+        <w:t xml:space="preserve">. Balancing the costs of carbon gain and water transport: testing a new theoretical framework for plant functional ecology. </w:t>
+      </w:r>
+      <w:r>
+        <w:rPr>
+          <w:rFonts w:cs="Times New Roman"/>
+          <w:i/>
+          <w:iCs/>
+          <w:noProof/>
+        </w:rPr>
+        <w:t>Ecology Letters</w:t>
+      </w:r>
+      <w:r>
+        <w:rPr>
+          <w:rFonts w:cs="Times New Roman"/>
+          <w:noProof/>
+        </w:rPr>
+        <w:t xml:space="preserve"> </w:t>
+      </w:r>
+      <w:r>
+        <w:rPr>
+          <w:rFonts w:cs="Times New Roman"/>
+          <w:b/>
+          <w:bCs/>
+          <w:noProof/>
+        </w:rPr>
+        <w:t>17</w:t>
+      </w:r>
+      <w:r>
+        <w:rPr>
+          <w:rFonts w:cs="Times New Roman"/>
+          <w:noProof/>
+        </w:rPr>
+        <w:t>: 82–91.</w:t>
       </w:r>
     </w:p>
     <w:p>
@@ -31751,18 +32043,39 @@
           <w:bCs/>
           <w:noProof/>
         </w:rPr>
-        <w:t xml:space="preserve">Rogers A, Medlyn BE, Dukes JS, Bonan G, von Caemmerer S, Dietze MC, Kattge J, Leakey ADB, Mercado LM, Niinemets Ü, </w:t>
+        <w:t>Prentice IC, Liang X, Medlyn BE, Wang Y-P</w:t>
+      </w:r>
+      <w:r>
+        <w:rPr>
+          <w:rFonts w:cs="Times New Roman"/>
+          <w:noProof/>
+        </w:rPr>
+        <w:t xml:space="preserve">. </w:t>
       </w:r>
       <w:r>
         <w:rPr>
           <w:rFonts w:cs="Times New Roman"/>
           <w:b/>
           <w:bCs/>
-          <w:i/>
-          <w:iCs/>
-          <w:noProof/>
-        </w:rPr>
-        <w:t>et al.</w:t>
+          <w:noProof/>
+        </w:rPr>
+        <w:t>2015</w:t>
+      </w:r>
+      <w:r>
+        <w:rPr>
+          <w:rFonts w:cs="Times New Roman"/>
+          <w:noProof/>
+        </w:rPr>
+        <w:t xml:space="preserve">. Reliable, robust and realistic: The three R’s of next-generation land-surface modelling. </w:t>
+      </w:r>
+      <w:r>
+        <w:rPr>
+          <w:rFonts w:cs="Times New Roman"/>
+          <w:i/>
+          <w:iCs/>
+          <w:noProof/>
+        </w:rPr>
+        <w:t>Atmospheric Chemistry and Physics</w:t>
       </w:r>
       <w:r>
         <w:rPr>
@@ -31778,46 +32091,14 @@
           <w:bCs/>
           <w:noProof/>
         </w:rPr>
-        <w:t>2017</w:t>
-      </w:r>
-      <w:r>
-        <w:rPr>
-          <w:rFonts w:cs="Times New Roman"/>
-          <w:noProof/>
-        </w:rPr>
-        <w:t xml:space="preserve">. A roadmap for improving the representation of photosynthesis in Earth system models. </w:t>
-      </w:r>
-      <w:r>
-        <w:rPr>
-          <w:rFonts w:cs="Times New Roman"/>
-          <w:i/>
-          <w:iCs/>
-          <w:noProof/>
-        </w:rPr>
-        <w:t>New Phytologist</w:t>
-      </w:r>
-      <w:r>
-        <w:rPr>
-          <w:rFonts w:cs="Times New Roman"/>
-          <w:noProof/>
-        </w:rPr>
-        <w:t xml:space="preserve"> </w:t>
-      </w:r>
-      <w:r>
-        <w:rPr>
-          <w:rFonts w:cs="Times New Roman"/>
-          <w:b/>
-          <w:bCs/>
-          <w:noProof/>
-        </w:rPr>
-        <w:t>213</w:t>
-      </w:r>
-      <w:r>
-        <w:rPr>
-          <w:rFonts w:cs="Times New Roman"/>
-          <w:noProof/>
-        </w:rPr>
-        <w:t>: 22–42.</w:t>
+        <w:t>15</w:t>
+      </w:r>
+      <w:r>
+        <w:rPr>
+          <w:rFonts w:cs="Times New Roman"/>
+          <w:noProof/>
+        </w:rPr>
+        <w:t>: 5987–6005.</w:t>
       </w:r>
     </w:p>
     <w:p>
@@ -31839,7 +32120,7 @@
           <w:bCs/>
           <w:noProof/>
         </w:rPr>
-        <w:t>Schneider CA, Rasband WS, Eliceiri KW</w:t>
+        <w:t>R Core Team</w:t>
       </w:r>
       <w:r>
         <w:rPr>
@@ -31855,46 +32136,14 @@
           <w:bCs/>
           <w:noProof/>
         </w:rPr>
-        <w:t>2012</w:t>
-      </w:r>
-      <w:r>
-        <w:rPr>
-          <w:rFonts w:cs="Times New Roman"/>
-          <w:noProof/>
-        </w:rPr>
-        <w:t xml:space="preserve">. NIH Image to ImageJ: 25 years of image analysis. </w:t>
-      </w:r>
-      <w:r>
-        <w:rPr>
-          <w:rFonts w:cs="Times New Roman"/>
-          <w:i/>
-          <w:iCs/>
-          <w:noProof/>
-        </w:rPr>
-        <w:t>Nature methods</w:t>
-      </w:r>
-      <w:r>
-        <w:rPr>
-          <w:rFonts w:cs="Times New Roman"/>
-          <w:noProof/>
-        </w:rPr>
-        <w:t xml:space="preserve"> </w:t>
-      </w:r>
-      <w:r>
-        <w:rPr>
-          <w:rFonts w:cs="Times New Roman"/>
-          <w:b/>
-          <w:bCs/>
-          <w:noProof/>
-        </w:rPr>
-        <w:t>9</w:t>
-      </w:r>
-      <w:r>
-        <w:rPr>
-          <w:rFonts w:cs="Times New Roman"/>
-          <w:noProof/>
-        </w:rPr>
-        <w:t>: 671–675.</w:t>
+        <w:t>2021</w:t>
+      </w:r>
+      <w:r>
+        <w:rPr>
+          <w:rFonts w:cs="Times New Roman"/>
+          <w:noProof/>
+        </w:rPr>
+        <w:t>. R: A language and environment for statistical computing.</w:t>
       </w:r>
     </w:p>
     <w:p>
@@ -31916,54 +32165,18 @@
           <w:bCs/>
           <w:noProof/>
         </w:rPr>
-        <w:t>Smith NG, Dukes JS</w:t>
-      </w:r>
-      <w:r>
-        <w:rPr>
-          <w:rFonts w:cs="Times New Roman"/>
-          <w:noProof/>
-        </w:rPr>
-        <w:t xml:space="preserve">. </w:t>
+        <w:t xml:space="preserve">Rogers A, Medlyn BE, Dukes JS, Bonan G, von Caemmerer S, Dietze MC, Kattge J, Leakey ADB, Mercado LM, Niinemets Ü, </w:t>
       </w:r>
       <w:r>
         <w:rPr>
           <w:rFonts w:cs="Times New Roman"/>
           <w:b/>
           <w:bCs/>
-          <w:noProof/>
-        </w:rPr>
-        <w:t>2013</w:t>
-      </w:r>
-      <w:r>
-        <w:rPr>
-          <w:rFonts w:cs="Times New Roman"/>
-          <w:noProof/>
-        </w:rPr>
-        <w:t>. Plant respiration and photosynthesis in global-scale models: Incorporating acclimation to temperature and CO</w:t>
-      </w:r>
-      <w:r>
-        <w:rPr>
-          <w:rFonts w:cs="Times New Roman"/>
-          <w:noProof/>
-          <w:vertAlign w:val="subscript"/>
-        </w:rPr>
-        <w:t>2</w:t>
-      </w:r>
-      <w:r>
-        <w:rPr>
-          <w:rFonts w:cs="Times New Roman"/>
-          <w:noProof/>
-        </w:rPr>
-        <w:t xml:space="preserve">. </w:t>
-      </w:r>
-      <w:r>
-        <w:rPr>
-          <w:rFonts w:cs="Times New Roman"/>
-          <w:i/>
-          <w:iCs/>
-          <w:noProof/>
-        </w:rPr>
-        <w:t>Global Change Biology</w:t>
+          <w:i/>
+          <w:iCs/>
+          <w:noProof/>
+        </w:rPr>
+        <w:t>et al.</w:t>
       </w:r>
       <w:r>
         <w:rPr>
@@ -31979,14 +32192,46 @@
           <w:bCs/>
           <w:noProof/>
         </w:rPr>
-        <w:t>19</w:t>
-      </w:r>
-      <w:r>
-        <w:rPr>
-          <w:rFonts w:cs="Times New Roman"/>
-          <w:noProof/>
-        </w:rPr>
-        <w:t>: 45–63.</w:t>
+        <w:t>2017</w:t>
+      </w:r>
+      <w:r>
+        <w:rPr>
+          <w:rFonts w:cs="Times New Roman"/>
+          <w:noProof/>
+        </w:rPr>
+        <w:t xml:space="preserve">. A roadmap for improving the representation of photosynthesis in Earth system models. </w:t>
+      </w:r>
+      <w:r>
+        <w:rPr>
+          <w:rFonts w:cs="Times New Roman"/>
+          <w:i/>
+          <w:iCs/>
+          <w:noProof/>
+        </w:rPr>
+        <w:t>New Phytologist</w:t>
+      </w:r>
+      <w:r>
+        <w:rPr>
+          <w:rFonts w:cs="Times New Roman"/>
+          <w:noProof/>
+        </w:rPr>
+        <w:t xml:space="preserve"> </w:t>
+      </w:r>
+      <w:r>
+        <w:rPr>
+          <w:rFonts w:cs="Times New Roman"/>
+          <w:b/>
+          <w:bCs/>
+          <w:noProof/>
+        </w:rPr>
+        <w:t>213</w:t>
+      </w:r>
+      <w:r>
+        <w:rPr>
+          <w:rFonts w:cs="Times New Roman"/>
+          <w:noProof/>
+        </w:rPr>
+        <w:t>: 22–42.</w:t>
       </w:r>
     </w:p>
     <w:p>
@@ -32008,7 +32253,7 @@
           <w:bCs/>
           <w:noProof/>
         </w:rPr>
-        <w:t>Smith SE, Read DJ</w:t>
+        <w:t>Schneider CA, Rasband WS, Eliceiri KW</w:t>
       </w:r>
       <w:r>
         <w:rPr>
@@ -32024,30 +32269,46 @@
           <w:bCs/>
           <w:noProof/>
         </w:rPr>
-        <w:t>2008</w:t>
-      </w:r>
-      <w:r>
-        <w:rPr>
-          <w:rFonts w:cs="Times New Roman"/>
-          <w:noProof/>
-        </w:rPr>
-        <w:t xml:space="preserve">. </w:t>
-      </w:r>
-      <w:r>
-        <w:rPr>
-          <w:rFonts w:cs="Times New Roman"/>
-          <w:i/>
-          <w:iCs/>
-          <w:noProof/>
-        </w:rPr>
-        <w:t>Mycorrhizal Symbiosis</w:t>
-      </w:r>
-      <w:r>
-        <w:rPr>
-          <w:rFonts w:cs="Times New Roman"/>
-          <w:noProof/>
-        </w:rPr>
-        <w:t>.</w:t>
+        <w:t>2012</w:t>
+      </w:r>
+      <w:r>
+        <w:rPr>
+          <w:rFonts w:cs="Times New Roman"/>
+          <w:noProof/>
+        </w:rPr>
+        <w:t xml:space="preserve">. NIH Image to ImageJ: 25 years of image analysis. </w:t>
+      </w:r>
+      <w:r>
+        <w:rPr>
+          <w:rFonts w:cs="Times New Roman"/>
+          <w:i/>
+          <w:iCs/>
+          <w:noProof/>
+        </w:rPr>
+        <w:t>Nature methods</w:t>
+      </w:r>
+      <w:r>
+        <w:rPr>
+          <w:rFonts w:cs="Times New Roman"/>
+          <w:noProof/>
+        </w:rPr>
+        <w:t xml:space="preserve"> </w:t>
+      </w:r>
+      <w:r>
+        <w:rPr>
+          <w:rFonts w:cs="Times New Roman"/>
+          <w:b/>
+          <w:bCs/>
+          <w:noProof/>
+        </w:rPr>
+        <w:t>9</w:t>
+      </w:r>
+      <w:r>
+        <w:rPr>
+          <w:rFonts w:cs="Times New Roman"/>
+          <w:noProof/>
+        </w:rPr>
+        <w:t>: 671–675.</w:t>
       </w:r>
     </w:p>
     <w:p>
@@ -32069,7 +32330,7 @@
           <w:bCs/>
           <w:noProof/>
         </w:rPr>
-        <w:t>Stell E, Warner D, Jian J, Bond-Lamberty B, Vargas R</w:t>
+        <w:t>Smith NG, Dukes JS</w:t>
       </w:r>
       <w:r>
         <w:rPr>
@@ -32085,14 +32346,29 @@
           <w:bCs/>
           <w:noProof/>
         </w:rPr>
-        <w:t>2021</w:t>
-      </w:r>
-      <w:r>
-        <w:rPr>
-          <w:rFonts w:cs="Times New Roman"/>
-          <w:noProof/>
-        </w:rPr>
-        <w:t xml:space="preserve">. Spatial biases of information influence global estimates of soil respiration: How can we improve global predictions? </w:t>
+        <w:t>2013</w:t>
+      </w:r>
+      <w:r>
+        <w:rPr>
+          <w:rFonts w:cs="Times New Roman"/>
+          <w:noProof/>
+        </w:rPr>
+        <w:t>. Plant respiration and photosynthesis in global-scale models: Incorporating acclimation to temperature and CO</w:t>
+      </w:r>
+      <w:r>
+        <w:rPr>
+          <w:rFonts w:cs="Times New Roman"/>
+          <w:noProof/>
+          <w:vertAlign w:val="subscript"/>
+        </w:rPr>
+        <w:t>2</w:t>
+      </w:r>
+      <w:r>
+        <w:rPr>
+          <w:rFonts w:cs="Times New Roman"/>
+          <w:noProof/>
+        </w:rPr>
+        <w:t xml:space="preserve">. </w:t>
       </w:r>
       <w:r>
         <w:rPr>
@@ -32117,14 +32393,14 @@
           <w:bCs/>
           <w:noProof/>
         </w:rPr>
-        <w:t>27</w:t>
-      </w:r>
-      <w:r>
-        <w:rPr>
-          <w:rFonts w:cs="Times New Roman"/>
-          <w:noProof/>
-        </w:rPr>
-        <w:t>: 3923–3938.</w:t>
+        <w:t>19</w:t>
+      </w:r>
+      <w:r>
+        <w:rPr>
+          <w:rFonts w:cs="Times New Roman"/>
+          <w:noProof/>
+        </w:rPr>
+        <w:t>: 45–63.</w:t>
       </w:r>
     </w:p>
     <w:p>
@@ -32146,73 +32422,46 @@
           <w:bCs/>
           <w:noProof/>
         </w:rPr>
-        <w:t xml:space="preserve">Sulman BN, Moore JAM, Abramoff R, Averill C, Kivlin S, Georgiou K, Sridhar B, Hartman MD, Wang G, Wieder WR, </w:t>
+        <w:t>Smith SE, Read DJ</w:t>
+      </w:r>
+      <w:r>
+        <w:rPr>
+          <w:rFonts w:cs="Times New Roman"/>
+          <w:noProof/>
+        </w:rPr>
+        <w:t xml:space="preserve">. </w:t>
       </w:r>
       <w:r>
         <w:rPr>
           <w:rFonts w:cs="Times New Roman"/>
           <w:b/>
           <w:bCs/>
-          <w:i/>
-          <w:iCs/>
-          <w:noProof/>
-        </w:rPr>
-        <w:t>et al.</w:t>
-      </w:r>
-      <w:r>
-        <w:rPr>
-          <w:rFonts w:cs="Times New Roman"/>
-          <w:noProof/>
-        </w:rPr>
-        <w:t xml:space="preserve"> </w:t>
-      </w:r>
-      <w:r>
-        <w:rPr>
-          <w:rFonts w:cs="Times New Roman"/>
-          <w:b/>
-          <w:bCs/>
-          <w:noProof/>
-        </w:rPr>
-        <w:t>2018</w:t>
-      </w:r>
-      <w:r>
-        <w:rPr>
-          <w:rFonts w:cs="Times New Roman"/>
-          <w:noProof/>
-        </w:rPr>
-        <w:t xml:space="preserve">. Multiple models and experiments underscore large uncertainty in soil carbon dynamics. </w:t>
-      </w:r>
-      <w:r>
-        <w:rPr>
-          <w:rFonts w:cs="Times New Roman"/>
-          <w:i/>
-          <w:iCs/>
-          <w:noProof/>
-        </w:rPr>
-        <w:t>Biogeochemistry</w:t>
-      </w:r>
-      <w:r>
-        <w:rPr>
-          <w:rFonts w:cs="Times New Roman"/>
-          <w:noProof/>
-        </w:rPr>
-        <w:t xml:space="preserve"> </w:t>
-      </w:r>
-      <w:r>
-        <w:rPr>
-          <w:rFonts w:cs="Times New Roman"/>
-          <w:b/>
-          <w:bCs/>
-          <w:noProof/>
-        </w:rPr>
-        <w:t>141</w:t>
-      </w:r>
-      <w:r>
-        <w:rPr>
-          <w:rFonts w:cs="Times New Roman"/>
-          <w:noProof/>
-        </w:rPr>
-        <w:t>: 109–123.</w:t>
+          <w:noProof/>
+        </w:rPr>
+        <w:t>2008</w:t>
+      </w:r>
+      <w:r>
+        <w:rPr>
+          <w:rFonts w:cs="Times New Roman"/>
+          <w:noProof/>
+        </w:rPr>
+        <w:t xml:space="preserve">. </w:t>
+      </w:r>
+      <w:r>
+        <w:rPr>
+          <w:rFonts w:cs="Times New Roman"/>
+          <w:i/>
+          <w:iCs/>
+          <w:noProof/>
+        </w:rPr>
+        <w:t>Mycorrhizal Symbiosis</w:t>
+      </w:r>
+      <w:r>
+        <w:rPr>
+          <w:rFonts w:cs="Times New Roman"/>
+          <w:noProof/>
+        </w:rPr>
+        <w:t>.</w:t>
       </w:r>
     </w:p>
     <w:p>
@@ -32234,7 +32483,7 @@
           <w:bCs/>
           <w:noProof/>
         </w:rPr>
-        <w:t>Terrer C, Vicca S, Stocker BD, Hungate BA, Phillips RP, Reich PB, Finzi AC, Prentice IC</w:t>
+        <w:t>Stell E, Warner D, Jian J, Bond-Lamberty B, Vargas R</w:t>
       </w:r>
       <w:r>
         <w:rPr>
@@ -32250,38 +32499,23 @@
           <w:bCs/>
           <w:noProof/>
         </w:rPr>
-        <w:t>2018</w:t>
-      </w:r>
-      <w:r>
-        <w:rPr>
-          <w:rFonts w:cs="Times New Roman"/>
-          <w:noProof/>
-        </w:rPr>
-        <w:t xml:space="preserve">. Ecosystem responses to elevated &lt;scp&gt;CO&lt;/scp&gt; </w:t>
-      </w:r>
-      <w:r>
-        <w:rPr>
-          <w:rFonts w:cs="Times New Roman"/>
-          <w:noProof/>
-          <w:vertAlign w:val="subscript"/>
-        </w:rPr>
-        <w:t>2</w:t>
-      </w:r>
-      <w:r>
-        <w:rPr>
-          <w:rFonts w:cs="Times New Roman"/>
-          <w:noProof/>
-        </w:rPr>
-        <w:t xml:space="preserve"> governed by plant–soil interactions and the cost of nitrogen acquisition. </w:t>
-      </w:r>
-      <w:r>
-        <w:rPr>
-          <w:rFonts w:cs="Times New Roman"/>
-          <w:i/>
-          <w:iCs/>
-          <w:noProof/>
-        </w:rPr>
-        <w:t>New Phytologist</w:t>
+        <w:t>2021</w:t>
+      </w:r>
+      <w:r>
+        <w:rPr>
+          <w:rFonts w:cs="Times New Roman"/>
+          <w:noProof/>
+        </w:rPr>
+        <w:t xml:space="preserve">. Spatial biases of information influence global estimates of soil respiration: How can we improve global predictions? </w:t>
+      </w:r>
+      <w:r>
+        <w:rPr>
+          <w:rFonts w:cs="Times New Roman"/>
+          <w:i/>
+          <w:iCs/>
+          <w:noProof/>
+        </w:rPr>
+        <w:t>Global Change Biology</w:t>
       </w:r>
       <w:r>
         <w:rPr>
@@ -32297,14 +32531,14 @@
           <w:bCs/>
           <w:noProof/>
         </w:rPr>
-        <w:t>217</w:t>
-      </w:r>
-      <w:r>
-        <w:rPr>
-          <w:rFonts w:cs="Times New Roman"/>
-          <w:noProof/>
-        </w:rPr>
-        <w:t>: 507–522.</w:t>
+        <w:t>27</w:t>
+      </w:r>
+      <w:r>
+        <w:rPr>
+          <w:rFonts w:cs="Times New Roman"/>
+          <w:noProof/>
+        </w:rPr>
+        <w:t>: 3923–3938.</w:t>
       </w:r>
     </w:p>
     <w:p>
@@ -32326,39 +32560,18 @@
           <w:bCs/>
           <w:noProof/>
         </w:rPr>
-        <w:t>Wen Z, White PJ, Shen J, Lambers H</w:t>
-      </w:r>
-      <w:r>
-        <w:rPr>
-          <w:rFonts w:cs="Times New Roman"/>
-          <w:noProof/>
-        </w:rPr>
-        <w:t xml:space="preserve">. </w:t>
+        <w:t xml:space="preserve">Sulman BN, Moore JAM, Abramoff R, Averill C, Kivlin S, Georgiou K, Sridhar B, Hartman MD, Wang G, Wieder WR, </w:t>
       </w:r>
       <w:r>
         <w:rPr>
           <w:rFonts w:cs="Times New Roman"/>
           <w:b/>
           <w:bCs/>
-          <w:noProof/>
-        </w:rPr>
-        <w:t>2022</w:t>
-      </w:r>
-      <w:r>
-        <w:rPr>
-          <w:rFonts w:cs="Times New Roman"/>
-          <w:noProof/>
-        </w:rPr>
-        <w:t xml:space="preserve">. Linking root exudation to belowground economic traits for resource acquisition. </w:t>
-      </w:r>
-      <w:r>
-        <w:rPr>
-          <w:rFonts w:cs="Times New Roman"/>
-          <w:i/>
-          <w:iCs/>
-          <w:noProof/>
-        </w:rPr>
-        <w:t>New Phytologist</w:t>
+          <w:i/>
+          <w:iCs/>
+          <w:noProof/>
+        </w:rPr>
+        <w:t>et al.</w:t>
       </w:r>
       <w:r>
         <w:rPr>
@@ -32374,14 +32587,46 @@
           <w:bCs/>
           <w:noProof/>
         </w:rPr>
-        <w:t>233</w:t>
-      </w:r>
-      <w:r>
-        <w:rPr>
-          <w:rFonts w:cs="Times New Roman"/>
-          <w:noProof/>
-        </w:rPr>
-        <w:t>: 1620–1635.</w:t>
+        <w:t>2018</w:t>
+      </w:r>
+      <w:r>
+        <w:rPr>
+          <w:rFonts w:cs="Times New Roman"/>
+          <w:noProof/>
+        </w:rPr>
+        <w:t xml:space="preserve">. Multiple models and experiments underscore large uncertainty in soil carbon dynamics. </w:t>
+      </w:r>
+      <w:r>
+        <w:rPr>
+          <w:rFonts w:cs="Times New Roman"/>
+          <w:i/>
+          <w:iCs/>
+          <w:noProof/>
+        </w:rPr>
+        <w:t>Biogeochemistry</w:t>
+      </w:r>
+      <w:r>
+        <w:rPr>
+          <w:rFonts w:cs="Times New Roman"/>
+          <w:noProof/>
+        </w:rPr>
+        <w:t xml:space="preserve"> </w:t>
+      </w:r>
+      <w:r>
+        <w:rPr>
+          <w:rFonts w:cs="Times New Roman"/>
+          <w:b/>
+          <w:bCs/>
+          <w:noProof/>
+        </w:rPr>
+        <w:t>141</w:t>
+      </w:r>
+      <w:r>
+        <w:rPr>
+          <w:rFonts w:cs="Times New Roman"/>
+          <w:noProof/>
+        </w:rPr>
+        <w:t>: 109–123.</w:t>
       </w:r>
     </w:p>
     <w:p>
@@ -32403,7 +32648,7 @@
           <w:bCs/>
           <w:noProof/>
         </w:rPr>
-        <w:t>Wright IJ, Reich PB, Westoby M</w:t>
+        <w:t>Terrer C, Vicca S, Stocker BD, Hungate BA, Phillips RP, Reich PB, Finzi AC, Prentice IC</w:t>
       </w:r>
       <w:r>
         <w:rPr>
@@ -32419,23 +32664,39 @@
           <w:bCs/>
           <w:noProof/>
         </w:rPr>
-        <w:t>2003</w:t>
-      </w:r>
-      <w:r>
-        <w:rPr>
-          <w:rFonts w:cs="Times New Roman"/>
-          <w:noProof/>
-        </w:rPr>
-        <w:t xml:space="preserve">. Least-cost input mixtures of water and nitrogen for photosynthesis. </w:t>
-      </w:r>
-      <w:r>
-        <w:rPr>
-          <w:rFonts w:cs="Times New Roman"/>
-          <w:i/>
-          <w:iCs/>
-          <w:noProof/>
-        </w:rPr>
-        <w:t>The American Naturalist</w:t>
+        <w:lastRenderedPageBreak/>
+        <w:t>2018</w:t>
+      </w:r>
+      <w:r>
+        <w:rPr>
+          <w:rFonts w:cs="Times New Roman"/>
+          <w:noProof/>
+        </w:rPr>
+        <w:t xml:space="preserve">. Ecosystem responses to elevated &lt;scp&gt;CO&lt;/scp&gt; </w:t>
+      </w:r>
+      <w:r>
+        <w:rPr>
+          <w:rFonts w:cs="Times New Roman"/>
+          <w:noProof/>
+          <w:vertAlign w:val="subscript"/>
+        </w:rPr>
+        <w:t>2</w:t>
+      </w:r>
+      <w:r>
+        <w:rPr>
+          <w:rFonts w:cs="Times New Roman"/>
+          <w:noProof/>
+        </w:rPr>
+        <w:t xml:space="preserve"> governed by plant–soil interactions and the cost of nitrogen acquisition. </w:t>
+      </w:r>
+      <w:r>
+        <w:rPr>
+          <w:rFonts w:cs="Times New Roman"/>
+          <w:i/>
+          <w:iCs/>
+          <w:noProof/>
+        </w:rPr>
+        <w:t>New Phytologist</w:t>
       </w:r>
       <w:r>
         <w:rPr>
@@ -32451,14 +32712,14 @@
           <w:bCs/>
           <w:noProof/>
         </w:rPr>
-        <w:t>161</w:t>
-      </w:r>
-      <w:r>
-        <w:rPr>
-          <w:rFonts w:cs="Times New Roman"/>
-          <w:noProof/>
-        </w:rPr>
-        <w:t>: 98–111.</w:t>
+        <w:t>217</w:t>
+      </w:r>
+      <w:r>
+        <w:rPr>
+          <w:rFonts w:cs="Times New Roman"/>
+          <w:noProof/>
+        </w:rPr>
+        <w:t>: 507–522.</w:t>
       </w:r>
     </w:p>
     <w:p>
@@ -32480,7 +32741,7 @@
           <w:bCs/>
           <w:noProof/>
         </w:rPr>
-        <w:t>Zhou L, Zhou X, Shao J, Nie Y, He Y, Jiang L, Wu Z, Hosseini Bai S</w:t>
+        <w:t>Wen Z, White PJ, Shen J, Lambers H</w:t>
       </w:r>
       <w:r>
         <w:rPr>
@@ -32496,6 +32757,160 @@
           <w:bCs/>
           <w:noProof/>
         </w:rPr>
+        <w:t>2022</w:t>
+      </w:r>
+      <w:r>
+        <w:rPr>
+          <w:rFonts w:cs="Times New Roman"/>
+          <w:noProof/>
+        </w:rPr>
+        <w:t xml:space="preserve">. Linking root exudation to belowground economic traits for resource acquisition. </w:t>
+      </w:r>
+      <w:r>
+        <w:rPr>
+          <w:rFonts w:cs="Times New Roman"/>
+          <w:i/>
+          <w:iCs/>
+          <w:noProof/>
+        </w:rPr>
+        <w:t>New Phytologist</w:t>
+      </w:r>
+      <w:r>
+        <w:rPr>
+          <w:rFonts w:cs="Times New Roman"/>
+          <w:noProof/>
+        </w:rPr>
+        <w:t xml:space="preserve"> </w:t>
+      </w:r>
+      <w:r>
+        <w:rPr>
+          <w:rFonts w:cs="Times New Roman"/>
+          <w:b/>
+          <w:bCs/>
+          <w:noProof/>
+        </w:rPr>
+        <w:t>233</w:t>
+      </w:r>
+      <w:r>
+        <w:rPr>
+          <w:rFonts w:cs="Times New Roman"/>
+          <w:noProof/>
+        </w:rPr>
+        <w:t>: 1620–1635.</w:t>
+      </w:r>
+    </w:p>
+    <w:p>
+      <w:pPr>
+        <w:widowControl w:val="0"/>
+        <w:autoSpaceDE w:val="0"/>
+        <w:autoSpaceDN w:val="0"/>
+        <w:adjustRightInd w:val="0"/>
+        <w:spacing w:line="480" w:lineRule="auto"/>
+        <w:rPr>
+          <w:rFonts w:cs="Times New Roman"/>
+          <w:noProof/>
+        </w:rPr>
+      </w:pPr>
+      <w:r>
+        <w:rPr>
+          <w:rFonts w:cs="Times New Roman"/>
+          <w:b/>
+          <w:bCs/>
+          <w:noProof/>
+        </w:rPr>
+        <w:t>Wright IJ, Reich PB, Westoby M</w:t>
+      </w:r>
+      <w:r>
+        <w:rPr>
+          <w:rFonts w:cs="Times New Roman"/>
+          <w:noProof/>
+        </w:rPr>
+        <w:t xml:space="preserve">. </w:t>
+      </w:r>
+      <w:r>
+        <w:rPr>
+          <w:rFonts w:cs="Times New Roman"/>
+          <w:b/>
+          <w:bCs/>
+          <w:noProof/>
+        </w:rPr>
+        <w:t>2003</w:t>
+      </w:r>
+      <w:r>
+        <w:rPr>
+          <w:rFonts w:cs="Times New Roman"/>
+          <w:noProof/>
+        </w:rPr>
+        <w:t xml:space="preserve">. Least-cost input mixtures of water and nitrogen for photosynthesis. </w:t>
+      </w:r>
+      <w:r>
+        <w:rPr>
+          <w:rFonts w:cs="Times New Roman"/>
+          <w:i/>
+          <w:iCs/>
+          <w:noProof/>
+        </w:rPr>
+        <w:t>The American Naturalist</w:t>
+      </w:r>
+      <w:r>
+        <w:rPr>
+          <w:rFonts w:cs="Times New Roman"/>
+          <w:noProof/>
+        </w:rPr>
+        <w:t xml:space="preserve"> </w:t>
+      </w:r>
+      <w:r>
+        <w:rPr>
+          <w:rFonts w:cs="Times New Roman"/>
+          <w:b/>
+          <w:bCs/>
+          <w:noProof/>
+        </w:rPr>
+        <w:t>161</w:t>
+      </w:r>
+      <w:r>
+        <w:rPr>
+          <w:rFonts w:cs="Times New Roman"/>
+          <w:noProof/>
+        </w:rPr>
+        <w:t>: 98–111.</w:t>
+      </w:r>
+    </w:p>
+    <w:p>
+      <w:pPr>
+        <w:widowControl w:val="0"/>
+        <w:autoSpaceDE w:val="0"/>
+        <w:autoSpaceDN w:val="0"/>
+        <w:adjustRightInd w:val="0"/>
+        <w:spacing w:line="480" w:lineRule="auto"/>
+        <w:rPr>
+          <w:rFonts w:cs="Times New Roman"/>
+          <w:noProof/>
+        </w:rPr>
+      </w:pPr>
+      <w:r>
+        <w:rPr>
+          <w:rFonts w:cs="Times New Roman"/>
+          <w:b/>
+          <w:bCs/>
+          <w:noProof/>
+        </w:rPr>
+        <w:t>Zhou L, Zhou X, Shao J, Nie Y, He Y, Jiang L, Wu Z, Hosseini Bai S</w:t>
+      </w:r>
+      <w:r>
+        <w:rPr>
+          <w:rFonts w:cs="Times New Roman"/>
+          <w:noProof/>
+        </w:rPr>
+        <w:t xml:space="preserve">. </w:t>
+      </w:r>
+      <w:r>
+        <w:rPr>
+          <w:rFonts w:cs="Times New Roman"/>
+          <w:b/>
+          <w:bCs/>
+          <w:noProof/>
+        </w:rPr>
         <w:t>2016</w:t>
       </w:r>
       <w:r>
@@ -32503,15 +32918,7 @@
           <w:rFonts w:cs="Times New Roman"/>
           <w:noProof/>
         </w:rPr>
-        <w:t xml:space="preserve">. Interactive </w:t>
-      </w:r>
-      <w:r>
-        <w:rPr>
-          <w:rFonts w:cs="Times New Roman"/>
-          <w:noProof/>
-        </w:rPr>
-        <w:lastRenderedPageBreak/>
-        <w:t xml:space="preserve">effects of global change factors on soil respiration and its components: a meta-analysis. </w:t>
+        <w:t xml:space="preserve">. Interactive effects of global change factors on soil respiration and its components: a meta-analysis. </w:t>
       </w:r>
       <w:r>
         <w:rPr>

</xml_diff>